<commit_message>
Back Transformed Logit OOB RF Error Graph
</commit_message>
<xml_diff>
--- a/Data Processing, Feature Engineering, and Initial Modeling Report.docx
+++ b/Data Processing, Feature Engineering, and Initial Modeling Report.docx
@@ -507,30 +507,133 @@
         <w:pStyle w:val="BulkofText"/>
       </w:pPr>
       <w:r>
-        <w:t xml:space="preserve">The target variables, </w:t>
-      </w:r>
-      <w:r>
-        <w:rPr>
-          <w:i/>
-        </w:rPr>
-        <w:t xml:space="preserve">F. vesiculosus </w:t>
-      </w:r>
-      <w:r>
-        <w:t xml:space="preserve">and </w:t>
-      </w:r>
-      <w:r>
-        <w:rPr>
-          <w:i/>
-        </w:rPr>
-        <w:t>A. nodosum</w:t>
-      </w:r>
-      <w:r>
-        <w:t xml:space="preserve"> percent cover, and multiple predictor variables, as percentage data, are bounded on a scale from 0 to 100. While random forest does not assume unbounded data, th</w:t>
-      </w:r>
-      <w:bookmarkStart w:id="1" w:name="_GoBack"/>
-      <w:bookmarkEnd w:id="1"/>
-      <w:r>
-        <w:t>e zero skewed, bounded data may cause issues, so a logit-transform with an epsilon value of 0.0001 was used.</w:t>
+        <w:t>The target variables</w:t>
+      </w:r>
+      <w:r>
+        <w:t xml:space="preserve">, </w:t>
+      </w:r>
+      <w:r>
+        <w:rPr>
+          <w:i/>
+        </w:rPr>
+        <w:t>F</w:t>
+      </w:r>
+      <w:r>
+        <w:rPr>
+          <w:i/>
+        </w:rPr>
+        <w:t>.</w:t>
+      </w:r>
+      <w:r>
+        <w:rPr>
+          <w:i/>
+        </w:rPr>
+        <w:t xml:space="preserve"> vesiculosus</w:t>
+      </w:r>
+      <w:r>
+        <w:t xml:space="preserve"> and </w:t>
+      </w:r>
+      <w:r>
+        <w:rPr>
+          <w:i/>
+        </w:rPr>
+        <w:t>A</w:t>
+      </w:r>
+      <w:r>
+        <w:rPr>
+          <w:i/>
+        </w:rPr>
+        <w:t>.</w:t>
+      </w:r>
+      <w:r>
+        <w:rPr>
+          <w:i/>
+        </w:rPr>
+        <w:t xml:space="preserve"> nodosum</w:t>
+      </w:r>
+      <w:r>
+        <w:t xml:space="preserve"> percent cover</w:t>
+      </w:r>
+      <w:r>
+        <w:t>,</w:t>
+      </w:r>
+      <w:r>
+        <w:t xml:space="preserve"> </w:t>
+      </w:r>
+      <w:r>
+        <w:t xml:space="preserve">and the percent cover </w:t>
+      </w:r>
+      <w:r>
+        <w:t>predictor variables</w:t>
+      </w:r>
+      <w:r>
+        <w:t>,</w:t>
+      </w:r>
+      <w:r>
+        <w:t xml:space="preserve"> are percentage</w:t>
+      </w:r>
+      <w:r>
+        <w:t xml:space="preserve"> data</w:t>
+      </w:r>
+      <w:r>
+        <w:t xml:space="preserve">, bounded between 0 and 100. While </w:t>
+      </w:r>
+      <w:r>
+        <w:t>Random Forest</w:t>
+      </w:r>
+      <w:r>
+        <w:t xml:space="preserve"> is a non-parametric model that does not require normally distributed or unbounded data, the bounded nature of percentage data can still </w:t>
+      </w:r>
+      <w:r>
+        <w:t>cause issues for the model.</w:t>
+      </w:r>
+      <w:r>
+        <w:t xml:space="preserve"> </w:t>
+      </w:r>
+      <w:r>
+        <w:t>To address these issues and better represent proportional differences across the full range of possible values, a logit transformation was applied to all percentage</w:t>
+      </w:r>
+      <w:r>
+        <w:t xml:space="preserve"> variables. </w:t>
+      </w:r>
+      <w:r>
+        <w:t>Th</w:t>
+      </w:r>
+      <w:r>
+        <w:t>e logit</w:t>
+      </w:r>
+      <w:r>
+        <w:t xml:space="preserve"> transformation </w:t>
+      </w:r>
+      <w:r>
+        <w:t>re</w:t>
+      </w:r>
+      <w:r>
+        <w:t>maps the bounded interval (</w:t>
+      </w:r>
+      <w:r>
+        <w:t xml:space="preserve">a proportion from </w:t>
+      </w:r>
+      <w:r>
+        <w:t>0</w:t>
+      </w:r>
+      <w:r>
+        <w:t xml:space="preserve"> to</w:t>
+      </w:r>
+      <w:r>
+        <w:t xml:space="preserve"> 1) to the unbounded real line (</w:t>
+      </w:r>
+      <w:r>
+        <w:t>negative infinity to positive infinity</w:t>
+      </w:r>
+      <w:r>
+        <w:t>). An epsilon value of 0.0001 was added to all proportions before transformation to prevent undefined values at exactly 0 or 1</w:t>
+      </w:r>
+      <w:r>
+        <w:t>.</w:t>
+      </w:r>
+      <w:r>
+        <w:t xml:space="preserve"> </w:t>
       </w:r>
     </w:p>
     <w:p>
@@ -538,6 +641,7 @@
         <w:pStyle w:val="Heading2"/>
       </w:pPr>
       <w:r>
+        <w:lastRenderedPageBreak/>
         <w:t>Feature Engineering</w:t>
       </w:r>
     </w:p>
@@ -564,11 +668,7 @@
         <w:t xml:space="preserve"> </w:t>
       </w:r>
       <w:r>
-        <w:t xml:space="preserve">NMDS produced no distinct clustering, though it is generally </w:t>
-      </w:r>
-      <w:r>
-        <w:lastRenderedPageBreak/>
-        <w:t xml:space="preserve">regarded as effective for clustering ecological community data </w:t>
+        <w:t xml:space="preserve">NMDS produced no distinct clustering, though it is generally regarded as effective for clustering ecological community data </w:t>
       </w:r>
       <w:r>
         <w:rPr>
@@ -609,7 +709,13 @@
         <w:pStyle w:val="BulkofText"/>
       </w:pPr>
       <w:r>
-        <w:t xml:space="preserve">An out-of-bag random forest model was used to examine the importance of each predictor in predicting </w:t>
+        <w:t xml:space="preserve">An out-of-bag </w:t>
+      </w:r>
+      <w:r>
+        <w:t>Random Forest</w:t>
+      </w:r>
+      <w:r>
+        <w:t xml:space="preserve"> model was used to examine the importance of each predictor in predicting </w:t>
       </w:r>
       <w:r>
         <w:rPr>
@@ -627,10 +733,10 @@
         <w:t xml:space="preserve"> A. nodosum</w:t>
       </w:r>
       <w:r>
-        <w:t xml:space="preserve"> percent cover. The 10 lowest contributing features were removed</w:t>
-      </w:r>
-      <w:r>
-        <w:t>.</w:t>
+        <w:t xml:space="preserve"> percent cover.</w:t>
+      </w:r>
+      <w:r>
+        <w:t xml:space="preserve"> Any feature with a percent increase in mean squared error of 0 or below for either target species was removed. Percent increase in mean squared error in this instance is a measure of how much the mean squared error increases when an individual variable is imputed randomly. This means that values of zero represent variables that are not significantly contributing to the model’s performance, and, in the case of negative values, are actively adding noise. Additionally, some important variables were removed for the sake of addressing the specific research question posed. </w:t>
       </w:r>
     </w:p>
     <w:p>
@@ -707,7 +813,11 @@
         <w:t xml:space="preserve">. </w:t>
       </w:r>
       <w:r>
-        <w:t>The dataset in use has a sufficiently large sample size to parameter (</w:t>
+        <w:t xml:space="preserve">The dataset in </w:t>
+      </w:r>
+      <w:r>
+        <w:lastRenderedPageBreak/>
+        <w:t>use has a sufficiently large sample size to parameter (</w:t>
       </w:r>
       <w:proofErr w:type="spellStart"/>
       <w:proofErr w:type="gramStart"/>
@@ -766,12 +876,24 @@
         <w:rPr>
           <w:rFonts w:eastAsiaTheme="majorEastAsia"/>
         </w:rPr>
-        <w:t xml:space="preserve">analysis is a random forest model as it is a non-parametric machine learning method that handles </w:t>
+        <w:t xml:space="preserve">analysis is a </w:t>
       </w:r>
       <w:r>
         <w:rPr>
           <w:rFonts w:eastAsiaTheme="majorEastAsia"/>
         </w:rPr>
+        <w:t>Random Forest</w:t>
+      </w:r>
+      <w:r>
+        <w:rPr>
+          <w:rFonts w:eastAsiaTheme="majorEastAsia"/>
+        </w:rPr>
+        <w:t xml:space="preserve"> model as it is a non-parametric machine learning method that handles </w:t>
+      </w:r>
+      <w:r>
+        <w:rPr>
+          <w:rFonts w:eastAsiaTheme="majorEastAsia"/>
+        </w:rPr>
         <w:t xml:space="preserve">mixed data types, </w:t>
       </w:r>
       <w:r>
@@ -820,22 +942,100 @@
         <w:rPr>
           <w:rFonts w:eastAsiaTheme="majorEastAsia"/>
         </w:rPr>
-        <w:t xml:space="preserve"> Additionally, random forest handles multicollinearity well which has been observed in the NETN data to a small extent. Out-of-bag (OOB) error is </w:t>
+        <w:t xml:space="preserve"> Additionally, </w:t>
       </w:r>
       <w:r>
         <w:rPr>
           <w:rFonts w:eastAsiaTheme="majorEastAsia"/>
         </w:rPr>
+        <w:t>Random Forest</w:t>
+      </w:r>
+      <w:r>
+        <w:rPr>
+          <w:rFonts w:eastAsiaTheme="majorEastAsia"/>
+        </w:rPr>
+        <w:t xml:space="preserve"> handles multicollinearity well which has been observed in the NETN data to a small extent. Out-of-bag (OOB) error is used as a first estimate of test error. An OOB model is computationally cheap, fast, and helps </w:t>
+      </w:r>
+      <w:r>
+        <w:rPr>
+          <w:rFonts w:eastAsiaTheme="majorEastAsia"/>
+        </w:rPr>
+        <w:t>mitigate</w:t>
+      </w:r>
+      <w:r>
+        <w:rPr>
+          <w:rFonts w:eastAsiaTheme="majorEastAsia"/>
+        </w:rPr>
+        <w:t xml:space="preserve"> data leakage while still having comparable performance to a fully fleshed out, cross-validated model.</w:t>
+      </w:r>
+    </w:p>
+    <w:p>
+      <w:pPr>
+        <w:pStyle w:val="Heading1"/>
+        <w:spacing w:before="0"/>
+      </w:pPr>
+      <w:r>
+        <w:t>Results</w:t>
+      </w:r>
+    </w:p>
+    <w:p>
+      <w:pPr>
+        <w:pStyle w:val="Heading2"/>
+      </w:pPr>
+      <w:r>
+        <w:t>Data Preprocessing</w:t>
+      </w:r>
+    </w:p>
+    <w:p>
+      <w:pPr>
+        <w:pStyle w:val="BulkofText"/>
+      </w:pPr>
+      <w:r>
+        <w:t xml:space="preserve">The </w:t>
+      </w:r>
+    </w:p>
+    <w:p>
+      <w:pPr>
+        <w:pStyle w:val="Heading2"/>
+      </w:pPr>
+      <w:r>
+        <w:t>Feature Engineering</w:t>
+      </w:r>
+    </w:p>
+    <w:p>
+      <w:pPr>
+        <w:pStyle w:val="BulkofText"/>
+      </w:pPr>
+      <w:r>
+        <w:t xml:space="preserve">Location name, target species, and plot name were manually removed despite having high scores from the OOB </w:t>
+      </w:r>
+      <w:r>
+        <w:t>Random Forest</w:t>
+      </w:r>
+      <w:r>
+        <w:t xml:space="preserve"> importance metrics. </w:t>
+      </w:r>
+      <w:r>
+        <w:t xml:space="preserve">Location name was first filtered to only include observations from Acadia National Park, then was removed as a column, as this </w:t>
+      </w:r>
+      <w:r>
         <w:lastRenderedPageBreak/>
-        <w:t>used as a first estimate of test error. An OOB model is computationally cheap, fast, and helps protect against data leakage while still having comparable performance to a fully fleshed out, cross-validated model.</w:t>
-      </w:r>
-    </w:p>
-    <w:p>
-      <w:pPr>
-        <w:pStyle w:val="Heading1"/>
-      </w:pPr>
-      <w:r>
-        <w:t>Results</w:t>
+        <w:t xml:space="preserve">analysis is only focused on Acadia, not the Boston Harbor Islands. </w:t>
+      </w:r>
+      <w:r>
+        <w:t xml:space="preserve">Target species, the value referring to the original target species of the plot (i.e., </w:t>
+      </w:r>
+      <w:r>
+        <w:rPr>
+          <w:i/>
+        </w:rPr>
+        <w:t>Ascophyllum</w:t>
+      </w:r>
+      <w:r>
+        <w:t xml:space="preserve"> plots, red algae plots, etc.) was removed, as separating the site into areas that are historically associated with a specific species is not a helpful lens for this analysis. Plot name was removed, as they are arbitrary labels for the different plots (i.e., R5 for the fifth red algae plot on any given site) and do not contain any meaningful information. There is no meaningful comparison between an R5 plot on one site and an R5 plot on another, aside from the fact that they are both in the red algae area.</w:t>
+      </w:r>
+      <w:r>
+        <w:t xml:space="preserve"> </w:t>
       </w:r>
     </w:p>
     <w:p>
@@ -843,7 +1043,7 @@
         <w:pStyle w:val="Heading2"/>
       </w:pPr>
       <w:r>
-        <w:t>Data Preprocessing</w:t>
+        <w:t>Training – Test Split</w:t>
       </w:r>
     </w:p>
     <w:p>
@@ -851,24 +1051,10 @@
         <w:pStyle w:val="BulkofText"/>
       </w:pPr>
       <w:r>
-        <w:t xml:space="preserve">The </w:t>
-      </w:r>
-      <w:r>
-        <w:t>progressive data transformation strategy that I employed yielded mixed to poor results. The square root and log(x + 1) transformations</w:t>
-      </w:r>
-      <w:r>
-        <w:t xml:space="preserve"> did not </w:t>
-      </w:r>
-      <w:r>
-        <w:t xml:space="preserve">improve the distribution, meaning that models that require a normal distribution are not a good option moving forward. The presence-absence transformation did improve the distribution, though it reduces the value of the analysis substantially. Presence and abundance </w:t>
-      </w:r>
-      <w:proofErr w:type="gramStart"/>
-      <w:r>
-        <w:t>is</w:t>
-      </w:r>
-      <w:proofErr w:type="gramEnd"/>
-      <w:r>
-        <w:t xml:space="preserve"> a less granular metric than abundance, making it inherently less informative.</w:t>
+        <w:t>The</w:t>
+      </w:r>
+      <w:r>
+        <w:t xml:space="preserve"> optimal split is an 85:15 training to testing split. This is in the same realm as the general use 80:20 or 70:30 splits.</w:t>
       </w:r>
     </w:p>
     <w:p>
@@ -876,11 +1062,169 @@
         <w:pStyle w:val="Heading2"/>
       </w:pPr>
       <w:r>
+        <w:t>Initial Modeling</w:t>
+      </w:r>
+    </w:p>
+    <w:p>
+      <w:pPr>
+        <w:pStyle w:val="BulkofText"/>
+        <w:rPr>
+          <w:i/>
+        </w:rPr>
+      </w:pPr>
+      <w:r>
+        <w:t>The</w:t>
+      </w:r>
+      <w:r>
+        <w:t xml:space="preserve"> initial OOB </w:t>
+      </w:r>
+      <w:r>
+        <w:t>Random Forest</w:t>
+      </w:r>
+      <w:r>
+        <w:t xml:space="preserve"> models with the logit-transformation performed well. When predicting </w:t>
+      </w:r>
+      <w:r>
+        <w:rPr>
+          <w:i/>
+        </w:rPr>
+        <w:t>A. nodosum</w:t>
+      </w:r>
+      <w:r>
+        <w:rPr>
+          <w:i/>
+        </w:rPr>
+        <w:t xml:space="preserve"> </w:t>
+      </w:r>
+      <w:r>
+        <w:t>percent cover, the model had a</w:t>
+      </w:r>
+      <w:r>
+        <w:t>n R</w:t>
+      </w:r>
+      <w:r>
+        <w:rPr>
+          <w:vertAlign w:val="superscript"/>
+        </w:rPr>
+        <w:t>2</w:t>
+      </w:r>
+      <w:r>
+        <w:t xml:space="preserve"> value of </w:t>
+      </w:r>
+      <w:r>
+        <w:t>90.35</w:t>
+      </w:r>
+      <w:r>
+        <w:t xml:space="preserve">, which suggests a strong fit to the data, and a mean squared error of </w:t>
+      </w:r>
+      <w:r>
+        <w:t>2.135</w:t>
+      </w:r>
+      <w:r>
+        <w:t xml:space="preserve">. </w:t>
+      </w:r>
+      <w:r>
+        <w:t>When predicting</w:t>
+      </w:r>
+      <w:r>
+        <w:t xml:space="preserve"> </w:t>
+      </w:r>
+      <w:r>
+        <w:rPr>
+          <w:i/>
+        </w:rPr>
+        <w:t>F</w:t>
+      </w:r>
+      <w:r>
+        <w:rPr>
+          <w:i/>
+        </w:rPr>
+        <w:t xml:space="preserve">. </w:t>
+      </w:r>
+      <w:r>
+        <w:rPr>
+          <w:i/>
+        </w:rPr>
+        <w:t>vesi</w:t>
+      </w:r>
+      <w:r>
+        <w:rPr>
+          <w:i/>
+        </w:rPr>
+        <w:t>culosus</w:t>
+      </w:r>
+      <w:r>
+        <w:rPr>
+          <w:i/>
+        </w:rPr>
+        <w:t xml:space="preserve"> </w:t>
+      </w:r>
+      <w:r>
+        <w:t>percent cover, the model had an R</w:t>
+      </w:r>
+      <w:r>
+        <w:rPr>
+          <w:vertAlign w:val="superscript"/>
+        </w:rPr>
+        <w:t>2</w:t>
+      </w:r>
+      <w:r>
+        <w:t xml:space="preserve"> value of</w:t>
+      </w:r>
+      <w:r>
+        <w:t xml:space="preserve"> 82.2</w:t>
+      </w:r>
+      <w:r>
+        <w:t>, which</w:t>
+      </w:r>
+      <w:r>
+        <w:t xml:space="preserve"> again</w:t>
+      </w:r>
+      <w:r>
+        <w:t xml:space="preserve"> suggests a strong fit to the data, and a me</w:t>
+      </w:r>
+      <w:r>
+        <w:t xml:space="preserve">an squared error of </w:t>
+      </w:r>
+      <w:r>
+        <w:t>4.505</w:t>
+      </w:r>
+      <w:r>
+        <w:t>.</w:t>
+      </w:r>
+      <w:r>
+        <w:t xml:space="preserve"> The error values are more difficult to evaluate as they are output from the model in logit space, which is not directly comparable to their original raw values.</w:t>
+      </w:r>
+      <w:r>
+        <w:t xml:space="preserve"> Back-converting from the logit transformation is not one to one either, and varies depending on the original value. </w:t>
+      </w:r>
+      <w:r>
+        <w:t xml:space="preserve">Figure 1 examines the change in back-converted error value compared to true percent cover value, which shows a slight increase in the error rate in the </w:t>
+      </w:r>
+      <w:r>
         <w:lastRenderedPageBreak/>
-        <w:t>F</w:t>
-      </w:r>
-      <w:r>
-        <w:t>eature Engineering</w:t>
+        <w:t xml:space="preserve">middle of the range for both </w:t>
+      </w:r>
+      <w:r>
+        <w:rPr>
+          <w:i/>
+        </w:rPr>
+        <w:t>Fucus</w:t>
+      </w:r>
+      <w:r>
+        <w:t xml:space="preserve"> and </w:t>
+      </w:r>
+      <w:r>
+        <w:rPr>
+          <w:i/>
+        </w:rPr>
+        <w:t>Ascophyllum</w:t>
+      </w:r>
+      <w:r>
+        <w:t xml:space="preserve">, with relatively low error at either end of the spectrum, as well as the highest density of data points at either end. </w:t>
+      </w:r>
+      <w:r>
+        <w:t>This suggests that the model performs best when predicting at the extreme ends of the spectrum, which is also the most common observed case for both target algal species.</w:t>
       </w:r>
     </w:p>
     <w:p>
@@ -893,10 +1237,10 @@
           <w:noProof/>
         </w:rPr>
         <w:drawing>
-          <wp:inline distT="0" distB="0" distL="0" distR="0" wp14:anchorId="13E6C3F9" wp14:editId="5FF82844">
-            <wp:extent cx="5943600" cy="3667125"/>
-            <wp:effectExtent l="0" t="0" r="0" b="9525"/>
-            <wp:docPr id="1541119469" name="Picture 3"/>
+          <wp:inline distT="0" distB="0" distL="0" distR="0" wp14:anchorId="38F8A317" wp14:editId="27936B5E">
+            <wp:extent cx="5943600" cy="3663950"/>
+            <wp:effectExtent l="0" t="0" r="0" b="0"/>
+            <wp:docPr id="1" name="Picture 1"/>
             <wp:cNvGraphicFramePr>
               <a:graphicFrameLocks xmlns:a="http://schemas.openxmlformats.org/drawingml/2006/main" noChangeAspect="1"/>
             </wp:cNvGraphicFramePr>
@@ -904,7 +1248,7 @@
               <a:graphicData uri="http://schemas.openxmlformats.org/drawingml/2006/picture">
                 <pic:pic xmlns:pic="http://schemas.openxmlformats.org/drawingml/2006/picture">
                   <pic:nvPicPr>
-                    <pic:cNvPr id="0" name="Picture 6"/>
+                    <pic:cNvPr id="0" name="Picture 1"/>
                     <pic:cNvPicPr>
                       <a:picLocks noChangeAspect="1" noChangeArrowheads="1"/>
                     </pic:cNvPicPr>
@@ -925,7 +1269,7 @@
                   <pic:spPr bwMode="auto">
                     <a:xfrm>
                       <a:off x="0" y="0"/>
-                      <a:ext cx="5943600" cy="3667125"/>
+                      <a:ext cx="5943600" cy="3663950"/>
                     </a:xfrm>
                     <a:prstGeom prst="rect">
                       <a:avLst/>
@@ -945,174 +1289,107 @@
     <w:p>
       <w:pPr>
         <w:pStyle w:val="Caption"/>
-      </w:pPr>
-      <w:r>
+        <w:rPr>
+          <w:b w:val="0"/>
+          <w:i w:val="0"/>
+        </w:rPr>
+      </w:pPr>
+      <w:r>
+        <w:rPr>
+          <w:b w:val="0"/>
+          <w:i w:val="0"/>
+        </w:rPr>
         <w:t xml:space="preserve">Figure </w:t>
       </w:r>
       <w:r>
+        <w:rPr>
+          <w:b w:val="0"/>
+          <w:i w:val="0"/>
+        </w:rPr>
         <w:fldChar w:fldCharType="begin"/>
       </w:r>
       <w:r>
-        <w:instrText xml:space="preserve"> SEQ Figure</w:instrText>
-      </w:r>
-      <w:r>
-        <w:instrText xml:space="preserve"> \* ARABIC </w:instrText>
-      </w:r>
-      <w:r>
+        <w:rPr>
+          <w:b w:val="0"/>
+          <w:i w:val="0"/>
+        </w:rPr>
+        <w:instrText xml:space="preserve"> SEQ Figure \* ARABIC </w:instrText>
+      </w:r>
+      <w:r>
+        <w:rPr>
+          <w:b w:val="0"/>
+          <w:i w:val="0"/>
+        </w:rPr>
         <w:fldChar w:fldCharType="separate"/>
       </w:r>
       <w:r>
         <w:rPr>
+          <w:b w:val="0"/>
+          <w:i w:val="0"/>
           <w:noProof/>
         </w:rPr>
         <w:t>1</w:t>
       </w:r>
       <w:r>
         <w:rPr>
-          <w:noProof/>
+          <w:b w:val="0"/>
+          <w:i w:val="0"/>
         </w:rPr>
         <w:fldChar w:fldCharType="end"/>
       </w:r>
       <w:r>
-        <w:t xml:space="preserve"> - Non-metric Multidimensional Scaling (NMDS) Plot. The NMDS plot shows little clustering and a high stress (&gt;0.2) despite a relatively strong fit to the data (R^2 = 0.964).</w:t>
-      </w:r>
-    </w:p>
-    <w:p>
-      <w:pPr>
-        <w:pStyle w:val="BulkofText"/>
-      </w:pPr>
-      <w:r>
-        <w:t xml:space="preserve">The NMDS plot (Figure 1) revealed no strong clustering, and had an accompanying stress value above 0.2, which is a threshold at which the results </w:t>
-      </w:r>
-      <w:r>
-        <w:t>are generally considered</w:t>
-      </w:r>
-      <w:r>
-        <w:t xml:space="preserve"> dubious </w:t>
-      </w:r>
-      <w:r>
-        <w:fldChar w:fldCharType="begin"/>
-      </w:r>
-      <w:r>
-        <w:instrText xml:space="preserve"> ADDIN ZOTERO_ITEM CSL_CITATION {"citationID":"PamXNteH","properties":{"formattedCitation":"(Clarke 1993, Dexter et al. 2018)","plainCitation":"(Clarke 1993, Dexter et al. 2018)","noteIndex":0},"citationItems":[{"id":241,"uris":["http://zotero.org/users/13044088/items/52ISJQL4"],"itemData":{"id":241,"type":"article-journal","abstract":"Abstract\n              In the early 1980s, a strategy for graphical representation of multivariate (multi‐species) abundance data was introduced into marine ecology by, among others, Field,\n              et al.\n              (1982). A decade on, it is instructive to: (i) identify which elements of this often‐quoted strategy have proved most useful in practical assessment of community change resulting from pollution impact; and (ii) ask to what extent evolution of techniques in the intervening years has added self‐consistency and comprehensiveness to the approach. The pivotal concept has proved to be that of a biologically‐relevant definition of similarity of two samples, and its utilization mainly in simple rank form, for example ‘sample A is more similar to sample B than it is to sample C’. Statistical assumptions about the data are thus minimized and the resulting non‐parametric techniques will be of very general applicability. From such a starting point, a unified framework needs to encompass: (i) the display of community patterns through clustering and ordination of samples; (ii) identification of species principally responsible for determining sample groupings; (iii) statistical tests for differences in space and time (multivariate analogues of analysis of variance, based on rank similarities); and (iv) the linking of community differences to patterns in the physical and chemical environment (the latter also dictated by rank similarities between samples). Techniques are described that bring such a framework into place, and areas in which problems remain are identified. Accumulated practical experience with these methods is discussed, in particular applications to marine benthos, and it is concluded that they have much to offer practitioners of environmental impact studies on communities.","container-title":"Australian Journal of Ecology","DOI":"10.1111/j.1442-9993.1993.tb00438.x","ISSN":"0307-692X","issue":"1","journalAbbreviation":"Australian Journal of Ecology","language":"en","license":"http://onlinelibrary.wiley.com/termsAndConditions#vor","page":"117-143","source":"DOI.org (Crossref)","title":"Non‐parametric multivariate analyses of changes in community structure","volume":"18","author":[{"family":"Clarke","given":"K. R."}],"issued":{"date-parts":[["1993",3]]}}},{"id":238,"uris":["http://zotero.org/users/13044088/items/VQC8T8PE"],"itemData":{"id":238,"type":"article-journal","abstract":"Nonmetric multidimensional scaling (NMDS) is a powerful statistical tool which enables complex multivariate data sets to be visualized in a reduced number of dimensions. Users typically evaluate the fit of an NMDS ordination via ordination “stress” (i.e., data distortion) against a commonly accepted set of heuristic guidelines. However, these guidelines do not account for the mathematical relationship which links ordination stress to sample size. Consequently, researchers working with large data sets may unnecessarily present ordinations in an intractable number of dimensions, subdivide their data, or forego the use of NMDS entirely and lose the benefits of this highly flexible and useful technique. In order to overcome the limitations of these practices, we advocate for an alternative approach to the evaluation of NMDS ordination fit via the usage of permutation-based ecological null models. We present the rationale for this approach from a theoretical basis, supported by a brief literature review, and an example usage of the methodology. Our literature review shows that NMDS analyses often far exceed the number of observations under which the original stress guidelines were formulated—with a significant increasing trend in recent decades. Adoption of a permutation-based approach will consequently provide a more flexible and quantitative evaluation of NMDS fit and allow for the continued application of NMDS in an era of increasingly large datasets.","container-title":"Limnology and Oceanography: Methods","DOI":"10.1002/lom3.10257","ISSN":"1541-5856","issue":"7","language":"en","license":"© 2018 Association for the Sciences of Limnology and Oceanography","note":"_eprint: https://aslopubs.onlinelibrary.wiley.com/doi/pdf/10.1002/lom3.10257","page":"434-443","source":"Wiley Online Library","title":"The trouble with stress: A flexible method for the evaluation of nonmetric multidimensional scaling","title-short":"The trouble with stress","volume":"16","author":[{"family":"Dexter","given":"Eric"},{"family":"Rollwagen-Bollens","given":"Gretchen"},{"family":"Bollens","given":"Stephen M."}],"issued":{"date-parts":[["2018"]]}}}],"schema":"https://github.com/citation-style-language/schema/raw/master/csl-citation.json"} </w:instrText>
-      </w:r>
-      <w:r>
-        <w:fldChar w:fldCharType="separate"/>
-      </w:r>
-      <w:r>
-        <w:t>(Clarke 1993, Dexter et al. 2018)</w:t>
-      </w:r>
-      <w:r>
-        <w:fldChar w:fldCharType="end"/>
-      </w:r>
-      <w:r>
-        <w:t>.</w:t>
-      </w:r>
-      <w:r>
-        <w:t xml:space="preserve"> This suggests that the NMDS is not doing an adequate job of capturing the true dimensionality in the data, and that any groupings (which are already not readily apparent from Figure 1) are not trustworthy.</w:t>
-      </w:r>
-    </w:p>
-    <w:p>
-      <w:pPr>
-        <w:pStyle w:val="BulkofText"/>
-        <w:keepNext/>
-      </w:pPr>
-      <w:r>
-        <w:rPr>
-          <w:noProof/>
-        </w:rPr>
-        <w:lastRenderedPageBreak/>
-        <w:drawing>
-          <wp:inline distT="0" distB="0" distL="0" distR="0" wp14:anchorId="23FF62BB" wp14:editId="351366DF">
-            <wp:extent cx="5943600" cy="3667125"/>
-            <wp:effectExtent l="0" t="0" r="0" b="9525"/>
-            <wp:docPr id="1180544771" name="Picture 4"/>
-            <wp:cNvGraphicFramePr>
-              <a:graphicFrameLocks xmlns:a="http://schemas.openxmlformats.org/drawingml/2006/main" noChangeAspect="1"/>
-            </wp:cNvGraphicFramePr>
-            <a:graphic xmlns:a="http://schemas.openxmlformats.org/drawingml/2006/main">
-              <a:graphicData uri="http://schemas.openxmlformats.org/drawingml/2006/picture">
-                <pic:pic xmlns:pic="http://schemas.openxmlformats.org/drawingml/2006/picture">
-                  <pic:nvPicPr>
-                    <pic:cNvPr id="0" name="Picture 7"/>
-                    <pic:cNvPicPr>
-                      <a:picLocks noChangeAspect="1" noChangeArrowheads="1"/>
-                    </pic:cNvPicPr>
-                  </pic:nvPicPr>
-                  <pic:blipFill>
-                    <a:blip r:embed="rId9">
-                      <a:extLst>
-                        <a:ext uri="{28A0092B-C50C-407E-A947-70E740481C1C}">
-                          <a14:useLocalDpi xmlns:a14="http://schemas.microsoft.com/office/drawing/2010/main" val="0"/>
-                        </a:ext>
-                      </a:extLst>
-                    </a:blip>
-                    <a:srcRect/>
-                    <a:stretch>
-                      <a:fillRect/>
-                    </a:stretch>
-                  </pic:blipFill>
-                  <pic:spPr bwMode="auto">
-                    <a:xfrm>
-                      <a:off x="0" y="0"/>
-                      <a:ext cx="5943600" cy="3667125"/>
-                    </a:xfrm>
-                    <a:prstGeom prst="rect">
-                      <a:avLst/>
-                    </a:prstGeom>
-                    <a:noFill/>
-                    <a:ln>
-                      <a:noFill/>
-                    </a:ln>
-                  </pic:spPr>
-                </pic:pic>
-              </a:graphicData>
-            </a:graphic>
-          </wp:inline>
-        </w:drawing>
-      </w:r>
-    </w:p>
-    <w:p>
-      <w:pPr>
-        <w:pStyle w:val="Caption"/>
-      </w:pPr>
-      <w:r>
-        <w:t xml:space="preserve">Figure </w:t>
-      </w:r>
-      <w:r>
-        <w:fldChar w:fldCharType="begin"/>
-      </w:r>
-      <w:r>
-        <w:instrText xml:space="preserve"> SEQ Figure \* ARABIC </w:instrText>
-      </w:r>
-      <w:r>
-        <w:fldChar w:fldCharType="separate"/>
-      </w:r>
-      <w:r>
-        <w:rPr>
-          <w:noProof/>
-        </w:rPr>
-        <w:t>2</w:t>
-      </w:r>
-      <w:r>
-        <w:rPr>
-          <w:noProof/>
-        </w:rPr>
-        <w:fldChar w:fldCharType="end"/>
-      </w:r>
-      <w:r>
-        <w:t xml:space="preserve"> - Scree plot examining the proportion of variance captured by the Principal Component Analysis on Hellinger-transformed data. PC1 captures 39.5% of the data, followed by PC2 and PC3 with a much lower 16.25% and 14.4%, respectively. After PC3, each component contributes a negligible amount to explaining the variation in the data.</w:t>
-      </w:r>
-    </w:p>
-    <w:p>
-      <w:pPr>
-        <w:pStyle w:val="BulkofText"/>
-      </w:pPr>
-      <w:r>
-        <w:t xml:space="preserve">The </w:t>
-      </w:r>
-      <w:r>
-        <w:t>Hellinger-transformed PCA, shown in the Scree plot in Figure 2, had slightly more promising results than the NMDS, and was an improvement over the exploratory PCA I conducted during the Exploratory Data Analysis portion of this project. The Hellinger-transformed PCA did a moderate job at capturing the variability in the data, with the first principal component accounting for 39.25%, the second component accounting for 16.25%, and the third accounting for 14.4%. After the first component the accounted for variability saw a precipitous drop, which continued after the third principal component as well. This is an improvement in performance to the earlier PCA, but still leaves much to be desired in explaining the variability in the data.</w:t>
+        <w:rPr>
+          <w:b w:val="0"/>
+          <w:i w:val="0"/>
+        </w:rPr>
+        <w:t xml:space="preserve"> - Out of Bag </w:t>
+      </w:r>
+      <w:r>
+        <w:rPr>
+          <w:b w:val="0"/>
+          <w:i w:val="0"/>
+        </w:rPr>
+        <w:t>Random Forest</w:t>
+      </w:r>
+      <w:r>
+        <w:rPr>
+          <w:b w:val="0"/>
+          <w:i w:val="0"/>
+        </w:rPr>
+        <w:t xml:space="preserve"> model prediction error compared to actual percent cover value of </w:t>
+      </w:r>
+      <w:r>
+        <w:rPr>
+          <w:b w:val="0"/>
+        </w:rPr>
+        <w:t>Fucus vesiculosus</w:t>
+      </w:r>
+      <w:r>
+        <w:rPr>
+          <w:b w:val="0"/>
+          <w:i w:val="0"/>
+        </w:rPr>
+        <w:t xml:space="preserve"> and </w:t>
+      </w:r>
+      <w:r>
+        <w:rPr>
+          <w:b w:val="0"/>
+        </w:rPr>
+        <w:t>Ascophyllum nodosum</w:t>
+      </w:r>
+      <w:r>
+        <w:rPr>
+          <w:b w:val="0"/>
+          <w:i w:val="0"/>
+        </w:rPr>
+        <w:t xml:space="preserve"> in the rocky intertidal of Acadia National Park. Most data points are clustered around the extremes (0 – 25 percent cover or 75 – 100 percent cover). The mean absolute error rate is consistently low, below 10% cover, with a slight increase in the middle of the range (between 25 – 50 percent cover) in both target species. This suggests that the model is best at predicting values in the extreme ranges of percent cover, which is also where the two target species tend to fall most frequently</w:t>
+      </w:r>
+      <w:r>
+        <w:rPr>
+          <w:b w:val="0"/>
+          <w:i w:val="0"/>
+        </w:rPr>
+        <w:t>; the model is best at predicting the most common cases.</w:t>
       </w:r>
     </w:p>
     <w:p>
@@ -1121,8 +1398,66 @@
         <w:spacing w:before="0"/>
       </w:pPr>
       <w:r>
+        <w:t>Discussion</w:t>
+      </w:r>
+    </w:p>
+    <w:p>
+      <w:pPr>
+        <w:pStyle w:val="Heading2"/>
+      </w:pPr>
+      <w:r>
+        <w:t>Conclusions</w:t>
+      </w:r>
+    </w:p>
+    <w:p>
+      <w:pPr>
+        <w:pStyle w:val="BulkofText"/>
+      </w:pPr>
+      <w:r>
+        <w:t xml:space="preserve">The </w:t>
+      </w:r>
+      <w:r>
+        <w:t xml:space="preserve">initial test run of the model as an out-of-bag Random Forest shows promising results, with a strong fit to the data and low error rates when predicting both </w:t>
+      </w:r>
+      <w:r>
+        <w:rPr>
+          <w:i/>
+        </w:rPr>
+        <w:t xml:space="preserve">Fucus </w:t>
+      </w:r>
+      <w:r>
+        <w:t xml:space="preserve">and </w:t>
+      </w:r>
+      <w:r>
+        <w:rPr>
+          <w:i/>
+        </w:rPr>
+        <w:t>Ascophyllum</w:t>
+      </w:r>
+      <w:r>
+        <w:t xml:space="preserve"> percent cover. While the Random Forest model can handle a high number of predictor </w:t>
+      </w:r>
+      <w:r>
         <w:lastRenderedPageBreak/>
-        <w:t>Discussion</w:t>
+        <w:t xml:space="preserve">variables, the features have been successfully pared down to a more manageable amount, removing unimportant variables manually and by evaluating importance via Random Forest. The model is likely not yet performing optimally but does serve as a proof of concept that the data does support a predictive model for </w:t>
+      </w:r>
+      <w:r>
+        <w:rPr>
+          <w:i/>
+        </w:rPr>
+        <w:t xml:space="preserve">Fucus </w:t>
+      </w:r>
+      <w:r>
+        <w:t xml:space="preserve">and </w:t>
+      </w:r>
+      <w:r>
+        <w:rPr>
+          <w:i/>
+        </w:rPr>
+        <w:t xml:space="preserve">Ascophyllum </w:t>
+      </w:r>
+      <w:r>
+        <w:t>percent cover.</w:t>
       </w:r>
     </w:p>
     <w:p>
@@ -1130,7 +1465,7 @@
         <w:pStyle w:val="Heading2"/>
       </w:pPr>
       <w:r>
-        <w:t>Conclusions</w:t>
+        <w:t>Next Steps</w:t>
       </w:r>
     </w:p>
     <w:p>
@@ -1138,112 +1473,10 @@
         <w:pStyle w:val="BulkofText"/>
       </w:pPr>
       <w:r>
-        <w:t xml:space="preserve">The overarching conclusion from this preprocessing and feature engineering analysis is that the zero-inflated nature of the data is still dominant. It may not be feasible to resolve this issue with preprocessing, data transformation, or feature engineering. Instead, models specifically tailored to a non-normally distributed dataset, or a zero-inflated dataset, may be a more suitable option for this analysis. Dimensionality reducing techniques like NMDS and PCA showed some limited success, especially in tandem with data preprocessing tools like the Hellinger transformation, but these may alter the interpretability of the data too far to be worthwhile, even if they were highly successful in capturing the variation and dissimilarity in the data. The removal of features will all zeroes in their counts or percent cover data is worthwhile, though the removal of </w:t>
-      </w:r>
-      <w:proofErr w:type="spellStart"/>
-      <w:r>
-        <w:rPr>
-          <w:i/>
-          <w:iCs/>
-        </w:rPr>
-        <w:t>Carcinas</w:t>
-      </w:r>
-      <w:proofErr w:type="spellEnd"/>
-      <w:r>
-        <w:rPr>
-          <w:i/>
-          <w:iCs/>
-        </w:rPr>
-        <w:t xml:space="preserve"> </w:t>
-      </w:r>
-      <w:proofErr w:type="spellStart"/>
-      <w:r>
-        <w:rPr>
-          <w:i/>
-          <w:iCs/>
-        </w:rPr>
-        <w:t>maenas</w:t>
-      </w:r>
-      <w:proofErr w:type="spellEnd"/>
-      <w:r>
-        <w:t>, the European Green Crab, is still an error caused by incorrect data, in my opinion. I have not yet heard back from the Data Manager regarding the repaired dataset, so for now it will stay removed. I hope to see it return as it is an ecologically significant invasive species, which has drawn a lot of attention from both academics and the public in recent years.</w:t>
-      </w:r>
-    </w:p>
-    <w:p>
-      <w:pPr>
-        <w:pStyle w:val="Heading2"/>
-      </w:pPr>
-      <w:r>
-        <w:t>Next Steps</w:t>
-      </w:r>
-    </w:p>
-    <w:p>
-      <w:pPr>
-        <w:pStyle w:val="BulkofText"/>
-      </w:pPr>
-      <w:r>
-        <w:t>I took a preliminary stab at the next step of this analysis, which is to explore non-parametric models and other suitable techniques for modeling with a zero-inflated dataset like this</w:t>
-      </w:r>
-      <w:r>
-        <w:t>.</w:t>
-      </w:r>
-      <w:r>
-        <w:t xml:space="preserve"> I ran two out-of-box random forest models to get a sense of how that non-parametric model would </w:t>
-      </w:r>
-      <w:r>
-        <w:lastRenderedPageBreak/>
-        <w:t xml:space="preserve">do, without jeopardizing the testing set by inviting data leakage. This model was fit well to the training set, explaining ~95% of the variance in both </w:t>
-      </w:r>
-      <w:r>
-        <w:rPr>
-          <w:i/>
-          <w:iCs/>
-        </w:rPr>
-        <w:t xml:space="preserve">Fucus </w:t>
-      </w:r>
-      <w:r>
-        <w:t xml:space="preserve">and </w:t>
-      </w:r>
-      <w:r>
-        <w:rPr>
-          <w:i/>
-          <w:iCs/>
-        </w:rPr>
-        <w:t>Ascophyllum</w:t>
-      </w:r>
-      <w:r>
-        <w:t xml:space="preserve"> percent cover, but it failed to predict accurately, with a mean error of squared residuals value of 46.6 and 70.7, respectively (on a scale out of 100). I experimented with a logit-transformation on only the percent cover values, as they are bounded (0 – 100), with an epsilon value of 0.0001. This resulted in improved performance compared to the unmodified out of bag random forest model, so I intend to explore this avenue further. I also intend to branch out to other models that may handle the data well, such as gradient boosting. I have also been looking into how I might use a feedforward neural network for this problem, but I am not confident that I have the sample size I need to do so. I am thinking if I reduce the number of features down, either by combining algal species into groups (i.e., red algae, brown algae, green algae), or by trimming down the less informative groups (i.e., other substrate, unidentified substrate, rock, etc.), or even limiting the scope to </w:t>
-      </w:r>
-      <w:r>
-        <w:rPr>
-          <w:i/>
-          <w:iCs/>
-        </w:rPr>
-        <w:t>just</w:t>
-      </w:r>
-      <w:r>
-        <w:t xml:space="preserve"> investigating the impact of motile invertebrates on </w:t>
-      </w:r>
-      <w:r>
-        <w:rPr>
-          <w:i/>
-          <w:iCs/>
-        </w:rPr>
-        <w:t xml:space="preserve">Ascophyllum </w:t>
-      </w:r>
-      <w:r>
-        <w:t xml:space="preserve">and </w:t>
-      </w:r>
-      <w:r>
-        <w:rPr>
-          <w:i/>
-          <w:iCs/>
-        </w:rPr>
-        <w:t>Fucus</w:t>
-      </w:r>
-      <w:r>
-        <w:t>, rather than the other substrates and algae as well.</w:t>
-      </w:r>
+        <w:t>The most critical next step is to adapt the model that has been developed so far into one that better addresses the research question. What I have realized late in the initial modeling phase is that, while the model performs well and is able to predict algal percent cover within a year, the output of this particular does not actually predict the future year’s percent cover values. If we could collect all the other data for future years and input it into this model, we could reasonably predict the target species percent cover values, but that is not feasible nor valuable for the specific need at hand. Instead, I will explore creating a time-lagged model that uses previous years’ values as predictors to predict the current year’s target species percent cover. If that model is successful, then that will more sufficiently address the research question posed.</w:t>
+      </w:r>
+      <w:bookmarkStart w:id="1" w:name="_GoBack"/>
+      <w:bookmarkEnd w:id="1"/>
     </w:p>
     <w:p>
       <w:pPr>
@@ -1418,8 +1651,8 @@
       </w:r>
     </w:p>
     <w:sectPr>
-      <w:headerReference w:type="default" r:id="rId10"/>
-      <w:footerReference w:type="default" r:id="rId11"/>
+      <w:headerReference w:type="default" r:id="rId9"/>
+      <w:footerReference w:type="default" r:id="rId10"/>
       <w:pgSz w:w="12240" w:h="15840"/>
       <w:pgMar w:top="1440" w:right="1440" w:bottom="1440" w:left="1440" w:header="720" w:footer="720" w:gutter="0"/>
       <w:cols w:space="720"/>
@@ -1597,7 +1830,43 @@
         <w:sz w:val="16"/>
         <w:szCs w:val="16"/>
       </w:rPr>
-      <w:t>Data Preprocessing and Feature Engineering</w:t>
+      <w:t>Data Preprocessin</w:t>
+    </w:r>
+    <w:r>
+      <w:rPr>
+        <w:rFonts w:ascii="Calibri" w:hAnsi="Calibri" w:cs="Calibri"/>
+        <w:bCs/>
+        <w:i/>
+        <w:iCs/>
+        <w:color w:val="808080" w:themeColor="background1" w:themeShade="80"/>
+        <w:sz w:val="16"/>
+        <w:szCs w:val="16"/>
+      </w:rPr>
+      <w:t xml:space="preserve">g, </w:t>
+    </w:r>
+    <w:r>
+      <w:rPr>
+        <w:rFonts w:ascii="Calibri" w:hAnsi="Calibri" w:cs="Calibri"/>
+        <w:bCs/>
+        <w:i/>
+        <w:iCs/>
+        <w:color w:val="808080" w:themeColor="background1" w:themeShade="80"/>
+        <w:sz w:val="16"/>
+        <w:szCs w:val="16"/>
+      </w:rPr>
+      <w:t>Feature Engineering</w:t>
+    </w:r>
+    <w:r>
+      <w:rPr>
+        <w:rFonts w:ascii="Calibri" w:hAnsi="Calibri" w:cs="Calibri"/>
+        <w:bCs/>
+        <w:i/>
+        <w:iCs/>
+        <w:color w:val="808080" w:themeColor="background1" w:themeShade="80"/>
+        <w:sz w:val="16"/>
+        <w:szCs w:val="16"/>
+      </w:rPr>
+      <w:t>, and Initial Modeling</w:t>
     </w:r>
   </w:p>
 </w:hdr>
@@ -4088,7 +4357,7 @@
 </file>
 
 <file path=customXml/itemProps1.xml><?xml version="1.0" encoding="utf-8"?>
-<ds:datastoreItem xmlns:ds="http://schemas.openxmlformats.org/officeDocument/2006/customXml" ds:itemID="{97CB09C0-C2E5-4E78-B626-BC60C045392A}">
+<ds:datastoreItem xmlns:ds="http://schemas.openxmlformats.org/officeDocument/2006/customXml" ds:itemID="{D425C09C-8133-4BDE-84FD-3B89C845EEEB}">
   <ds:schemaRefs>
     <ds:schemaRef ds:uri="http://schemas.openxmlformats.org/officeDocument/2006/bibliography"/>
   </ds:schemaRefs>

</xml_diff>

<commit_message>
Update to Preprocessing Results and Skewness Calculations
</commit_message>
<xml_diff>
--- a/Data Processing, Feature Engineering, and Initial Modeling Report.docx
+++ b/Data Processing, Feature Engineering, and Initial Modeling Report.docx
@@ -991,14 +991,65 @@
         <w:pStyle w:val="BulkofText"/>
       </w:pPr>
       <w:r>
-        <w:t xml:space="preserve">The </w:t>
-      </w:r>
+        <w:t>The</w:t>
+      </w:r>
+      <w:r>
+        <w:t xml:space="preserve"> logit transformation</w:t>
+      </w:r>
+      <w:r>
+        <w:t xml:space="preserve"> with an epsilon of 0.0001</w:t>
+      </w:r>
+      <w:r>
+        <w:t xml:space="preserve"> was fairly successful in reducing the skew of the data, with the untransformed </w:t>
+      </w:r>
+      <w:r>
+        <w:rPr>
+          <w:i/>
+        </w:rPr>
+        <w:t xml:space="preserve">Ascophyllum </w:t>
+      </w:r>
+      <w:r>
+        <w:t xml:space="preserve">and </w:t>
+      </w:r>
+      <w:r>
+        <w:rPr>
+          <w:i/>
+        </w:rPr>
+        <w:t xml:space="preserve">Fucus </w:t>
+      </w:r>
+      <w:r>
+        <w:t xml:space="preserve">having skew values of </w:t>
+      </w:r>
+      <w:r>
+        <w:t xml:space="preserve">1.282 and 0.672, respectively, and the transformed </w:t>
+      </w:r>
+      <w:r>
+        <w:rPr>
+          <w:i/>
+        </w:rPr>
+        <w:t xml:space="preserve">Ascophyllum </w:t>
+      </w:r>
+      <w:r>
+        <w:t xml:space="preserve">and </w:t>
+      </w:r>
+      <w:r>
+        <w:rPr>
+          <w:i/>
+        </w:rPr>
+        <w:t>Fucus</w:t>
+      </w:r>
+      <w:r>
+        <w:t xml:space="preserve"> having skew values of 0.767 and 0.067, respectively. This represents a more symmetrical distribution post-transformation which should improve model performance.</w:t>
+      </w:r>
+      <w:bookmarkStart w:id="1" w:name="_GoBack"/>
+      <w:bookmarkEnd w:id="1"/>
     </w:p>
     <w:p>
       <w:pPr>
         <w:pStyle w:val="Heading2"/>
       </w:pPr>
       <w:r>
+        <w:lastRenderedPageBreak/>
         <w:t>Feature Engineering</w:t>
       </w:r>
     </w:p>
@@ -1016,194 +1067,190 @@
         <w:t xml:space="preserve"> importance metrics. </w:t>
       </w:r>
       <w:r>
-        <w:t xml:space="preserve">Location name was first filtered to only include observations from Acadia National Park, then was removed as a column, as this </w:t>
+        <w:t xml:space="preserve">Location name was first filtered to only include observations from Acadia National Park, then was removed as a column, as this analysis is only focused on Acadia, not the Boston Harbor Islands. </w:t>
+      </w:r>
+      <w:r>
+        <w:t xml:space="preserve">Target species, the value referring to the original target species of the plot (i.e., </w:t>
+      </w:r>
+      <w:r>
+        <w:rPr>
+          <w:i/>
+        </w:rPr>
+        <w:t>Ascophyllum</w:t>
+      </w:r>
+      <w:r>
+        <w:t xml:space="preserve"> plots, red algae plots, etc.) was removed, as separating the site into areas that are historically associated with a specific species is not a helpful lens for this analysis. Plot name was removed, as they are arbitrary labels for the different plots (i.e., R5 for the fifth red algae plot on any given site) and do not contain any meaningful information. There is no meaningful comparison between an R5 plot on one site and an R5 plot on another, aside from the fact that they are both in the red algae area.</w:t>
+      </w:r>
+      <w:r>
+        <w:t xml:space="preserve"> </w:t>
+      </w:r>
+    </w:p>
+    <w:p>
+      <w:pPr>
+        <w:pStyle w:val="Heading2"/>
+      </w:pPr>
+      <w:r>
+        <w:t>Training – Test Split</w:t>
+      </w:r>
+    </w:p>
+    <w:p>
+      <w:pPr>
+        <w:pStyle w:val="BulkofText"/>
+      </w:pPr>
+      <w:r>
+        <w:t>The</w:t>
+      </w:r>
+      <w:r>
+        <w:t xml:space="preserve"> optimal split is an 85:15 training to testing split. This is in the same realm as the general use 80:20 or 70:30 splits.</w:t>
+      </w:r>
+    </w:p>
+    <w:p>
+      <w:pPr>
+        <w:pStyle w:val="Heading2"/>
+      </w:pPr>
+      <w:r>
+        <w:t>Initial Modeling</w:t>
+      </w:r>
+    </w:p>
+    <w:p>
+      <w:pPr>
+        <w:pStyle w:val="BulkofText"/>
+        <w:rPr>
+          <w:i/>
+        </w:rPr>
+      </w:pPr>
+      <w:r>
+        <w:t>The</w:t>
+      </w:r>
+      <w:r>
+        <w:t xml:space="preserve"> initial OOB </w:t>
+      </w:r>
+      <w:r>
+        <w:t>Random Forest</w:t>
+      </w:r>
+      <w:r>
+        <w:t xml:space="preserve"> models with the logit-transformation performed well. When predicting </w:t>
+      </w:r>
+      <w:r>
+        <w:rPr>
+          <w:i/>
+        </w:rPr>
+        <w:t>A. nodosum</w:t>
+      </w:r>
+      <w:r>
+        <w:rPr>
+          <w:i/>
+        </w:rPr>
+        <w:t xml:space="preserve"> </w:t>
+      </w:r>
+      <w:r>
+        <w:t>percent cover, the model had a</w:t>
+      </w:r>
+      <w:r>
+        <w:t>n R</w:t>
+      </w:r>
+      <w:r>
+        <w:rPr>
+          <w:vertAlign w:val="superscript"/>
+        </w:rPr>
+        <w:t>2</w:t>
+      </w:r>
+      <w:r>
+        <w:t xml:space="preserve"> value of </w:t>
+      </w:r>
+      <w:r>
+        <w:t>90.35</w:t>
+      </w:r>
+      <w:r>
+        <w:t xml:space="preserve">, which suggests a strong fit to the data, and a mean squared error of </w:t>
+      </w:r>
+      <w:r>
+        <w:t>2.135</w:t>
+      </w:r>
+      <w:r>
+        <w:t xml:space="preserve">. </w:t>
+      </w:r>
+      <w:r>
+        <w:t>When predicting</w:t>
+      </w:r>
+      <w:r>
+        <w:t xml:space="preserve"> </w:t>
+      </w:r>
+      <w:r>
+        <w:rPr>
+          <w:i/>
+        </w:rPr>
+        <w:t>F</w:t>
+      </w:r>
+      <w:r>
+        <w:rPr>
+          <w:i/>
+        </w:rPr>
+        <w:t xml:space="preserve">. </w:t>
+      </w:r>
+      <w:r>
+        <w:rPr>
+          <w:i/>
+        </w:rPr>
+        <w:t>vesi</w:t>
+      </w:r>
+      <w:r>
+        <w:rPr>
+          <w:i/>
+        </w:rPr>
+        <w:t>culosus</w:t>
+      </w:r>
+      <w:r>
+        <w:rPr>
+          <w:i/>
+        </w:rPr>
+        <w:t xml:space="preserve"> </w:t>
+      </w:r>
+      <w:r>
+        <w:t>percent cover, the model had an R</w:t>
+      </w:r>
+      <w:r>
+        <w:rPr>
+          <w:vertAlign w:val="superscript"/>
+        </w:rPr>
+        <w:t>2</w:t>
+      </w:r>
+      <w:r>
+        <w:t xml:space="preserve"> value of</w:t>
+      </w:r>
+      <w:r>
+        <w:t xml:space="preserve"> 82.2</w:t>
+      </w:r>
+      <w:r>
+        <w:t>, which</w:t>
+      </w:r>
+      <w:r>
+        <w:t xml:space="preserve"> again</w:t>
+      </w:r>
+      <w:r>
+        <w:t xml:space="preserve"> suggests a strong fit to the data, and a me</w:t>
+      </w:r>
+      <w:r>
+        <w:t xml:space="preserve">an squared error of </w:t>
+      </w:r>
+      <w:r>
+        <w:t>4.505</w:t>
+      </w:r>
+      <w:r>
+        <w:t>.</w:t>
+      </w:r>
+      <w:r>
+        <w:t xml:space="preserve"> The error values are more difficult to evaluate as they are </w:t>
       </w:r>
       <w:r>
         <w:lastRenderedPageBreak/>
-        <w:t xml:space="preserve">analysis is only focused on Acadia, not the Boston Harbor Islands. </w:t>
-      </w:r>
-      <w:r>
-        <w:t xml:space="preserve">Target species, the value referring to the original target species of the plot (i.e., </w:t>
-      </w:r>
-      <w:r>
-        <w:rPr>
-          <w:i/>
-        </w:rPr>
-        <w:t>Ascophyllum</w:t>
-      </w:r>
-      <w:r>
-        <w:t xml:space="preserve"> plots, red algae plots, etc.) was removed, as separating the site into areas that are historically associated with a specific species is not a helpful lens for this analysis. Plot name was removed, as they are arbitrary labels for the different plots (i.e., R5 for the fifth red algae plot on any given site) and do not contain any meaningful information. There is no meaningful comparison between an R5 plot on one site and an R5 plot on another, aside from the fact that they are both in the red algae area.</w:t>
-      </w:r>
-      <w:r>
-        <w:t xml:space="preserve"> </w:t>
-      </w:r>
-    </w:p>
-    <w:p>
-      <w:pPr>
-        <w:pStyle w:val="Heading2"/>
-      </w:pPr>
-      <w:r>
-        <w:t>Training – Test Split</w:t>
-      </w:r>
-    </w:p>
-    <w:p>
-      <w:pPr>
-        <w:pStyle w:val="BulkofText"/>
-      </w:pPr>
-      <w:r>
-        <w:t>The</w:t>
-      </w:r>
-      <w:r>
-        <w:t xml:space="preserve"> optimal split is an 85:15 training to testing split. This is in the same realm as the general use 80:20 or 70:30 splits.</w:t>
-      </w:r>
-    </w:p>
-    <w:p>
-      <w:pPr>
-        <w:pStyle w:val="Heading2"/>
-      </w:pPr>
-      <w:r>
-        <w:t>Initial Modeling</w:t>
-      </w:r>
-    </w:p>
-    <w:p>
-      <w:pPr>
-        <w:pStyle w:val="BulkofText"/>
-        <w:rPr>
-          <w:i/>
-        </w:rPr>
-      </w:pPr>
-      <w:r>
-        <w:t>The</w:t>
-      </w:r>
-      <w:r>
-        <w:t xml:space="preserve"> initial OOB </w:t>
-      </w:r>
-      <w:r>
-        <w:t>Random Forest</w:t>
-      </w:r>
-      <w:r>
-        <w:t xml:space="preserve"> models with the logit-transformation performed well. When predicting </w:t>
-      </w:r>
-      <w:r>
-        <w:rPr>
-          <w:i/>
-        </w:rPr>
-        <w:t>A. nodosum</w:t>
-      </w:r>
-      <w:r>
-        <w:rPr>
-          <w:i/>
-        </w:rPr>
-        <w:t xml:space="preserve"> </w:t>
-      </w:r>
-      <w:r>
-        <w:t>percent cover, the model had a</w:t>
-      </w:r>
-      <w:r>
-        <w:t>n R</w:t>
-      </w:r>
-      <w:r>
-        <w:rPr>
-          <w:vertAlign w:val="superscript"/>
-        </w:rPr>
-        <w:t>2</w:t>
-      </w:r>
-      <w:r>
-        <w:t xml:space="preserve"> value of </w:t>
-      </w:r>
-      <w:r>
-        <w:t>90.35</w:t>
-      </w:r>
-      <w:r>
-        <w:t xml:space="preserve">, which suggests a strong fit to the data, and a mean squared error of </w:t>
-      </w:r>
-      <w:r>
-        <w:t>2.135</w:t>
-      </w:r>
-      <w:r>
-        <w:t xml:space="preserve">. </w:t>
-      </w:r>
-      <w:r>
-        <w:t>When predicting</w:t>
-      </w:r>
-      <w:r>
-        <w:t xml:space="preserve"> </w:t>
-      </w:r>
-      <w:r>
-        <w:rPr>
-          <w:i/>
-        </w:rPr>
-        <w:t>F</w:t>
-      </w:r>
-      <w:r>
-        <w:rPr>
-          <w:i/>
-        </w:rPr>
-        <w:t xml:space="preserve">. </w:t>
-      </w:r>
-      <w:r>
-        <w:rPr>
-          <w:i/>
-        </w:rPr>
-        <w:t>vesi</w:t>
-      </w:r>
-      <w:r>
-        <w:rPr>
-          <w:i/>
-        </w:rPr>
-        <w:t>culosus</w:t>
-      </w:r>
-      <w:r>
-        <w:rPr>
-          <w:i/>
-        </w:rPr>
-        <w:t xml:space="preserve"> </w:t>
-      </w:r>
-      <w:r>
-        <w:t>percent cover, the model had an R</w:t>
-      </w:r>
-      <w:r>
-        <w:rPr>
-          <w:vertAlign w:val="superscript"/>
-        </w:rPr>
-        <w:t>2</w:t>
-      </w:r>
-      <w:r>
-        <w:t xml:space="preserve"> value of</w:t>
-      </w:r>
-      <w:r>
-        <w:t xml:space="preserve"> 82.2</w:t>
-      </w:r>
-      <w:r>
-        <w:t>, which</w:t>
-      </w:r>
-      <w:r>
-        <w:t xml:space="preserve"> again</w:t>
-      </w:r>
-      <w:r>
-        <w:t xml:space="preserve"> suggests a strong fit to the data, and a me</w:t>
-      </w:r>
-      <w:r>
-        <w:t xml:space="preserve">an squared error of </w:t>
-      </w:r>
-      <w:r>
-        <w:t>4.505</w:t>
-      </w:r>
-      <w:r>
-        <w:t>.</w:t>
-      </w:r>
-      <w:r>
-        <w:t xml:space="preserve"> The error values are more difficult to evaluate as they are output from the model in logit space, which is not directly comparable to their original raw values.</w:t>
+        <w:t>output from the model in logit space, which is not directly comparable to their original raw values.</w:t>
       </w:r>
       <w:r>
         <w:t xml:space="preserve"> Back-converting from the logit transformation is not one to one either, and varies depending on the original value. </w:t>
       </w:r>
       <w:r>
-        <w:t xml:space="preserve">Figure 1 examines the change in back-converted error value compared to true percent cover value, which shows a slight increase in the error rate in the </w:t>
-      </w:r>
-      <w:r>
-        <w:lastRenderedPageBreak/>
-        <w:t xml:space="preserve">middle of the range for both </w:t>
+        <w:t xml:space="preserve">Figure 1 examines the change in back-converted error value compared to true percent cover value, which shows a slight increase in the error rate in the middle of the range for both </w:t>
       </w:r>
       <w:r>
         <w:rPr>
@@ -1398,6 +1445,7 @@
         <w:spacing w:before="0"/>
       </w:pPr>
       <w:r>
+        <w:lastRenderedPageBreak/>
         <w:t>Discussion</w:t>
       </w:r>
     </w:p>
@@ -1435,11 +1483,7 @@
         <w:t>Ascophyllum</w:t>
       </w:r>
       <w:r>
-        <w:t xml:space="preserve"> percent cover. While the Random Forest model can handle a high number of predictor </w:t>
-      </w:r>
-      <w:r>
-        <w:lastRenderedPageBreak/>
-        <w:t xml:space="preserve">variables, the features have been successfully pared down to a more manageable amount, removing unimportant variables manually and by evaluating importance via Random Forest. The model is likely not yet performing optimally but does serve as a proof of concept that the data does support a predictive model for </w:t>
+        <w:t xml:space="preserve"> percent cover. While the Random Forest model can handle a high number of predictor variables, the features have been successfully pared down to a more manageable amount, removing unimportant variables manually and by evaluating importance via Random Forest. The model is likely not yet performing optimally but does serve as a proof of concept that the data does support a predictive model for </w:t>
       </w:r>
       <w:r>
         <w:rPr>
@@ -1475,8 +1519,6 @@
       <w:r>
         <w:t>The most critical next step is to adapt the model that has been developed so far into one that better addresses the research question. What I have realized late in the initial modeling phase is that, while the model performs well and is able to predict algal percent cover within a year, the output of this particular does not actually predict the future year’s percent cover values. If we could collect all the other data for future years and input it into this model, we could reasonably predict the target species percent cover values, but that is not feasible nor valuable for the specific need at hand. Instead, I will explore creating a time-lagged model that uses previous years’ values as predictors to predict the current year’s target species percent cover. If that model is successful, then that will more sufficiently address the research question posed.</w:t>
       </w:r>
-      <w:bookmarkStart w:id="1" w:name="_GoBack"/>
-      <w:bookmarkEnd w:id="1"/>
     </w:p>
     <w:p>
       <w:pPr>
@@ -1493,6 +1535,7 @@
         </w:rPr>
       </w:pPr>
       <w:r>
+        <w:lastRenderedPageBreak/>
         <w:br w:type="page"/>
       </w:r>
     </w:p>
@@ -4357,7 +4400,7 @@
 </file>
 
 <file path=customXml/itemProps1.xml><?xml version="1.0" encoding="utf-8"?>
-<ds:datastoreItem xmlns:ds="http://schemas.openxmlformats.org/officeDocument/2006/customXml" ds:itemID="{D425C09C-8133-4BDE-84FD-3B89C845EEEB}">
+<ds:datastoreItem xmlns:ds="http://schemas.openxmlformats.org/officeDocument/2006/customXml" ds:itemID="{252E4C83-14BE-4F52-B17D-B8F5FFAFCD65}">
   <ds:schemaRefs>
     <ds:schemaRef ds:uri="http://schemas.openxmlformats.org/officeDocument/2006/bibliography"/>
   </ds:schemaRefs>

</xml_diff>

<commit_message>
Initial Modeling Report Final Draft
</commit_message>
<xml_diff>
--- a/Data Processing, Feature Engineering, and Initial Modeling Report.docx
+++ b/Data Processing, Feature Engineering, and Initial Modeling Report.docx
@@ -1,6 +1,6 @@
 
 <file path=word/document.xml><?xml version="1.0" encoding="utf-8"?>
-<w:document xmlns:wpc="http://schemas.microsoft.com/office/word/2010/wordprocessingCanvas" xmlns:cx="http://schemas.microsoft.com/office/drawing/2014/chartex" xmlns:cx1="http://schemas.microsoft.com/office/drawing/2015/9/8/chartex" xmlns:cx2="http://schemas.microsoft.com/office/drawing/2015/10/21/chartex" xmlns:cx3="http://schemas.microsoft.com/office/drawing/2016/5/9/chartex" xmlns:cx4="http://schemas.microsoft.com/office/drawing/2016/5/10/chartex" xmlns:cx5="http://schemas.microsoft.com/office/drawing/2016/5/11/chartex" xmlns:cx6="http://schemas.microsoft.com/office/drawing/2016/5/12/chartex" xmlns:cx7="http://schemas.microsoft.com/office/drawing/2016/5/13/chartex" xmlns:cx8="http://schemas.microsoft.com/office/drawing/2016/5/14/chartex" xmlns:mc="http://schemas.openxmlformats.org/markup-compatibility/2006" xmlns:aink="http://schemas.microsoft.com/office/drawing/2016/ink" xmlns:am3d="http://schemas.microsoft.com/office/drawing/2017/model3d" xmlns:o="urn:schemas-microsoft-com:office:office" xmlns:r="http://schemas.openxmlformats.org/officeDocument/2006/relationships" xmlns:m="http://schemas.openxmlformats.org/officeDocument/2006/math" xmlns:v="urn:schemas-microsoft-com:vml" xmlns:wp14="http://schemas.microsoft.com/office/word/2010/wordprocessingDrawing" xmlns:wp="http://schemas.openxmlformats.org/drawingml/2006/wordprocessingDrawing" xmlns:w10="urn:schemas-microsoft-com:office:word" xmlns:w="http://schemas.openxmlformats.org/wordprocessingml/2006/main" xmlns:w14="http://schemas.microsoft.com/office/word/2010/wordml" xmlns:w15="http://schemas.microsoft.com/office/word/2012/wordml" xmlns:w16cid="http://schemas.microsoft.com/office/word/2016/wordml/cid" xmlns:w16se="http://schemas.microsoft.com/office/word/2015/wordml/symex" xmlns:wpg="http://schemas.microsoft.com/office/word/2010/wordprocessingGroup" xmlns:wpi="http://schemas.microsoft.com/office/word/2010/wordprocessingInk" xmlns:wne="http://schemas.microsoft.com/office/word/2006/wordml" xmlns:wps="http://schemas.microsoft.com/office/word/2010/wordprocessingShape" mc:Ignorable="w14 w15 w16se w16cid wp14">
+<w:document xmlns:wpc="http://schemas.microsoft.com/office/word/2010/wordprocessingCanvas" xmlns:cx="http://schemas.microsoft.com/office/drawing/2014/chartex" xmlns:cx1="http://schemas.microsoft.com/office/drawing/2015/9/8/chartex" xmlns:cx2="http://schemas.microsoft.com/office/drawing/2015/10/21/chartex" xmlns:cx3="http://schemas.microsoft.com/office/drawing/2016/5/9/chartex" xmlns:cx4="http://schemas.microsoft.com/office/drawing/2016/5/10/chartex" xmlns:cx5="http://schemas.microsoft.com/office/drawing/2016/5/11/chartex" xmlns:cx6="http://schemas.microsoft.com/office/drawing/2016/5/12/chartex" xmlns:cx7="http://schemas.microsoft.com/office/drawing/2016/5/13/chartex" xmlns:cx8="http://schemas.microsoft.com/office/drawing/2016/5/14/chartex" xmlns:mc="http://schemas.openxmlformats.org/markup-compatibility/2006" xmlns:aink="http://schemas.microsoft.com/office/drawing/2016/ink" xmlns:am3d="http://schemas.microsoft.com/office/drawing/2017/model3d" xmlns:o="urn:schemas-microsoft-com:office:office" xmlns:oel="http://schemas.microsoft.com/office/2019/extlst" xmlns:r="http://schemas.openxmlformats.org/officeDocument/2006/relationships" xmlns:m="http://schemas.openxmlformats.org/officeDocument/2006/math" xmlns:v="urn:schemas-microsoft-com:vml" xmlns:wp14="http://schemas.microsoft.com/office/word/2010/wordprocessingDrawing" xmlns:wp="http://schemas.openxmlformats.org/drawingml/2006/wordprocessingDrawing" xmlns:w10="urn:schemas-microsoft-com:office:word" xmlns:w="http://schemas.openxmlformats.org/wordprocessingml/2006/main" xmlns:w14="http://schemas.microsoft.com/office/word/2010/wordml" xmlns:w15="http://schemas.microsoft.com/office/word/2012/wordml" xmlns:w16cex="http://schemas.microsoft.com/office/word/2018/wordml/cex" xmlns:w16cid="http://schemas.microsoft.com/office/word/2016/wordml/cid" xmlns:w16="http://schemas.microsoft.com/office/word/2018/wordml" xmlns:w16du="http://schemas.microsoft.com/office/word/2023/wordml/word16du" xmlns:w16sdtdh="http://schemas.microsoft.com/office/word/2020/wordml/sdtdatahash" xmlns:w16sdtfl="http://schemas.microsoft.com/office/word/2024/wordml/sdtformatlock" xmlns:w16se="http://schemas.microsoft.com/office/word/2015/wordml/symex" xmlns:wpg="http://schemas.microsoft.com/office/word/2010/wordprocessingGroup" xmlns:wpi="http://schemas.microsoft.com/office/word/2010/wordprocessingInk" xmlns:wne="http://schemas.microsoft.com/office/word/2006/wordml" xmlns:wps="http://schemas.microsoft.com/office/word/2010/wordprocessingShape" mc:Ignorable="w14 w15 w16se w16cid w16 w16cex w16sdtdh w16sdtfl w16du wp14">
   <w:body>
     <w:p>
       <w:pPr>
@@ -369,98 +369,89 @@
           <w:i/>
           <w:iCs/>
         </w:rPr>
-        <w:t xml:space="preserve">Littorina </w:t>
-      </w:r>
-      <w:proofErr w:type="spellStart"/>
+        <w:t>Littorina obtusata</w:t>
+      </w:r>
+      <w:r>
+        <w:t xml:space="preserve"> will be associated with a significant reduction in the </w:t>
+      </w:r>
+      <w:r>
+        <w:t>algal cover</w:t>
+      </w:r>
+      <w:r>
+        <w:t xml:space="preserve"> of </w:t>
+      </w:r>
       <w:r>
         <w:rPr>
           <w:i/>
           <w:iCs/>
         </w:rPr>
-        <w:t>obtusata</w:t>
-      </w:r>
-      <w:proofErr w:type="spellEnd"/>
-      <w:r>
-        <w:t xml:space="preserve"> will be associated with a significant reduction in the </w:t>
-      </w:r>
-      <w:r>
-        <w:t>algal cover</w:t>
-      </w:r>
-      <w:r>
-        <w:t xml:space="preserve"> of </w:t>
+        <w:t xml:space="preserve">F. vesiculosus </w:t>
+      </w:r>
+      <w:r>
+        <w:t xml:space="preserve">and </w:t>
       </w:r>
       <w:r>
         <w:rPr>
           <w:i/>
           <w:iCs/>
         </w:rPr>
-        <w:t xml:space="preserve">F. vesiculosus </w:t>
-      </w:r>
-      <w:r>
-        <w:t xml:space="preserve">and </w:t>
+        <w:t>A. nodosum</w:t>
+      </w:r>
+      <w:r>
+        <w:t xml:space="preserve">, as these periwinkles have been shown to feed on both of these species </w:t>
+      </w:r>
+      <w:r>
+        <w:fldChar w:fldCharType="begin"/>
+      </w:r>
+      <w:r>
+        <w:instrText xml:space="preserve"> ADDIN ZOTERO_ITEM CSL_CITATION {"citationID":"Qpk3iTQd","properties":{"formattedCitation":"(Hadlock 1979, Watson and Norton 1987)","plainCitation":"(Hadlock 1979, Watson and Norton 1987)","noteIndex":0},"citationItems":[{"id":221,"uris":["http://zotero.org/users/13044088/items/PLELCQID"],"itemData":{"id":221,"type":"thesis","event-place":"Kingston, RI","genre":"Master's thesis","publisher":"Department of Zoology, University of Rhode Island","publisher-place":"Kingston, RI","title":"The distribution of Littorina obtusata (L.) in the rocky intertidal: effects of competition with Littorina littorea (L.)","author":[{"family":"Hadlock","given":"R. H."}],"issued":{"date-parts":[["1979"]]}}},{"id":220,"uris":["http://zotero.org/users/13044088/items/TCGYILPE"],"itemData":{"id":220,"type":"article-journal","abstract":"The vertical zonation of the flat periwinkles Littorina obtusata (L.) and L. mariae Sacchi et Rastelli is different, but overlaps. At a sheltered location on the Isle of Cumbrae, Scotland, L. obtusata, although most abundant on Fucus vesiculosus L. and Ascophyllum nodosum (L.) Le Jol. on the midshore, ranged over the entire shore from the Pelvetia zone down to the upper limits of Laminaria. Littorina mariae exhibited a much more restricted distribution being associated predominantly with Fucus serratus L. on the lower shore. In laboratory trials with adult plants, flat periwinkles found fucoid algae both more attractive and more palatable than other seaweeds. Littorina obtusata also preferred the reproductive receptacles of fucoid algae to their vegetative tissue. Tiny germlings of a diversity of seaweeds were readily consumed by L. obtusata. In choice experiments germling Ulva lactuca L. was preferred to adult U. lactuca, whereas adult Fucus serratus was preferred to germling F. serratus. Contrasting foraging behaviours between different species of flat periwinkle are discussed in relation to differences in their radular dentition.","container-title":"Journal of Experimental Marine Biology and Ecology","DOI":"10.1016/S0022-0981(87)80015-1","ISSN":"0022-0981","issue":"1","journalAbbreviation":"Journal of Experimental Marine Biology and Ecology","page":"61-72","title":"The habitat and feeding preferences of Littorina obtusata (L.) and L. mariae sacchi et rastelli","volume":"112","author":[{"family":"Watson","given":"David C."},{"family":"Norton","given":"Trevor A."}],"issued":{"date-parts":[["1987",9,24]]}}}],"schema":"https://github.com/citation-style-language/schema/raw/master/csl-citation.json"} </w:instrText>
+      </w:r>
+      <w:r>
+        <w:fldChar w:fldCharType="separate"/>
+      </w:r>
+      <w:r>
+        <w:t>(Hadlock 1979, Watson and Norton 1987)</w:t>
+      </w:r>
+      <w:r>
+        <w:fldChar w:fldCharType="end"/>
+      </w:r>
+      <w:r>
+        <w:t xml:space="preserve">. </w:t>
+      </w:r>
+      <w:r>
+        <w:t xml:space="preserve">I predict that </w:t>
       </w:r>
       <w:r>
         <w:rPr>
           <w:i/>
           <w:iCs/>
         </w:rPr>
-        <w:t>A. nodosum</w:t>
-      </w:r>
-      <w:r>
-        <w:t xml:space="preserve">, as these periwinkles have been shown to feed on both of these species </w:t>
-      </w:r>
-      <w:r>
-        <w:fldChar w:fldCharType="begin"/>
-      </w:r>
-      <w:r>
-        <w:instrText xml:space="preserve"> ADDIN ZOTERO_ITEM CSL_CITATION {"citationID":"Qpk3iTQd","properties":{"formattedCitation":"(Hadlock 1979, Watson and Norton 1987)","plainCitation":"(Hadlock 1979, Watson and Norton 1987)","noteIndex":0},"citationItems":[{"id":221,"uris":["http://zotero.org/users/13044088/items/PLELCQID"],"itemData":{"id":221,"type":"thesis","event-place":"Kingston, RI","genre":"Master's thesis","publisher":"Department of Zoology, University of Rhode Island","publisher-place":"Kingston, RI","title":"The distribution of Littorina obtusata (L.) in the rocky intertidal: effects of competition with Littorina littorea (L.)","author":[{"family":"Hadlock","given":"R. H."}],"issued":{"date-parts":[["1979"]]}}},{"id":220,"uris":["http://zotero.org/users/13044088/items/TCGYILPE"],"itemData":{"id":220,"type":"article-journal","abstract":"The vertical zonation of the flat periwinkles Littorina obtusata (L.) and L. mariae Sacchi et Rastelli is different, but overlaps. At a sheltered location on the Isle of Cumbrae, Scotland, L. obtusata, although most abundant on Fucus vesiculosus L. and Ascophyllum nodosum (L.) Le Jol. on the midshore, ranged over the entire shore from the Pelvetia zone down to the upper limits of Laminaria. Littorina mariae exhibited a much more restricted distribution being associated predominantly with Fucus serratus L. on the lower shore. In laboratory trials with adult plants, flat periwinkles found fucoid algae both more attractive and more palatable than other seaweeds. Littorina obtusata also preferred the reproductive receptacles of fucoid algae to their vegetative tissue. Tiny germlings of a diversity of seaweeds were readily consumed by L. obtusata. In choice experiments germling Ulva lactuca L. was preferred to adult U. lactuca, whereas adult Fucus serratus was preferred to germling F. serratus. Contrasting foraging behaviours between different species of flat periwinkle are discussed in relation to differences in their radular dentition.","container-title":"Journal of Experimental Marine Biology and Ecology","DOI":"10.1016/S0022-0981(87)80015-1","ISSN":"0022-0981","issue":"1","journalAbbreviation":"Journal of Experimental Marine Biology and Ecology","page":"61-72","title":"The habitat and feeding preferences of Littorina obtusata (L.) and L. mariae sacchi et rastelli","volume":"112","author":[{"family":"Watson","given":"David C."},{"family":"Norton","given":"Trevor A."}],"issued":{"date-parts":[["1987",9,24]]}}}],"schema":"https://github.com/citation-style-language/schema/raw/master/csl-citation.json"} </w:instrText>
-      </w:r>
-      <w:r>
-        <w:fldChar w:fldCharType="separate"/>
-      </w:r>
-      <w:r>
-        <w:t>(Hadlock 1979, Watson and Norton 1987)</w:t>
-      </w:r>
-      <w:r>
-        <w:fldChar w:fldCharType="end"/>
-      </w:r>
-      <w:r>
-        <w:t xml:space="preserve">. </w:t>
-      </w:r>
-      <w:r>
-        <w:t xml:space="preserve">I predict that </w:t>
+        <w:t xml:space="preserve">Littorina littorea </w:t>
+      </w:r>
+      <w:r>
+        <w:t xml:space="preserve">abundance will not significantly predict the </w:t>
+      </w:r>
+      <w:r>
+        <w:t>algal cover</w:t>
+      </w:r>
+      <w:r>
+        <w:t xml:space="preserve"> of </w:t>
       </w:r>
       <w:r>
         <w:rPr>
           <w:i/>
           <w:iCs/>
         </w:rPr>
-        <w:t xml:space="preserve">Littorina littorea </w:t>
-      </w:r>
-      <w:r>
-        <w:t xml:space="preserve">abundance will not significantly predict the </w:t>
-      </w:r>
-      <w:r>
-        <w:t>algal cover</w:t>
-      </w:r>
-      <w:r>
-        <w:t xml:space="preserve"> of </w:t>
+        <w:t xml:space="preserve">F. vesiculosus </w:t>
+      </w:r>
+      <w:r>
+        <w:t xml:space="preserve">and </w:t>
       </w:r>
       <w:r>
         <w:rPr>
           <w:i/>
           <w:iCs/>
         </w:rPr>
-        <w:t xml:space="preserve">F. vesiculosus </w:t>
-      </w:r>
-      <w:r>
-        <w:t xml:space="preserve">and </w:t>
-      </w:r>
-      <w:r>
-        <w:rPr>
-          <w:i/>
-          <w:iCs/>
-        </w:rPr>
         <w:t>A. nodosum</w:t>
       </w:r>
       <w:r>
@@ -507,85 +498,31 @@
         <w:pStyle w:val="BulkofText"/>
       </w:pPr>
       <w:r>
-        <w:t>The target variables</w:t>
-      </w:r>
-      <w:r>
-        <w:t xml:space="preserve">, </w:t>
+        <w:t xml:space="preserve">The target variables, </w:t>
       </w:r>
       <w:r>
         <w:rPr>
           <w:i/>
         </w:rPr>
-        <w:t>F</w:t>
+        <w:t>F. vesiculosus</w:t>
+      </w:r>
+      <w:r>
+        <w:t xml:space="preserve"> and </w:t>
       </w:r>
       <w:r>
         <w:rPr>
           <w:i/>
         </w:rPr>
-        <w:t>.</w:t>
-      </w:r>
-      <w:r>
-        <w:rPr>
-          <w:i/>
-        </w:rPr>
-        <w:t xml:space="preserve"> vesiculosus</w:t>
-      </w:r>
-      <w:r>
-        <w:t xml:space="preserve"> and </w:t>
-      </w:r>
-      <w:r>
-        <w:rPr>
-          <w:i/>
-        </w:rPr>
-        <w:t>A</w:t>
-      </w:r>
-      <w:r>
-        <w:rPr>
-          <w:i/>
-        </w:rPr>
-        <w:t>.</w:t>
-      </w:r>
-      <w:r>
-        <w:rPr>
-          <w:i/>
-        </w:rPr>
-        <w:t xml:space="preserve"> nodosum</w:t>
-      </w:r>
-      <w:r>
-        <w:t xml:space="preserve"> percent cover</w:t>
-      </w:r>
-      <w:r>
-        <w:t>,</w:t>
-      </w:r>
-      <w:r>
-        <w:t xml:space="preserve"> </w:t>
-      </w:r>
-      <w:r>
-        <w:t xml:space="preserve">and the percent cover </w:t>
-      </w:r>
-      <w:r>
-        <w:t>predictor variables</w:t>
-      </w:r>
-      <w:r>
-        <w:t>,</w:t>
-      </w:r>
-      <w:r>
-        <w:t xml:space="preserve"> are percentage</w:t>
-      </w:r>
-      <w:r>
-        <w:t xml:space="preserve"> data</w:t>
-      </w:r>
-      <w:r>
-        <w:t xml:space="preserve">, bounded between 0 and 100. While </w:t>
+        <w:t>A. nodosum</w:t>
+      </w:r>
+      <w:r>
+        <w:t xml:space="preserve"> percent cover, and the percent cover predictor variables, are percentage data, bounded between 0 and 100. While </w:t>
       </w:r>
       <w:r>
         <w:t>Random Forest</w:t>
       </w:r>
       <w:r>
-        <w:t xml:space="preserve"> is a non-parametric model that does not require normally distributed or unbounded data, the bounded nature of percentage data can still </w:t>
-      </w:r>
-      <w:r>
-        <w:t>cause issues for the model.</w:t>
+        <w:t xml:space="preserve"> is a non-parametric model that does not require normally distributed or unbounded data, the bounded nature of percentage data can still cause issues for the model.</w:t>
       </w:r>
       <w:r>
         <w:t xml:space="preserve"> </w:t>
@@ -668,13 +605,25 @@
         <w:t xml:space="preserve"> </w:t>
       </w:r>
       <w:r>
-        <w:t xml:space="preserve">NMDS produced no distinct clustering, though it is generally regarded as effective for clustering ecological community data </w:t>
-      </w:r>
-      <w:r>
-        <w:rPr>
-          <w:highlight w:val="yellow"/>
-        </w:rPr>
-        <w:t>CITATION</w:t>
+        <w:t>NMDS produced no distinct clustering, though it is generally regarded as effective for clustering ecological community dat</w:t>
+      </w:r>
+      <w:r>
+        <w:t xml:space="preserve">a </w:t>
+      </w:r>
+      <w:r>
+        <w:fldChar w:fldCharType="begin"/>
+      </w:r>
+      <w:r>
+        <w:instrText xml:space="preserve"> ADDIN ZOTERO_ITEM CSL_CITATION {"citationID":"NmrRGx0C","properties":{"formattedCitation":"(Clarke 1993)","plainCitation":"(Clarke 1993)","noteIndex":0},"citationItems":[{"id":241,"uris":["http://zotero.org/users/13044088/items/52ISJQL4"],"itemData":{"id":241,"type":"article-journal","abstract":"Abstract\n              In the early 1980s, a strategy for graphical representation of multivariate (multi‐species) abundance data was introduced into marine ecology by, among others, Field,\n              et al.\n              (1982). A decade on, it is instructive to: (i) identify which elements of this often‐quoted strategy have proved most useful in practical assessment of community change resulting from pollution impact; and (ii) ask to what extent evolution of techniques in the intervening years has added self‐consistency and comprehensiveness to the approach. The pivotal concept has proved to be that of a biologically‐relevant definition of similarity of two samples, and its utilization mainly in simple rank form, for example ‘sample A is more similar to sample B than it is to sample C’. Statistical assumptions about the data are thus minimized and the resulting non‐parametric techniques will be of very general applicability. From such a starting point, a unified framework needs to encompass: (i) the display of community patterns through clustering and ordination of samples; (ii) identification of species principally responsible for determining sample groupings; (iii) statistical tests for differences in space and time (multivariate analogues of analysis of variance, based on rank similarities); and (iv) the linking of community differences to patterns in the physical and chemical environment (the latter also dictated by rank similarities between samples). Techniques are described that bring such a framework into place, and areas in which problems remain are identified. Accumulated practical experience with these methods is discussed, in particular applications to marine benthos, and it is concluded that they have much to offer practitioners of environmental impact studies on communities.","container-title":"Australian Journal of Ecology","DOI":"10.1111/j.1442-9993.1993.tb00438.x","ISSN":"0307-692X","issue":"1","journalAbbreviation":"Australian Journal of Ecology","language":"en","license":"http://onlinelibrary.wiley.com/termsAndConditions#vor","page":"117-143","source":"DOI.org (Crossref)","title":"Non‐parametric multivariate analyses of changes in community structure","volume":"18","author":[{"family":"Clarke","given":"K. R."}],"issued":{"date-parts":[["1993",3]]}}}],"schema":"https://github.com/citation-style-language/schema/raw/master/csl-citation.json"} </w:instrText>
+      </w:r>
+      <w:r>
+        <w:fldChar w:fldCharType="separate"/>
+      </w:r>
+      <w:r>
+        <w:t>(Clarke 1993)</w:t>
+      </w:r>
+      <w:r>
+        <w:fldChar w:fldCharType="end"/>
       </w:r>
       <w:r>
         <w:t xml:space="preserve">. Principal components did not sufficiently capture the variability in the data. Additionally, PCA, even with Hellinger-transformed data, has been shown to be ineffective </w:t>
@@ -709,7 +658,13 @@
         <w:pStyle w:val="BulkofText"/>
       </w:pPr>
       <w:r>
-        <w:t xml:space="preserve">An out-of-bag </w:t>
+        <w:t xml:space="preserve">An </w:t>
+      </w:r>
+      <w:r>
+        <w:t xml:space="preserve">initial </w:t>
+      </w:r>
+      <w:r>
+        <w:t xml:space="preserve">out-of-bag </w:t>
       </w:r>
       <w:r>
         <w:t>Random Forest</w:t>
@@ -736,7 +691,7 @@
         <w:t xml:space="preserve"> percent cover.</w:t>
       </w:r>
       <w:r>
-        <w:t xml:space="preserve"> Any feature with a percent increase in mean squared error of 0 or below for either target species was removed. Percent increase in mean squared error in this instance is a measure of how much the mean squared error increases when an individual variable is imputed randomly. This means that values of zero represent variables that are not significantly contributing to the model’s performance, and, in the case of negative values, are actively adding noise. Additionally, some important variables were removed for the sake of addressing the specific research question posed. </w:t>
+        <w:t xml:space="preserve"> Any feature with a percent increase in mean squared error of 0 or below for either target species was removed. Percent increase in mean squared error in this instance is a measure of how much the mean squared error increases when an individual variable is imputed randomly. This means that values of zero represent variables that are not significantly contributing to the model’s performance, and, in the case of negative values, are actively adding noise. Additionally, some important variables were removed for the sake of addressing the specific research question posed.</w:t>
       </w:r>
     </w:p>
     <w:p>
@@ -820,7 +775,6 @@
         <w:t>use has a sufficiently large sample size to parameter (</w:t>
       </w:r>
       <w:proofErr w:type="spellStart"/>
-      <w:proofErr w:type="gramStart"/>
       <w:r>
         <w:rPr>
           <w:i/>
@@ -837,7 +791,6 @@
         <w:t>p</w:t>
       </w:r>
       <w:proofErr w:type="spellEnd"/>
-      <w:proofErr w:type="gramEnd"/>
       <w:r>
         <w:t>) ratio, so th</w:t>
       </w:r>
@@ -864,13 +817,7 @@
         <w:rPr>
           <w:rFonts w:eastAsiaTheme="majorEastAsia"/>
         </w:rPr>
-        <w:t xml:space="preserve">The </w:t>
-      </w:r>
-      <w:r>
-        <w:rPr>
-          <w:rFonts w:eastAsiaTheme="majorEastAsia"/>
-        </w:rPr>
-        <w:t xml:space="preserve">initial model selected for this </w:t>
+        <w:t xml:space="preserve">The initial model selected for this </w:t>
       </w:r>
       <w:r>
         <w:rPr>
@@ -1041,8 +988,6 @@
       <w:r>
         <w:t xml:space="preserve"> having skew values of 0.767 and 0.067, respectively. This represents a more symmetrical distribution post-transformation which should improve model performance.</w:t>
       </w:r>
-      <w:bookmarkStart w:id="1" w:name="_GoBack"/>
-      <w:bookmarkEnd w:id="1"/>
     </w:p>
     <w:p>
       <w:pPr>
@@ -1079,10 +1024,7 @@
         <w:t>Ascophyllum</w:t>
       </w:r>
       <w:r>
-        <w:t xml:space="preserve"> plots, red algae plots, etc.) was removed, as separating the site into areas that are historically associated with a specific species is not a helpful lens for this analysis. Plot name was removed, as they are arbitrary labels for the different plots (i.e., R5 for the fifth red algae plot on any given site) and do not contain any meaningful information. There is no meaningful comparison between an R5 plot on one site and an R5 plot on another, aside from the fact that they are both in the red algae area.</w:t>
-      </w:r>
-      <w:r>
-        <w:t xml:space="preserve"> </w:t>
+        <w:t xml:space="preserve"> plots, red algae plots, etc.) was removed, as separating the site into areas that are historically associated with a specific species is not a helpful lens for this analysis. Plot name was removed, as they are arbitrary labels for the different plots (i.e., R5 for the fifth red algae plot on any given site) and do not contain any meaningful information. There is no meaningful comparison between an R5 plot on one site and an R5 plot on another, aside from the fact that they are both in the red algae area. </w:t>
       </w:r>
     </w:p>
     <w:p>
@@ -1168,45 +1110,42 @@
         <w:t>2.135</w:t>
       </w:r>
       <w:r>
+        <w:t>. When predicting</w:t>
+      </w:r>
+      <w:r>
+        <w:t xml:space="preserve"> </w:t>
+      </w:r>
+      <w:r>
+        <w:rPr>
+          <w:i/>
+        </w:rPr>
+        <w:t>F</w:t>
+      </w:r>
+      <w:r>
+        <w:rPr>
+          <w:i/>
+        </w:rPr>
         <w:t xml:space="preserve">. </w:t>
       </w:r>
       <w:r>
-        <w:t>When predicting</w:t>
-      </w:r>
-      <w:r>
+        <w:rPr>
+          <w:i/>
+        </w:rPr>
+        <w:t>vesi</w:t>
+      </w:r>
+      <w:r>
+        <w:rPr>
+          <w:i/>
+        </w:rPr>
+        <w:t>culosus</w:t>
+      </w:r>
+      <w:r>
+        <w:rPr>
+          <w:i/>
+        </w:rPr>
         <w:t xml:space="preserve"> </w:t>
       </w:r>
       <w:r>
-        <w:rPr>
-          <w:i/>
-        </w:rPr>
-        <w:t>F</w:t>
-      </w:r>
-      <w:r>
-        <w:rPr>
-          <w:i/>
-        </w:rPr>
-        <w:t xml:space="preserve">. </w:t>
-      </w:r>
-      <w:r>
-        <w:rPr>
-          <w:i/>
-        </w:rPr>
-        <w:t>vesi</w:t>
-      </w:r>
-      <w:r>
-        <w:rPr>
-          <w:i/>
-        </w:rPr>
-        <w:t>culosus</w:t>
-      </w:r>
-      <w:r>
-        <w:rPr>
-          <w:i/>
-        </w:rPr>
-        <w:t xml:space="preserve"> </w:t>
-      </w:r>
-      <w:r>
         <w:t>percent cover, the model had an R</w:t>
       </w:r>
       <w:r>
@@ -1237,10 +1176,7 @@
         <w:t>4.505</w:t>
       </w:r>
       <w:r>
-        <w:t>.</w:t>
-      </w:r>
-      <w:r>
-        <w:t xml:space="preserve"> The error values are more difficult to evaluate as they are </w:t>
+        <w:t xml:space="preserve">. The error values are more difficult to evaluate as they are </w:t>
       </w:r>
       <w:r>
         <w:lastRenderedPageBreak/>
@@ -1519,23 +1455,3940 @@
       <w:r>
         <w:t>The most critical next step is to adapt the model that has been developed so far into one that better addresses the research question. What I have realized late in the initial modeling phase is that, while the model performs well and is able to predict algal percent cover within a year, the output of this particular does not actually predict the future year’s percent cover values. If we could collect all the other data for future years and input it into this model, we could reasonably predict the target species percent cover values, but that is not feasible nor valuable for the specific need at hand. Instead, I will explore creating a time-lagged model that uses previous years’ values as predictors to predict the current year’s target species percent cover. If that model is successful, then that will more sufficiently address the research question posed.</w:t>
       </w:r>
+      <w:r>
+        <w:t xml:space="preserve"> I will also look to use cross validation to tweak the Random Forest hyperparameters like the </w:t>
+      </w:r>
+      <w:r>
+        <w:lastRenderedPageBreak/>
+        <w:t>number of trees and the number of variables in each tree, as right now I have arbitrarily selected 500 trees and 10 variables per tree as a starting point that I saw as sufficiently complex to get a sense for model performance.</w:t>
+      </w:r>
     </w:p>
     <w:p>
       <w:pPr>
-        <w:pStyle w:val="BulkofText"/>
-      </w:pPr>
+        <w:rPr>
+          <w:rFonts w:ascii="Calibri" w:eastAsia="Arial" w:hAnsi="Calibri" w:cs="Calibri"/>
+          <w:kern w:val="0"/>
+          <w:sz w:val="24"/>
+          <w:szCs w:val="24"/>
+          <w14:ligatures w14:val="none"/>
+        </w:rPr>
+      </w:pPr>
+      <w:r>
+        <w:br w:type="page"/>
+      </w:r>
     </w:p>
     <w:p>
       <w:pPr>
-        <w:pStyle w:val="BulkofText"/>
-        <w:rPr>
-          <w:rFonts w:eastAsiaTheme="majorEastAsia"/>
+        <w:pStyle w:val="Heading1"/>
+        <w:spacing w:before="0"/>
+      </w:pPr>
+      <w:r>
+        <w:lastRenderedPageBreak/>
+        <w:t>Appendix A: Data Dictionary</w:t>
+      </w:r>
+    </w:p>
+    <w:p>
+      <w:pPr>
+        <w:pStyle w:val="Heading2"/>
+      </w:pPr>
+      <w:r>
+        <w:t>NETN Rocky Intertidal Long Term Monitoring Protocol Data Dictionary</w:t>
+      </w:r>
+    </w:p>
+    <w:tbl>
+      <w:tblPr>
+        <w:tblStyle w:val="PlainTable3"/>
+        <w:tblW w:w="9108" w:type="dxa"/>
+        <w:tblLayout w:type="fixed"/>
+        <w:tblLook w:val="04A0" w:firstRow="1" w:lastRow="0" w:firstColumn="1" w:lastColumn="0" w:noHBand="0" w:noVBand="1"/>
+      </w:tblPr>
+      <w:tblGrid>
+        <w:gridCol w:w="2448"/>
+        <w:gridCol w:w="3019"/>
+        <w:gridCol w:w="1661"/>
+        <w:gridCol w:w="1350"/>
+        <w:gridCol w:w="630"/>
+      </w:tblGrid>
+      <w:tr>
+        <w:trPr>
+          <w:cnfStyle w:val="100000000000" w:firstRow="1" w:lastRow="0" w:firstColumn="0" w:lastColumn="0" w:oddVBand="0" w:evenVBand="0" w:oddHBand="0" w:evenHBand="0" w:firstRowFirstColumn="0" w:firstRowLastColumn="0" w:lastRowFirstColumn="0" w:lastRowLastColumn="0"/>
+        </w:trPr>
+        <w:tc>
+          <w:tcPr>
+            <w:cnfStyle w:val="001000000100" w:firstRow="0" w:lastRow="0" w:firstColumn="1" w:lastColumn="0" w:oddVBand="0" w:evenVBand="0" w:oddHBand="0" w:evenHBand="0" w:firstRowFirstColumn="1" w:firstRowLastColumn="0" w:lastRowFirstColumn="0" w:lastRowLastColumn="0"/>
+            <w:tcW w:w="2448" w:type="dxa"/>
+          </w:tcPr>
+          <w:p>
+            <w:pPr>
+              <w:rPr>
+                <w:rFonts w:asciiTheme="majorHAnsi" w:hAnsiTheme="majorHAnsi" w:cstheme="majorHAnsi"/>
+                <w:sz w:val="20"/>
+                <w:szCs w:val="20"/>
+              </w:rPr>
+            </w:pPr>
+            <w:r>
+              <w:rPr>
+                <w:rFonts w:asciiTheme="majorHAnsi" w:hAnsiTheme="majorHAnsi" w:cstheme="majorHAnsi"/>
+                <w:sz w:val="20"/>
+                <w:szCs w:val="20"/>
+              </w:rPr>
+              <w:t>Variable Name</w:t>
+            </w:r>
+          </w:p>
+        </w:tc>
+        <w:tc>
+          <w:tcPr>
+            <w:tcW w:w="3019" w:type="dxa"/>
+          </w:tcPr>
+          <w:p>
+            <w:pPr>
+              <w:cnfStyle w:val="100000000000" w:firstRow="1" w:lastRow="0" w:firstColumn="0" w:lastColumn="0" w:oddVBand="0" w:evenVBand="0" w:oddHBand="0" w:evenHBand="0" w:firstRowFirstColumn="0" w:firstRowLastColumn="0" w:lastRowFirstColumn="0" w:lastRowLastColumn="0"/>
+              <w:rPr>
+                <w:rFonts w:asciiTheme="majorHAnsi" w:hAnsiTheme="majorHAnsi" w:cstheme="majorHAnsi"/>
+                <w:sz w:val="20"/>
+                <w:szCs w:val="20"/>
+              </w:rPr>
+            </w:pPr>
+            <w:r>
+              <w:rPr>
+                <w:rFonts w:asciiTheme="majorHAnsi" w:hAnsiTheme="majorHAnsi" w:cstheme="majorHAnsi"/>
+                <w:sz w:val="20"/>
+                <w:szCs w:val="20"/>
+              </w:rPr>
+              <w:t>Description</w:t>
+            </w:r>
+          </w:p>
+        </w:tc>
+        <w:tc>
+          <w:tcPr>
+            <w:tcW w:w="1661" w:type="dxa"/>
+          </w:tcPr>
+          <w:p>
+            <w:pPr>
+              <w:cnfStyle w:val="100000000000" w:firstRow="1" w:lastRow="0" w:firstColumn="0" w:lastColumn="0" w:oddVBand="0" w:evenVBand="0" w:oddHBand="0" w:evenHBand="0" w:firstRowFirstColumn="0" w:firstRowLastColumn="0" w:lastRowFirstColumn="0" w:lastRowLastColumn="0"/>
+              <w:rPr>
+                <w:rFonts w:asciiTheme="majorHAnsi" w:hAnsiTheme="majorHAnsi" w:cstheme="majorHAnsi"/>
+                <w:sz w:val="20"/>
+                <w:szCs w:val="20"/>
+              </w:rPr>
+            </w:pPr>
+            <w:r>
+              <w:rPr>
+                <w:rFonts w:asciiTheme="majorHAnsi" w:hAnsiTheme="majorHAnsi" w:cstheme="majorHAnsi"/>
+                <w:sz w:val="20"/>
+                <w:szCs w:val="20"/>
+              </w:rPr>
+              <w:t>Units / Scale</w:t>
+            </w:r>
+          </w:p>
+        </w:tc>
+        <w:tc>
+          <w:tcPr>
+            <w:tcW w:w="1350" w:type="dxa"/>
+          </w:tcPr>
+          <w:p>
+            <w:pPr>
+              <w:cnfStyle w:val="100000000000" w:firstRow="1" w:lastRow="0" w:firstColumn="0" w:lastColumn="0" w:oddVBand="0" w:evenVBand="0" w:oddHBand="0" w:evenHBand="0" w:firstRowFirstColumn="0" w:firstRowLastColumn="0" w:lastRowFirstColumn="0" w:lastRowLastColumn="0"/>
+              <w:rPr>
+                <w:rFonts w:asciiTheme="majorHAnsi" w:hAnsiTheme="majorHAnsi" w:cstheme="majorHAnsi"/>
+                <w:sz w:val="20"/>
+                <w:szCs w:val="20"/>
+              </w:rPr>
+            </w:pPr>
+            <w:r>
+              <w:rPr>
+                <w:rFonts w:asciiTheme="majorHAnsi" w:hAnsiTheme="majorHAnsi" w:cstheme="majorHAnsi"/>
+                <w:sz w:val="20"/>
+                <w:szCs w:val="20"/>
+              </w:rPr>
+              <w:t>Transformation</w:t>
+            </w:r>
+          </w:p>
+        </w:tc>
+        <w:tc>
+          <w:tcPr>
+            <w:tcW w:w="630" w:type="dxa"/>
+          </w:tcPr>
+          <w:p>
+            <w:pPr>
+              <w:cnfStyle w:val="100000000000" w:firstRow="1" w:lastRow="0" w:firstColumn="0" w:lastColumn="0" w:oddVBand="0" w:evenVBand="0" w:oddHBand="0" w:evenHBand="0" w:firstRowFirstColumn="0" w:firstRowLastColumn="0" w:lastRowFirstColumn="0" w:lastRowLastColumn="0"/>
+              <w:rPr>
+                <w:rFonts w:asciiTheme="majorHAnsi" w:hAnsiTheme="majorHAnsi" w:cstheme="majorHAnsi"/>
+                <w:sz w:val="20"/>
+                <w:szCs w:val="20"/>
+              </w:rPr>
+            </w:pPr>
+            <w:r>
+              <w:rPr>
+                <w:rFonts w:asciiTheme="majorHAnsi" w:hAnsiTheme="majorHAnsi" w:cstheme="majorHAnsi"/>
+                <w:sz w:val="20"/>
+                <w:szCs w:val="20"/>
+              </w:rPr>
+              <w:t>Type</w:t>
+            </w:r>
+          </w:p>
+        </w:tc>
+      </w:tr>
+      <w:tr>
+        <w:trPr>
+          <w:cnfStyle w:val="000000100000" w:firstRow="0" w:lastRow="0" w:firstColumn="0" w:lastColumn="0" w:oddVBand="0" w:evenVBand="0" w:oddHBand="1" w:evenHBand="0" w:firstRowFirstColumn="0" w:firstRowLastColumn="0" w:lastRowFirstColumn="0" w:lastRowLastColumn="0"/>
+        </w:trPr>
+        <w:tc>
+          <w:tcPr>
+            <w:cnfStyle w:val="001000000000" w:firstRow="0" w:lastRow="0" w:firstColumn="1" w:lastColumn="0" w:oddVBand="0" w:evenVBand="0" w:oddHBand="0" w:evenHBand="0" w:firstRowFirstColumn="0" w:firstRowLastColumn="0" w:lastRowFirstColumn="0" w:lastRowLastColumn="0"/>
+            <w:tcW w:w="2448" w:type="dxa"/>
+          </w:tcPr>
+          <w:p>
+            <w:pPr>
+              <w:rPr>
+                <w:rFonts w:asciiTheme="majorHAnsi" w:hAnsiTheme="majorHAnsi" w:cstheme="majorHAnsi"/>
+                <w:sz w:val="20"/>
+                <w:szCs w:val="20"/>
+              </w:rPr>
+            </w:pPr>
+            <w:r>
+              <w:rPr>
+                <w:rFonts w:asciiTheme="majorHAnsi" w:hAnsiTheme="majorHAnsi" w:cstheme="majorHAnsi"/>
+                <w:sz w:val="20"/>
+                <w:szCs w:val="20"/>
+              </w:rPr>
+              <w:t>loc_name</w:t>
+            </w:r>
+          </w:p>
+        </w:tc>
+        <w:tc>
+          <w:tcPr>
+            <w:tcW w:w="3019" w:type="dxa"/>
+          </w:tcPr>
+          <w:p>
+            <w:pPr>
+              <w:cnfStyle w:val="000000100000" w:firstRow="0" w:lastRow="0" w:firstColumn="0" w:lastColumn="0" w:oddVBand="0" w:evenVBand="0" w:oddHBand="1" w:evenHBand="0" w:firstRowFirstColumn="0" w:firstRowLastColumn="0" w:lastRowFirstColumn="0" w:lastRowLastColumn="0"/>
+              <w:rPr>
+                <w:rFonts w:asciiTheme="majorHAnsi" w:hAnsiTheme="majorHAnsi" w:cstheme="majorHAnsi"/>
+                <w:sz w:val="20"/>
+                <w:szCs w:val="20"/>
+              </w:rPr>
+            </w:pPr>
+            <w:r>
+              <w:rPr>
+                <w:rFonts w:asciiTheme="majorHAnsi" w:hAnsiTheme="majorHAnsi" w:cstheme="majorHAnsi"/>
+                <w:sz w:val="20"/>
+                <w:szCs w:val="20"/>
+              </w:rPr>
+              <w:t>Site name within Acadia National Park where survey was conducted (6 total sites)</w:t>
+            </w:r>
+          </w:p>
+        </w:tc>
+        <w:tc>
+          <w:tcPr>
+            <w:tcW w:w="1661" w:type="dxa"/>
+          </w:tcPr>
+          <w:p>
+            <w:pPr>
+              <w:cnfStyle w:val="000000100000" w:firstRow="0" w:lastRow="0" w:firstColumn="0" w:lastColumn="0" w:oddVBand="0" w:evenVBand="0" w:oddHBand="1" w:evenHBand="0" w:firstRowFirstColumn="0" w:firstRowLastColumn="0" w:lastRowFirstColumn="0" w:lastRowLastColumn="0"/>
+              <w:rPr>
+                <w:rFonts w:asciiTheme="majorHAnsi" w:hAnsiTheme="majorHAnsi" w:cstheme="majorHAnsi"/>
+                <w:sz w:val="20"/>
+                <w:szCs w:val="20"/>
+              </w:rPr>
+            </w:pPr>
+            <w:r>
+              <w:rPr>
+                <w:rFonts w:asciiTheme="majorHAnsi" w:hAnsiTheme="majorHAnsi" w:cstheme="majorHAnsi"/>
+                <w:sz w:val="20"/>
+                <w:szCs w:val="20"/>
+              </w:rPr>
+              <w:t>Categorical (string)</w:t>
+            </w:r>
+          </w:p>
+        </w:tc>
+        <w:tc>
+          <w:tcPr>
+            <w:tcW w:w="1350" w:type="dxa"/>
+          </w:tcPr>
+          <w:p>
+            <w:pPr>
+              <w:cnfStyle w:val="000000100000" w:firstRow="0" w:lastRow="0" w:firstColumn="0" w:lastColumn="0" w:oddVBand="0" w:evenVBand="0" w:oddHBand="1" w:evenHBand="0" w:firstRowFirstColumn="0" w:firstRowLastColumn="0" w:lastRowFirstColumn="0" w:lastRowLastColumn="0"/>
+              <w:rPr>
+                <w:rFonts w:asciiTheme="majorHAnsi" w:hAnsiTheme="majorHAnsi" w:cstheme="majorHAnsi"/>
+                <w:sz w:val="20"/>
+                <w:szCs w:val="20"/>
+              </w:rPr>
+            </w:pPr>
+            <w:r>
+              <w:rPr>
+                <w:rFonts w:asciiTheme="majorHAnsi" w:hAnsiTheme="majorHAnsi" w:cstheme="majorHAnsi"/>
+                <w:sz w:val="20"/>
+                <w:szCs w:val="20"/>
+              </w:rPr>
+              <w:t>None</w:t>
+            </w:r>
+          </w:p>
+        </w:tc>
+        <w:tc>
+          <w:tcPr>
+            <w:tcW w:w="630" w:type="dxa"/>
+          </w:tcPr>
+          <w:p>
+            <w:pPr>
+              <w:cnfStyle w:val="000000100000" w:firstRow="0" w:lastRow="0" w:firstColumn="0" w:lastColumn="0" w:oddVBand="0" w:evenVBand="0" w:oddHBand="1" w:evenHBand="0" w:firstRowFirstColumn="0" w:firstRowLastColumn="0" w:lastRowFirstColumn="0" w:lastRowLastColumn="0"/>
+              <w:rPr>
+                <w:rFonts w:asciiTheme="majorHAnsi" w:hAnsiTheme="majorHAnsi" w:cstheme="majorHAnsi"/>
+                <w:sz w:val="20"/>
+                <w:szCs w:val="20"/>
+              </w:rPr>
+            </w:pPr>
+            <w:r>
+              <w:rPr>
+                <w:rFonts w:asciiTheme="majorHAnsi" w:hAnsiTheme="majorHAnsi" w:cstheme="majorHAnsi"/>
+                <w:sz w:val="20"/>
+                <w:szCs w:val="20"/>
+              </w:rPr>
+              <w:t>Identifier</w:t>
+            </w:r>
+          </w:p>
+        </w:tc>
+      </w:tr>
+      <w:tr>
+        <w:tc>
+          <w:tcPr>
+            <w:cnfStyle w:val="001000000000" w:firstRow="0" w:lastRow="0" w:firstColumn="1" w:lastColumn="0" w:oddVBand="0" w:evenVBand="0" w:oddHBand="0" w:evenHBand="0" w:firstRowFirstColumn="0" w:firstRowLastColumn="0" w:lastRowFirstColumn="0" w:lastRowLastColumn="0"/>
+            <w:tcW w:w="2448" w:type="dxa"/>
+          </w:tcPr>
+          <w:p>
+            <w:pPr>
+              <w:rPr>
+                <w:rFonts w:asciiTheme="majorHAnsi" w:hAnsiTheme="majorHAnsi" w:cstheme="majorHAnsi"/>
+                <w:sz w:val="20"/>
+                <w:szCs w:val="20"/>
+              </w:rPr>
+            </w:pPr>
+            <w:r>
+              <w:rPr>
+                <w:rFonts w:asciiTheme="majorHAnsi" w:hAnsiTheme="majorHAnsi" w:cstheme="majorHAnsi"/>
+                <w:sz w:val="20"/>
+                <w:szCs w:val="20"/>
+              </w:rPr>
+              <w:t>start_date</w:t>
+            </w:r>
+          </w:p>
+        </w:tc>
+        <w:tc>
+          <w:tcPr>
+            <w:tcW w:w="3019" w:type="dxa"/>
+          </w:tcPr>
+          <w:p>
+            <w:pPr>
+              <w:cnfStyle w:val="000000000000" w:firstRow="0" w:lastRow="0" w:firstColumn="0" w:lastColumn="0" w:oddVBand="0" w:evenVBand="0" w:oddHBand="0" w:evenHBand="0" w:firstRowFirstColumn="0" w:firstRowLastColumn="0" w:lastRowFirstColumn="0" w:lastRowLastColumn="0"/>
+              <w:rPr>
+                <w:rFonts w:asciiTheme="majorHAnsi" w:hAnsiTheme="majorHAnsi" w:cstheme="majorHAnsi"/>
+                <w:sz w:val="20"/>
+                <w:szCs w:val="20"/>
+              </w:rPr>
+            </w:pPr>
+            <w:r>
+              <w:rPr>
+                <w:rFonts w:asciiTheme="majorHAnsi" w:hAnsiTheme="majorHAnsi" w:cstheme="majorHAnsi"/>
+                <w:sz w:val="20"/>
+                <w:szCs w:val="20"/>
+              </w:rPr>
+              <w:t>Date of annual survey for that site/year</w:t>
+            </w:r>
+          </w:p>
+        </w:tc>
+        <w:tc>
+          <w:tcPr>
+            <w:tcW w:w="1661" w:type="dxa"/>
+          </w:tcPr>
+          <w:p>
+            <w:pPr>
+              <w:cnfStyle w:val="000000000000" w:firstRow="0" w:lastRow="0" w:firstColumn="0" w:lastColumn="0" w:oddVBand="0" w:evenVBand="0" w:oddHBand="0" w:evenHBand="0" w:firstRowFirstColumn="0" w:firstRowLastColumn="0" w:lastRowFirstColumn="0" w:lastRowLastColumn="0"/>
+              <w:rPr>
+                <w:rFonts w:asciiTheme="majorHAnsi" w:hAnsiTheme="majorHAnsi" w:cstheme="majorHAnsi"/>
+                <w:sz w:val="20"/>
+                <w:szCs w:val="20"/>
+              </w:rPr>
+            </w:pPr>
+            <w:r>
+              <w:rPr>
+                <w:rFonts w:asciiTheme="majorHAnsi" w:hAnsiTheme="majorHAnsi" w:cstheme="majorHAnsi"/>
+                <w:sz w:val="20"/>
+                <w:szCs w:val="20"/>
+              </w:rPr>
+              <w:t>Date (MM/DD/YYYY)</w:t>
+            </w:r>
+          </w:p>
+        </w:tc>
+        <w:tc>
+          <w:tcPr>
+            <w:tcW w:w="1350" w:type="dxa"/>
+          </w:tcPr>
+          <w:p>
+            <w:pPr>
+              <w:cnfStyle w:val="000000000000" w:firstRow="0" w:lastRow="0" w:firstColumn="0" w:lastColumn="0" w:oddVBand="0" w:evenVBand="0" w:oddHBand="0" w:evenHBand="0" w:firstRowFirstColumn="0" w:firstRowLastColumn="0" w:lastRowFirstColumn="0" w:lastRowLastColumn="0"/>
+              <w:rPr>
+                <w:rFonts w:asciiTheme="majorHAnsi" w:hAnsiTheme="majorHAnsi" w:cstheme="majorHAnsi"/>
+                <w:sz w:val="20"/>
+                <w:szCs w:val="20"/>
+              </w:rPr>
+            </w:pPr>
+            <w:r>
+              <w:rPr>
+                <w:rFonts w:asciiTheme="majorHAnsi" w:hAnsiTheme="majorHAnsi" w:cstheme="majorHAnsi"/>
+                <w:sz w:val="20"/>
+                <w:szCs w:val="20"/>
+              </w:rPr>
+              <w:t>None</w:t>
+            </w:r>
+          </w:p>
+        </w:tc>
+        <w:tc>
+          <w:tcPr>
+            <w:tcW w:w="630" w:type="dxa"/>
+          </w:tcPr>
+          <w:p>
+            <w:pPr>
+              <w:cnfStyle w:val="000000000000" w:firstRow="0" w:lastRow="0" w:firstColumn="0" w:lastColumn="0" w:oddVBand="0" w:evenVBand="0" w:oddHBand="0" w:evenHBand="0" w:firstRowFirstColumn="0" w:firstRowLastColumn="0" w:lastRowFirstColumn="0" w:lastRowLastColumn="0"/>
+              <w:rPr>
+                <w:rFonts w:asciiTheme="majorHAnsi" w:hAnsiTheme="majorHAnsi" w:cstheme="majorHAnsi"/>
+                <w:sz w:val="20"/>
+                <w:szCs w:val="20"/>
+              </w:rPr>
+            </w:pPr>
+            <w:r>
+              <w:rPr>
+                <w:rFonts w:asciiTheme="majorHAnsi" w:hAnsiTheme="majorHAnsi" w:cstheme="majorHAnsi"/>
+                <w:sz w:val="20"/>
+                <w:szCs w:val="20"/>
+              </w:rPr>
+              <w:t>Identifier</w:t>
+            </w:r>
+          </w:p>
+        </w:tc>
+      </w:tr>
+      <w:tr>
+        <w:trPr>
+          <w:cnfStyle w:val="000000100000" w:firstRow="0" w:lastRow="0" w:firstColumn="0" w:lastColumn="0" w:oddVBand="0" w:evenVBand="0" w:oddHBand="1" w:evenHBand="0" w:firstRowFirstColumn="0" w:firstRowLastColumn="0" w:lastRowFirstColumn="0" w:lastRowLastColumn="0"/>
+        </w:trPr>
+        <w:tc>
+          <w:tcPr>
+            <w:cnfStyle w:val="001000000000" w:firstRow="0" w:lastRow="0" w:firstColumn="1" w:lastColumn="0" w:oddVBand="0" w:evenVBand="0" w:oddHBand="0" w:evenHBand="0" w:firstRowFirstColumn="0" w:firstRowLastColumn="0" w:lastRowFirstColumn="0" w:lastRowLastColumn="0"/>
+            <w:tcW w:w="2448" w:type="dxa"/>
+          </w:tcPr>
+          <w:p>
+            <w:pPr>
+              <w:rPr>
+                <w:rFonts w:asciiTheme="majorHAnsi" w:hAnsiTheme="majorHAnsi" w:cstheme="majorHAnsi"/>
+                <w:sz w:val="20"/>
+                <w:szCs w:val="20"/>
+              </w:rPr>
+            </w:pPr>
+            <w:r>
+              <w:rPr>
+                <w:rFonts w:asciiTheme="majorHAnsi" w:hAnsiTheme="majorHAnsi" w:cstheme="majorHAnsi"/>
+                <w:sz w:val="20"/>
+                <w:szCs w:val="20"/>
+              </w:rPr>
+              <w:t>rockweed_fucus_spp</w:t>
+            </w:r>
+          </w:p>
+        </w:tc>
+        <w:tc>
+          <w:tcPr>
+            <w:tcW w:w="3019" w:type="dxa"/>
+          </w:tcPr>
+          <w:p>
+            <w:pPr>
+              <w:cnfStyle w:val="000000100000" w:firstRow="0" w:lastRow="0" w:firstColumn="0" w:lastColumn="0" w:oddVBand="0" w:evenVBand="0" w:oddHBand="1" w:evenHBand="0" w:firstRowFirstColumn="0" w:firstRowLastColumn="0" w:lastRowFirstColumn="0" w:lastRowLastColumn="0"/>
+              <w:rPr>
+                <w:rFonts w:asciiTheme="majorHAnsi" w:hAnsiTheme="majorHAnsi" w:cstheme="majorHAnsi"/>
+                <w:sz w:val="20"/>
+                <w:szCs w:val="20"/>
+              </w:rPr>
+            </w:pPr>
+            <w:r>
+              <w:rPr>
+                <w:rFonts w:asciiTheme="majorHAnsi" w:hAnsiTheme="majorHAnsi" w:cstheme="majorHAnsi"/>
+                <w:sz w:val="20"/>
+                <w:szCs w:val="20"/>
+              </w:rPr>
+              <w:t>Percent cover of rockweed (*Fucus* spp.)</w:t>
+            </w:r>
+          </w:p>
+        </w:tc>
+        <w:tc>
+          <w:tcPr>
+            <w:tcW w:w="1661" w:type="dxa"/>
+          </w:tcPr>
+          <w:p>
+            <w:pPr>
+              <w:cnfStyle w:val="000000100000" w:firstRow="0" w:lastRow="0" w:firstColumn="0" w:lastColumn="0" w:oddVBand="0" w:evenVBand="0" w:oddHBand="1" w:evenHBand="0" w:firstRowFirstColumn="0" w:firstRowLastColumn="0" w:lastRowFirstColumn="0" w:lastRowLastColumn="0"/>
+              <w:rPr>
+                <w:rFonts w:asciiTheme="majorHAnsi" w:hAnsiTheme="majorHAnsi" w:cstheme="majorHAnsi"/>
+                <w:sz w:val="20"/>
+                <w:szCs w:val="20"/>
+              </w:rPr>
+            </w:pPr>
+            <w:r>
+              <w:rPr>
+                <w:rFonts w:asciiTheme="majorHAnsi" w:hAnsiTheme="majorHAnsi" w:cstheme="majorHAnsi"/>
+                <w:sz w:val="20"/>
+                <w:szCs w:val="20"/>
+              </w:rPr>
+              <w:t>Percent cover (%)</w:t>
+            </w:r>
+          </w:p>
+        </w:tc>
+        <w:tc>
+          <w:tcPr>
+            <w:tcW w:w="1350" w:type="dxa"/>
+          </w:tcPr>
+          <w:p>
+            <w:pPr>
+              <w:cnfStyle w:val="000000100000" w:firstRow="0" w:lastRow="0" w:firstColumn="0" w:lastColumn="0" w:oddVBand="0" w:evenVBand="0" w:oddHBand="1" w:evenHBand="0" w:firstRowFirstColumn="0" w:firstRowLastColumn="0" w:lastRowFirstColumn="0" w:lastRowLastColumn="0"/>
+              <w:rPr>
+                <w:rFonts w:asciiTheme="majorHAnsi" w:hAnsiTheme="majorHAnsi" w:cstheme="majorHAnsi"/>
+                <w:sz w:val="20"/>
+                <w:szCs w:val="20"/>
+              </w:rPr>
+            </w:pPr>
+            <w:r>
+              <w:rPr>
+                <w:rFonts w:asciiTheme="majorHAnsi" w:hAnsiTheme="majorHAnsi" w:cstheme="majorHAnsi"/>
+                <w:sz w:val="20"/>
+                <w:szCs w:val="20"/>
+              </w:rPr>
+              <w:t>Logit transformed</w:t>
+            </w:r>
+          </w:p>
+        </w:tc>
+        <w:tc>
+          <w:tcPr>
+            <w:tcW w:w="630" w:type="dxa"/>
+          </w:tcPr>
+          <w:p>
+            <w:pPr>
+              <w:cnfStyle w:val="000000100000" w:firstRow="0" w:lastRow="0" w:firstColumn="0" w:lastColumn="0" w:oddVBand="0" w:evenVBand="0" w:oddHBand="1" w:evenHBand="0" w:firstRowFirstColumn="0" w:firstRowLastColumn="0" w:lastRowFirstColumn="0" w:lastRowLastColumn="0"/>
+              <w:rPr>
+                <w:rFonts w:asciiTheme="majorHAnsi" w:hAnsiTheme="majorHAnsi" w:cstheme="majorHAnsi"/>
+                <w:sz w:val="20"/>
+                <w:szCs w:val="20"/>
+              </w:rPr>
+            </w:pPr>
+            <w:r>
+              <w:rPr>
+                <w:rFonts w:asciiTheme="majorHAnsi" w:hAnsiTheme="majorHAnsi" w:cstheme="majorHAnsi"/>
+                <w:sz w:val="20"/>
+                <w:szCs w:val="20"/>
+              </w:rPr>
+              <w:t>Numeric</w:t>
+            </w:r>
+          </w:p>
+        </w:tc>
+      </w:tr>
+      <w:tr>
+        <w:tc>
+          <w:tcPr>
+            <w:cnfStyle w:val="001000000000" w:firstRow="0" w:lastRow="0" w:firstColumn="1" w:lastColumn="0" w:oddVBand="0" w:evenVBand="0" w:oddHBand="0" w:evenHBand="0" w:firstRowFirstColumn="0" w:firstRowLastColumn="0" w:lastRowFirstColumn="0" w:lastRowLastColumn="0"/>
+            <w:tcW w:w="2448" w:type="dxa"/>
+          </w:tcPr>
+          <w:p>
+            <w:pPr>
+              <w:rPr>
+                <w:rFonts w:asciiTheme="majorHAnsi" w:hAnsiTheme="majorHAnsi" w:cstheme="majorHAnsi"/>
+                <w:sz w:val="20"/>
+                <w:szCs w:val="20"/>
+              </w:rPr>
+            </w:pPr>
+            <w:r>
+              <w:rPr>
+                <w:rFonts w:asciiTheme="majorHAnsi" w:hAnsiTheme="majorHAnsi" w:cstheme="majorHAnsi"/>
+                <w:sz w:val="20"/>
+                <w:szCs w:val="20"/>
+              </w:rPr>
+              <w:t>knotted_wrack_a_nodosum</w:t>
+            </w:r>
+          </w:p>
+        </w:tc>
+        <w:tc>
+          <w:tcPr>
+            <w:tcW w:w="3019" w:type="dxa"/>
+          </w:tcPr>
+          <w:p>
+            <w:pPr>
+              <w:cnfStyle w:val="000000000000" w:firstRow="0" w:lastRow="0" w:firstColumn="0" w:lastColumn="0" w:oddVBand="0" w:evenVBand="0" w:oddHBand="0" w:evenHBand="0" w:firstRowFirstColumn="0" w:firstRowLastColumn="0" w:lastRowFirstColumn="0" w:lastRowLastColumn="0"/>
+              <w:rPr>
+                <w:rFonts w:asciiTheme="majorHAnsi" w:hAnsiTheme="majorHAnsi" w:cstheme="majorHAnsi"/>
+                <w:sz w:val="20"/>
+                <w:szCs w:val="20"/>
+              </w:rPr>
+            </w:pPr>
+            <w:r>
+              <w:rPr>
+                <w:rFonts w:asciiTheme="majorHAnsi" w:hAnsiTheme="majorHAnsi" w:cstheme="majorHAnsi"/>
+                <w:sz w:val="20"/>
+                <w:szCs w:val="20"/>
+              </w:rPr>
+              <w:t>Percent cover of knotted wrack (*Ascophyllum nodosum*)</w:t>
+            </w:r>
+          </w:p>
+        </w:tc>
+        <w:tc>
+          <w:tcPr>
+            <w:tcW w:w="1661" w:type="dxa"/>
+          </w:tcPr>
+          <w:p>
+            <w:pPr>
+              <w:cnfStyle w:val="000000000000" w:firstRow="0" w:lastRow="0" w:firstColumn="0" w:lastColumn="0" w:oddVBand="0" w:evenVBand="0" w:oddHBand="0" w:evenHBand="0" w:firstRowFirstColumn="0" w:firstRowLastColumn="0" w:lastRowFirstColumn="0" w:lastRowLastColumn="0"/>
+              <w:rPr>
+                <w:rFonts w:asciiTheme="majorHAnsi" w:hAnsiTheme="majorHAnsi" w:cstheme="majorHAnsi"/>
+                <w:sz w:val="20"/>
+                <w:szCs w:val="20"/>
+              </w:rPr>
+            </w:pPr>
+            <w:r>
+              <w:rPr>
+                <w:rFonts w:asciiTheme="majorHAnsi" w:hAnsiTheme="majorHAnsi" w:cstheme="majorHAnsi"/>
+                <w:sz w:val="20"/>
+                <w:szCs w:val="20"/>
+              </w:rPr>
+              <w:t>Percent cover (%)</w:t>
+            </w:r>
+          </w:p>
+        </w:tc>
+        <w:tc>
+          <w:tcPr>
+            <w:tcW w:w="1350" w:type="dxa"/>
+          </w:tcPr>
+          <w:p>
+            <w:pPr>
+              <w:cnfStyle w:val="000000000000" w:firstRow="0" w:lastRow="0" w:firstColumn="0" w:lastColumn="0" w:oddVBand="0" w:evenVBand="0" w:oddHBand="0" w:evenHBand="0" w:firstRowFirstColumn="0" w:firstRowLastColumn="0" w:lastRowFirstColumn="0" w:lastRowLastColumn="0"/>
+              <w:rPr>
+                <w:rFonts w:asciiTheme="majorHAnsi" w:hAnsiTheme="majorHAnsi" w:cstheme="majorHAnsi"/>
+                <w:sz w:val="20"/>
+                <w:szCs w:val="20"/>
+              </w:rPr>
+            </w:pPr>
+            <w:r>
+              <w:rPr>
+                <w:rFonts w:asciiTheme="majorHAnsi" w:hAnsiTheme="majorHAnsi" w:cstheme="majorHAnsi"/>
+                <w:sz w:val="20"/>
+                <w:szCs w:val="20"/>
+              </w:rPr>
+              <w:t>Logit transformed</w:t>
+            </w:r>
+          </w:p>
+        </w:tc>
+        <w:tc>
+          <w:tcPr>
+            <w:tcW w:w="630" w:type="dxa"/>
+          </w:tcPr>
+          <w:p>
+            <w:pPr>
+              <w:cnfStyle w:val="000000000000" w:firstRow="0" w:lastRow="0" w:firstColumn="0" w:lastColumn="0" w:oddVBand="0" w:evenVBand="0" w:oddHBand="0" w:evenHBand="0" w:firstRowFirstColumn="0" w:firstRowLastColumn="0" w:lastRowFirstColumn="0" w:lastRowLastColumn="0"/>
+              <w:rPr>
+                <w:rFonts w:asciiTheme="majorHAnsi" w:hAnsiTheme="majorHAnsi" w:cstheme="majorHAnsi"/>
+                <w:sz w:val="20"/>
+                <w:szCs w:val="20"/>
+              </w:rPr>
+            </w:pPr>
+            <w:r>
+              <w:rPr>
+                <w:rFonts w:asciiTheme="majorHAnsi" w:hAnsiTheme="majorHAnsi" w:cstheme="majorHAnsi"/>
+                <w:sz w:val="20"/>
+                <w:szCs w:val="20"/>
+              </w:rPr>
+              <w:t>Numeric</w:t>
+            </w:r>
+          </w:p>
+        </w:tc>
+      </w:tr>
+      <w:tr>
+        <w:trPr>
+          <w:cnfStyle w:val="000000100000" w:firstRow="0" w:lastRow="0" w:firstColumn="0" w:lastColumn="0" w:oddVBand="0" w:evenVBand="0" w:oddHBand="1" w:evenHBand="0" w:firstRowFirstColumn="0" w:firstRowLastColumn="0" w:lastRowFirstColumn="0" w:lastRowLastColumn="0"/>
+        </w:trPr>
+        <w:tc>
+          <w:tcPr>
+            <w:cnfStyle w:val="001000000000" w:firstRow="0" w:lastRow="0" w:firstColumn="1" w:lastColumn="0" w:oddVBand="0" w:evenVBand="0" w:oddHBand="0" w:evenHBand="0" w:firstRowFirstColumn="0" w:firstRowLastColumn="0" w:lastRowFirstColumn="0" w:lastRowLastColumn="0"/>
+            <w:tcW w:w="2448" w:type="dxa"/>
+          </w:tcPr>
+          <w:p>
+            <w:pPr>
+              <w:rPr>
+                <w:rFonts w:asciiTheme="majorHAnsi" w:hAnsiTheme="majorHAnsi" w:cstheme="majorHAnsi"/>
+                <w:sz w:val="20"/>
+                <w:szCs w:val="20"/>
+              </w:rPr>
+            </w:pPr>
+            <w:r>
+              <w:rPr>
+                <w:rFonts w:asciiTheme="majorHAnsi" w:hAnsiTheme="majorHAnsi" w:cstheme="majorHAnsi"/>
+                <w:sz w:val="20"/>
+                <w:szCs w:val="20"/>
+              </w:rPr>
+              <w:t>barnacle_e_g_s_balanoides</w:t>
+            </w:r>
+          </w:p>
+        </w:tc>
+        <w:tc>
+          <w:tcPr>
+            <w:tcW w:w="3019" w:type="dxa"/>
+          </w:tcPr>
+          <w:p>
+            <w:pPr>
+              <w:cnfStyle w:val="000000100000" w:firstRow="0" w:lastRow="0" w:firstColumn="0" w:lastColumn="0" w:oddVBand="0" w:evenVBand="0" w:oddHBand="1" w:evenHBand="0" w:firstRowFirstColumn="0" w:firstRowLastColumn="0" w:lastRowFirstColumn="0" w:lastRowLastColumn="0"/>
+              <w:rPr>
+                <w:rFonts w:asciiTheme="majorHAnsi" w:hAnsiTheme="majorHAnsi" w:cstheme="majorHAnsi"/>
+                <w:sz w:val="20"/>
+                <w:szCs w:val="20"/>
+              </w:rPr>
+            </w:pPr>
+            <w:r>
+              <w:rPr>
+                <w:rFonts w:asciiTheme="majorHAnsi" w:hAnsiTheme="majorHAnsi" w:cstheme="majorHAnsi"/>
+                <w:sz w:val="20"/>
+                <w:szCs w:val="20"/>
+              </w:rPr>
+              <w:t>Percent cover of barnacles (*e.g.*, *Semibalanus balanoides*)</w:t>
+            </w:r>
+          </w:p>
+        </w:tc>
+        <w:tc>
+          <w:tcPr>
+            <w:tcW w:w="1661" w:type="dxa"/>
+          </w:tcPr>
+          <w:p>
+            <w:pPr>
+              <w:cnfStyle w:val="000000100000" w:firstRow="0" w:lastRow="0" w:firstColumn="0" w:lastColumn="0" w:oddVBand="0" w:evenVBand="0" w:oddHBand="1" w:evenHBand="0" w:firstRowFirstColumn="0" w:firstRowLastColumn="0" w:lastRowFirstColumn="0" w:lastRowLastColumn="0"/>
+              <w:rPr>
+                <w:rFonts w:asciiTheme="majorHAnsi" w:hAnsiTheme="majorHAnsi" w:cstheme="majorHAnsi"/>
+                <w:sz w:val="20"/>
+                <w:szCs w:val="20"/>
+              </w:rPr>
+            </w:pPr>
+            <w:r>
+              <w:rPr>
+                <w:rFonts w:asciiTheme="majorHAnsi" w:hAnsiTheme="majorHAnsi" w:cstheme="majorHAnsi"/>
+                <w:sz w:val="20"/>
+                <w:szCs w:val="20"/>
+              </w:rPr>
+              <w:t>Percent cover (%)</w:t>
+            </w:r>
+          </w:p>
+        </w:tc>
+        <w:tc>
+          <w:tcPr>
+            <w:tcW w:w="1350" w:type="dxa"/>
+          </w:tcPr>
+          <w:p>
+            <w:pPr>
+              <w:cnfStyle w:val="000000100000" w:firstRow="0" w:lastRow="0" w:firstColumn="0" w:lastColumn="0" w:oddVBand="0" w:evenVBand="0" w:oddHBand="1" w:evenHBand="0" w:firstRowFirstColumn="0" w:firstRowLastColumn="0" w:lastRowFirstColumn="0" w:lastRowLastColumn="0"/>
+              <w:rPr>
+                <w:rFonts w:asciiTheme="majorHAnsi" w:hAnsiTheme="majorHAnsi" w:cstheme="majorHAnsi"/>
+                <w:sz w:val="20"/>
+                <w:szCs w:val="20"/>
+              </w:rPr>
+            </w:pPr>
+            <w:r>
+              <w:rPr>
+                <w:rFonts w:asciiTheme="majorHAnsi" w:hAnsiTheme="majorHAnsi" w:cstheme="majorHAnsi"/>
+                <w:sz w:val="20"/>
+                <w:szCs w:val="20"/>
+              </w:rPr>
+              <w:t>Logit transformed</w:t>
+            </w:r>
+          </w:p>
+        </w:tc>
+        <w:tc>
+          <w:tcPr>
+            <w:tcW w:w="630" w:type="dxa"/>
+          </w:tcPr>
+          <w:p>
+            <w:pPr>
+              <w:cnfStyle w:val="000000100000" w:firstRow="0" w:lastRow="0" w:firstColumn="0" w:lastColumn="0" w:oddVBand="0" w:evenVBand="0" w:oddHBand="1" w:evenHBand="0" w:firstRowFirstColumn="0" w:firstRowLastColumn="0" w:lastRowFirstColumn="0" w:lastRowLastColumn="0"/>
+              <w:rPr>
+                <w:rFonts w:asciiTheme="majorHAnsi" w:hAnsiTheme="majorHAnsi" w:cstheme="majorHAnsi"/>
+                <w:sz w:val="20"/>
+                <w:szCs w:val="20"/>
+              </w:rPr>
+            </w:pPr>
+            <w:r>
+              <w:rPr>
+                <w:rFonts w:asciiTheme="majorHAnsi" w:hAnsiTheme="majorHAnsi" w:cstheme="majorHAnsi"/>
+                <w:sz w:val="20"/>
+                <w:szCs w:val="20"/>
+              </w:rPr>
+              <w:t>Numeric</w:t>
+            </w:r>
+          </w:p>
+        </w:tc>
+      </w:tr>
+      <w:tr>
+        <w:tc>
+          <w:tcPr>
+            <w:cnfStyle w:val="001000000000" w:firstRow="0" w:lastRow="0" w:firstColumn="1" w:lastColumn="0" w:oddVBand="0" w:evenVBand="0" w:oddHBand="0" w:evenHBand="0" w:firstRowFirstColumn="0" w:firstRowLastColumn="0" w:lastRowFirstColumn="0" w:lastRowLastColumn="0"/>
+            <w:tcW w:w="2448" w:type="dxa"/>
+          </w:tcPr>
+          <w:p>
+            <w:pPr>
+              <w:rPr>
+                <w:rFonts w:asciiTheme="majorHAnsi" w:hAnsiTheme="majorHAnsi" w:cstheme="majorHAnsi"/>
+                <w:sz w:val="20"/>
+                <w:szCs w:val="20"/>
+              </w:rPr>
+            </w:pPr>
+            <w:r>
+              <w:rPr>
+                <w:rFonts w:asciiTheme="majorHAnsi" w:hAnsiTheme="majorHAnsi" w:cstheme="majorHAnsi"/>
+                <w:sz w:val="20"/>
+                <w:szCs w:val="20"/>
+              </w:rPr>
+              <w:t>mussel_e_g_mytilus_edulis</w:t>
+            </w:r>
+          </w:p>
+        </w:tc>
+        <w:tc>
+          <w:tcPr>
+            <w:tcW w:w="3019" w:type="dxa"/>
+          </w:tcPr>
+          <w:p>
+            <w:pPr>
+              <w:cnfStyle w:val="000000000000" w:firstRow="0" w:lastRow="0" w:firstColumn="0" w:lastColumn="0" w:oddVBand="0" w:evenVBand="0" w:oddHBand="0" w:evenHBand="0" w:firstRowFirstColumn="0" w:firstRowLastColumn="0" w:lastRowFirstColumn="0" w:lastRowLastColumn="0"/>
+              <w:rPr>
+                <w:rFonts w:asciiTheme="majorHAnsi" w:hAnsiTheme="majorHAnsi" w:cstheme="majorHAnsi"/>
+                <w:sz w:val="20"/>
+                <w:szCs w:val="20"/>
+              </w:rPr>
+            </w:pPr>
+            <w:r>
+              <w:rPr>
+                <w:rFonts w:asciiTheme="majorHAnsi" w:hAnsiTheme="majorHAnsi" w:cstheme="majorHAnsi"/>
+                <w:sz w:val="20"/>
+                <w:szCs w:val="20"/>
+              </w:rPr>
+              <w:t>Percent cover of mussels (*e.g.*, *Mytilus edulis*)</w:t>
+            </w:r>
+          </w:p>
+        </w:tc>
+        <w:tc>
+          <w:tcPr>
+            <w:tcW w:w="1661" w:type="dxa"/>
+          </w:tcPr>
+          <w:p>
+            <w:pPr>
+              <w:cnfStyle w:val="000000000000" w:firstRow="0" w:lastRow="0" w:firstColumn="0" w:lastColumn="0" w:oddVBand="0" w:evenVBand="0" w:oddHBand="0" w:evenHBand="0" w:firstRowFirstColumn="0" w:firstRowLastColumn="0" w:lastRowFirstColumn="0" w:lastRowLastColumn="0"/>
+              <w:rPr>
+                <w:rFonts w:asciiTheme="majorHAnsi" w:hAnsiTheme="majorHAnsi" w:cstheme="majorHAnsi"/>
+                <w:sz w:val="20"/>
+                <w:szCs w:val="20"/>
+              </w:rPr>
+            </w:pPr>
+            <w:r>
+              <w:rPr>
+                <w:rFonts w:asciiTheme="majorHAnsi" w:hAnsiTheme="majorHAnsi" w:cstheme="majorHAnsi"/>
+                <w:sz w:val="20"/>
+                <w:szCs w:val="20"/>
+              </w:rPr>
+              <w:t>Percent cover (%)</w:t>
+            </w:r>
+          </w:p>
+        </w:tc>
+        <w:tc>
+          <w:tcPr>
+            <w:tcW w:w="1350" w:type="dxa"/>
+          </w:tcPr>
+          <w:p>
+            <w:pPr>
+              <w:cnfStyle w:val="000000000000" w:firstRow="0" w:lastRow="0" w:firstColumn="0" w:lastColumn="0" w:oddVBand="0" w:evenVBand="0" w:oddHBand="0" w:evenHBand="0" w:firstRowFirstColumn="0" w:firstRowLastColumn="0" w:lastRowFirstColumn="0" w:lastRowLastColumn="0"/>
+              <w:rPr>
+                <w:rFonts w:asciiTheme="majorHAnsi" w:hAnsiTheme="majorHAnsi" w:cstheme="majorHAnsi"/>
+                <w:sz w:val="20"/>
+                <w:szCs w:val="20"/>
+              </w:rPr>
+            </w:pPr>
+            <w:r>
+              <w:rPr>
+                <w:rFonts w:asciiTheme="majorHAnsi" w:hAnsiTheme="majorHAnsi" w:cstheme="majorHAnsi"/>
+                <w:sz w:val="20"/>
+                <w:szCs w:val="20"/>
+              </w:rPr>
+              <w:t>Logit transformed</w:t>
+            </w:r>
+          </w:p>
+        </w:tc>
+        <w:tc>
+          <w:tcPr>
+            <w:tcW w:w="630" w:type="dxa"/>
+          </w:tcPr>
+          <w:p>
+            <w:pPr>
+              <w:cnfStyle w:val="000000000000" w:firstRow="0" w:lastRow="0" w:firstColumn="0" w:lastColumn="0" w:oddVBand="0" w:evenVBand="0" w:oddHBand="0" w:evenHBand="0" w:firstRowFirstColumn="0" w:firstRowLastColumn="0" w:lastRowFirstColumn="0" w:lastRowLastColumn="0"/>
+              <w:rPr>
+                <w:rFonts w:asciiTheme="majorHAnsi" w:hAnsiTheme="majorHAnsi" w:cstheme="majorHAnsi"/>
+                <w:sz w:val="20"/>
+                <w:szCs w:val="20"/>
+              </w:rPr>
+            </w:pPr>
+            <w:r>
+              <w:rPr>
+                <w:rFonts w:asciiTheme="majorHAnsi" w:hAnsiTheme="majorHAnsi" w:cstheme="majorHAnsi"/>
+                <w:sz w:val="20"/>
+                <w:szCs w:val="20"/>
+              </w:rPr>
+              <w:t>Numeric</w:t>
+            </w:r>
+          </w:p>
+        </w:tc>
+      </w:tr>
+      <w:tr>
+        <w:trPr>
+          <w:cnfStyle w:val="000000100000" w:firstRow="0" w:lastRow="0" w:firstColumn="0" w:lastColumn="0" w:oddVBand="0" w:evenVBand="0" w:oddHBand="1" w:evenHBand="0" w:firstRowFirstColumn="0" w:firstRowLastColumn="0" w:lastRowFirstColumn="0" w:lastRowLastColumn="0"/>
+        </w:trPr>
+        <w:tc>
+          <w:tcPr>
+            <w:cnfStyle w:val="001000000000" w:firstRow="0" w:lastRow="0" w:firstColumn="1" w:lastColumn="0" w:oddVBand="0" w:evenVBand="0" w:oddHBand="0" w:evenHBand="0" w:firstRowFirstColumn="0" w:firstRowLastColumn="0" w:lastRowFirstColumn="0" w:lastRowLastColumn="0"/>
+            <w:tcW w:w="2448" w:type="dxa"/>
+          </w:tcPr>
+          <w:p>
+            <w:pPr>
+              <w:rPr>
+                <w:rFonts w:asciiTheme="majorHAnsi" w:hAnsiTheme="majorHAnsi" w:cstheme="majorHAnsi"/>
+                <w:sz w:val="20"/>
+                <w:szCs w:val="20"/>
+              </w:rPr>
+            </w:pPr>
+            <w:r>
+              <w:rPr>
+                <w:rFonts w:asciiTheme="majorHAnsi" w:hAnsiTheme="majorHAnsi" w:cstheme="majorHAnsi"/>
+                <w:sz w:val="20"/>
+                <w:szCs w:val="20"/>
+              </w:rPr>
+              <w:t>irish_moss_chondrus_mastocarpus</w:t>
+            </w:r>
+          </w:p>
+        </w:tc>
+        <w:tc>
+          <w:tcPr>
+            <w:tcW w:w="3019" w:type="dxa"/>
+          </w:tcPr>
+          <w:p>
+            <w:pPr>
+              <w:cnfStyle w:val="000000100000" w:firstRow="0" w:lastRow="0" w:firstColumn="0" w:lastColumn="0" w:oddVBand="0" w:evenVBand="0" w:oddHBand="1" w:evenHBand="0" w:firstRowFirstColumn="0" w:firstRowLastColumn="0" w:lastRowFirstColumn="0" w:lastRowLastColumn="0"/>
+              <w:rPr>
+                <w:rFonts w:asciiTheme="majorHAnsi" w:hAnsiTheme="majorHAnsi" w:cstheme="majorHAnsi"/>
+                <w:sz w:val="20"/>
+                <w:szCs w:val="20"/>
+              </w:rPr>
+            </w:pPr>
+            <w:r>
+              <w:rPr>
+                <w:rFonts w:asciiTheme="majorHAnsi" w:hAnsiTheme="majorHAnsi" w:cstheme="majorHAnsi"/>
+                <w:sz w:val="20"/>
+                <w:szCs w:val="20"/>
+              </w:rPr>
+              <w:t>Percent cover of Irish moss (*Chondrus crispus*, *Mastocarpus stellatus*)</w:t>
+            </w:r>
+          </w:p>
+        </w:tc>
+        <w:tc>
+          <w:tcPr>
+            <w:tcW w:w="1661" w:type="dxa"/>
+          </w:tcPr>
+          <w:p>
+            <w:pPr>
+              <w:cnfStyle w:val="000000100000" w:firstRow="0" w:lastRow="0" w:firstColumn="0" w:lastColumn="0" w:oddVBand="0" w:evenVBand="0" w:oddHBand="1" w:evenHBand="0" w:firstRowFirstColumn="0" w:firstRowLastColumn="0" w:lastRowFirstColumn="0" w:lastRowLastColumn="0"/>
+              <w:rPr>
+                <w:rFonts w:asciiTheme="majorHAnsi" w:hAnsiTheme="majorHAnsi" w:cstheme="majorHAnsi"/>
+                <w:sz w:val="20"/>
+                <w:szCs w:val="20"/>
+              </w:rPr>
+            </w:pPr>
+            <w:r>
+              <w:rPr>
+                <w:rFonts w:asciiTheme="majorHAnsi" w:hAnsiTheme="majorHAnsi" w:cstheme="majorHAnsi"/>
+                <w:sz w:val="20"/>
+                <w:szCs w:val="20"/>
+              </w:rPr>
+              <w:t>Percent cover (%)</w:t>
+            </w:r>
+          </w:p>
+        </w:tc>
+        <w:tc>
+          <w:tcPr>
+            <w:tcW w:w="1350" w:type="dxa"/>
+          </w:tcPr>
+          <w:p>
+            <w:pPr>
+              <w:cnfStyle w:val="000000100000" w:firstRow="0" w:lastRow="0" w:firstColumn="0" w:lastColumn="0" w:oddVBand="0" w:evenVBand="0" w:oddHBand="1" w:evenHBand="0" w:firstRowFirstColumn="0" w:firstRowLastColumn="0" w:lastRowFirstColumn="0" w:lastRowLastColumn="0"/>
+              <w:rPr>
+                <w:rFonts w:asciiTheme="majorHAnsi" w:hAnsiTheme="majorHAnsi" w:cstheme="majorHAnsi"/>
+                <w:sz w:val="20"/>
+                <w:szCs w:val="20"/>
+              </w:rPr>
+            </w:pPr>
+            <w:r>
+              <w:rPr>
+                <w:rFonts w:asciiTheme="majorHAnsi" w:hAnsiTheme="majorHAnsi" w:cstheme="majorHAnsi"/>
+                <w:sz w:val="20"/>
+                <w:szCs w:val="20"/>
+              </w:rPr>
+              <w:t>Logit transformed</w:t>
+            </w:r>
+          </w:p>
+        </w:tc>
+        <w:tc>
+          <w:tcPr>
+            <w:tcW w:w="630" w:type="dxa"/>
+          </w:tcPr>
+          <w:p>
+            <w:pPr>
+              <w:cnfStyle w:val="000000100000" w:firstRow="0" w:lastRow="0" w:firstColumn="0" w:lastColumn="0" w:oddVBand="0" w:evenVBand="0" w:oddHBand="1" w:evenHBand="0" w:firstRowFirstColumn="0" w:firstRowLastColumn="0" w:lastRowFirstColumn="0" w:lastRowLastColumn="0"/>
+              <w:rPr>
+                <w:rFonts w:asciiTheme="majorHAnsi" w:hAnsiTheme="majorHAnsi" w:cstheme="majorHAnsi"/>
+                <w:sz w:val="20"/>
+                <w:szCs w:val="20"/>
+              </w:rPr>
+            </w:pPr>
+            <w:r>
+              <w:rPr>
+                <w:rFonts w:asciiTheme="majorHAnsi" w:hAnsiTheme="majorHAnsi" w:cstheme="majorHAnsi"/>
+                <w:sz w:val="20"/>
+                <w:szCs w:val="20"/>
+              </w:rPr>
+              <w:t>Numeric</w:t>
+            </w:r>
+          </w:p>
+        </w:tc>
+      </w:tr>
+      <w:tr>
+        <w:tc>
+          <w:tcPr>
+            <w:cnfStyle w:val="001000000000" w:firstRow="0" w:lastRow="0" w:firstColumn="1" w:lastColumn="0" w:oddVBand="0" w:evenVBand="0" w:oddHBand="0" w:evenHBand="0" w:firstRowFirstColumn="0" w:firstRowLastColumn="0" w:lastRowFirstColumn="0" w:lastRowLastColumn="0"/>
+            <w:tcW w:w="2448" w:type="dxa"/>
+          </w:tcPr>
+          <w:p>
+            <w:pPr>
+              <w:rPr>
+                <w:rFonts w:asciiTheme="majorHAnsi" w:hAnsiTheme="majorHAnsi" w:cstheme="majorHAnsi"/>
+                <w:sz w:val="20"/>
+                <w:szCs w:val="20"/>
+              </w:rPr>
+            </w:pPr>
+            <w:r>
+              <w:rPr>
+                <w:rFonts w:asciiTheme="majorHAnsi" w:hAnsiTheme="majorHAnsi" w:cstheme="majorHAnsi"/>
+                <w:sz w:val="20"/>
+                <w:szCs w:val="20"/>
+              </w:rPr>
+              <w:t>kelp_e_g_laminaria_alaria</w:t>
+            </w:r>
+          </w:p>
+        </w:tc>
+        <w:tc>
+          <w:tcPr>
+            <w:tcW w:w="3019" w:type="dxa"/>
+          </w:tcPr>
+          <w:p>
+            <w:pPr>
+              <w:cnfStyle w:val="000000000000" w:firstRow="0" w:lastRow="0" w:firstColumn="0" w:lastColumn="0" w:oddVBand="0" w:evenVBand="0" w:oddHBand="0" w:evenHBand="0" w:firstRowFirstColumn="0" w:firstRowLastColumn="0" w:lastRowFirstColumn="0" w:lastRowLastColumn="0"/>
+              <w:rPr>
+                <w:rFonts w:asciiTheme="majorHAnsi" w:hAnsiTheme="majorHAnsi" w:cstheme="majorHAnsi"/>
+                <w:sz w:val="20"/>
+                <w:szCs w:val="20"/>
+              </w:rPr>
+            </w:pPr>
+            <w:r>
+              <w:rPr>
+                <w:rFonts w:asciiTheme="majorHAnsi" w:hAnsiTheme="majorHAnsi" w:cstheme="majorHAnsi"/>
+                <w:sz w:val="20"/>
+                <w:szCs w:val="20"/>
+              </w:rPr>
+              <w:t>Percent cover of kelp (*e.g.*, *Laminaria* spp., *Alaria* spp.)</w:t>
+            </w:r>
+          </w:p>
+        </w:tc>
+        <w:tc>
+          <w:tcPr>
+            <w:tcW w:w="1661" w:type="dxa"/>
+          </w:tcPr>
+          <w:p>
+            <w:pPr>
+              <w:cnfStyle w:val="000000000000" w:firstRow="0" w:lastRow="0" w:firstColumn="0" w:lastColumn="0" w:oddVBand="0" w:evenVBand="0" w:oddHBand="0" w:evenHBand="0" w:firstRowFirstColumn="0" w:firstRowLastColumn="0" w:lastRowFirstColumn="0" w:lastRowLastColumn="0"/>
+              <w:rPr>
+                <w:rFonts w:asciiTheme="majorHAnsi" w:hAnsiTheme="majorHAnsi" w:cstheme="majorHAnsi"/>
+                <w:sz w:val="20"/>
+                <w:szCs w:val="20"/>
+              </w:rPr>
+            </w:pPr>
+            <w:r>
+              <w:rPr>
+                <w:rFonts w:asciiTheme="majorHAnsi" w:hAnsiTheme="majorHAnsi" w:cstheme="majorHAnsi"/>
+                <w:sz w:val="20"/>
+                <w:szCs w:val="20"/>
+              </w:rPr>
+              <w:t>Percent cover (%)</w:t>
+            </w:r>
+          </w:p>
+        </w:tc>
+        <w:tc>
+          <w:tcPr>
+            <w:tcW w:w="1350" w:type="dxa"/>
+          </w:tcPr>
+          <w:p>
+            <w:pPr>
+              <w:cnfStyle w:val="000000000000" w:firstRow="0" w:lastRow="0" w:firstColumn="0" w:lastColumn="0" w:oddVBand="0" w:evenVBand="0" w:oddHBand="0" w:evenHBand="0" w:firstRowFirstColumn="0" w:firstRowLastColumn="0" w:lastRowFirstColumn="0" w:lastRowLastColumn="0"/>
+              <w:rPr>
+                <w:rFonts w:asciiTheme="majorHAnsi" w:hAnsiTheme="majorHAnsi" w:cstheme="majorHAnsi"/>
+                <w:sz w:val="20"/>
+                <w:szCs w:val="20"/>
+              </w:rPr>
+            </w:pPr>
+            <w:r>
+              <w:rPr>
+                <w:rFonts w:asciiTheme="majorHAnsi" w:hAnsiTheme="majorHAnsi" w:cstheme="majorHAnsi"/>
+                <w:sz w:val="20"/>
+                <w:szCs w:val="20"/>
+              </w:rPr>
+              <w:t>Logit transformed</w:t>
+            </w:r>
+          </w:p>
+        </w:tc>
+        <w:tc>
+          <w:tcPr>
+            <w:tcW w:w="630" w:type="dxa"/>
+          </w:tcPr>
+          <w:p>
+            <w:pPr>
+              <w:cnfStyle w:val="000000000000" w:firstRow="0" w:lastRow="0" w:firstColumn="0" w:lastColumn="0" w:oddVBand="0" w:evenVBand="0" w:oddHBand="0" w:evenHBand="0" w:firstRowFirstColumn="0" w:firstRowLastColumn="0" w:lastRowFirstColumn="0" w:lastRowLastColumn="0"/>
+              <w:rPr>
+                <w:rFonts w:asciiTheme="majorHAnsi" w:hAnsiTheme="majorHAnsi" w:cstheme="majorHAnsi"/>
+                <w:sz w:val="20"/>
+                <w:szCs w:val="20"/>
+              </w:rPr>
+            </w:pPr>
+            <w:r>
+              <w:rPr>
+                <w:rFonts w:asciiTheme="majorHAnsi" w:hAnsiTheme="majorHAnsi" w:cstheme="majorHAnsi"/>
+                <w:sz w:val="20"/>
+                <w:szCs w:val="20"/>
+              </w:rPr>
+              <w:t>Numeric</w:t>
+            </w:r>
+          </w:p>
+        </w:tc>
+      </w:tr>
+      <w:tr>
+        <w:trPr>
+          <w:cnfStyle w:val="000000100000" w:firstRow="0" w:lastRow="0" w:firstColumn="0" w:lastColumn="0" w:oddVBand="0" w:evenVBand="0" w:oddHBand="1" w:evenHBand="0" w:firstRowFirstColumn="0" w:firstRowLastColumn="0" w:lastRowFirstColumn="0" w:lastRowLastColumn="0"/>
+        </w:trPr>
+        <w:tc>
+          <w:tcPr>
+            <w:cnfStyle w:val="001000000000" w:firstRow="0" w:lastRow="0" w:firstColumn="1" w:lastColumn="0" w:oddVBand="0" w:evenVBand="0" w:oddHBand="0" w:evenHBand="0" w:firstRowFirstColumn="0" w:firstRowLastColumn="0" w:lastRowFirstColumn="0" w:lastRowLastColumn="0"/>
+            <w:tcW w:w="2448" w:type="dxa"/>
+          </w:tcPr>
+          <w:p>
+            <w:pPr>
+              <w:rPr>
+                <w:rFonts w:asciiTheme="majorHAnsi" w:hAnsiTheme="majorHAnsi" w:cstheme="majorHAnsi"/>
+                <w:sz w:val="20"/>
+                <w:szCs w:val="20"/>
+              </w:rPr>
+            </w:pPr>
+            <w:r>
+              <w:rPr>
+                <w:rFonts w:asciiTheme="majorHAnsi" w:hAnsiTheme="majorHAnsi" w:cstheme="majorHAnsi"/>
+                <w:sz w:val="20"/>
+                <w:szCs w:val="20"/>
+              </w:rPr>
+              <w:t>dulse_palmaria_palmata</w:t>
+            </w:r>
+          </w:p>
+        </w:tc>
+        <w:tc>
+          <w:tcPr>
+            <w:tcW w:w="3019" w:type="dxa"/>
+          </w:tcPr>
+          <w:p>
+            <w:pPr>
+              <w:cnfStyle w:val="000000100000" w:firstRow="0" w:lastRow="0" w:firstColumn="0" w:lastColumn="0" w:oddVBand="0" w:evenVBand="0" w:oddHBand="1" w:evenHBand="0" w:firstRowFirstColumn="0" w:firstRowLastColumn="0" w:lastRowFirstColumn="0" w:lastRowLastColumn="0"/>
+              <w:rPr>
+                <w:rFonts w:asciiTheme="majorHAnsi" w:hAnsiTheme="majorHAnsi" w:cstheme="majorHAnsi"/>
+                <w:sz w:val="20"/>
+                <w:szCs w:val="20"/>
+              </w:rPr>
+            </w:pPr>
+            <w:r>
+              <w:rPr>
+                <w:rFonts w:asciiTheme="majorHAnsi" w:hAnsiTheme="majorHAnsi" w:cstheme="majorHAnsi"/>
+                <w:sz w:val="20"/>
+                <w:szCs w:val="20"/>
+              </w:rPr>
+              <w:t>Percent cover of dulse (*Palmaria palmata*)</w:t>
+            </w:r>
+          </w:p>
+        </w:tc>
+        <w:tc>
+          <w:tcPr>
+            <w:tcW w:w="1661" w:type="dxa"/>
+          </w:tcPr>
+          <w:p>
+            <w:pPr>
+              <w:cnfStyle w:val="000000100000" w:firstRow="0" w:lastRow="0" w:firstColumn="0" w:lastColumn="0" w:oddVBand="0" w:evenVBand="0" w:oddHBand="1" w:evenHBand="0" w:firstRowFirstColumn="0" w:firstRowLastColumn="0" w:lastRowFirstColumn="0" w:lastRowLastColumn="0"/>
+              <w:rPr>
+                <w:rFonts w:asciiTheme="majorHAnsi" w:hAnsiTheme="majorHAnsi" w:cstheme="majorHAnsi"/>
+                <w:sz w:val="20"/>
+                <w:szCs w:val="20"/>
+              </w:rPr>
+            </w:pPr>
+            <w:r>
+              <w:rPr>
+                <w:rFonts w:asciiTheme="majorHAnsi" w:hAnsiTheme="majorHAnsi" w:cstheme="majorHAnsi"/>
+                <w:sz w:val="20"/>
+                <w:szCs w:val="20"/>
+              </w:rPr>
+              <w:t>Percent cover (%)</w:t>
+            </w:r>
+          </w:p>
+        </w:tc>
+        <w:tc>
+          <w:tcPr>
+            <w:tcW w:w="1350" w:type="dxa"/>
+          </w:tcPr>
+          <w:p>
+            <w:pPr>
+              <w:cnfStyle w:val="000000100000" w:firstRow="0" w:lastRow="0" w:firstColumn="0" w:lastColumn="0" w:oddVBand="0" w:evenVBand="0" w:oddHBand="1" w:evenHBand="0" w:firstRowFirstColumn="0" w:firstRowLastColumn="0" w:lastRowFirstColumn="0" w:lastRowLastColumn="0"/>
+              <w:rPr>
+                <w:rFonts w:asciiTheme="majorHAnsi" w:hAnsiTheme="majorHAnsi" w:cstheme="majorHAnsi"/>
+                <w:sz w:val="20"/>
+                <w:szCs w:val="20"/>
+              </w:rPr>
+            </w:pPr>
+            <w:r>
+              <w:rPr>
+                <w:rFonts w:asciiTheme="majorHAnsi" w:hAnsiTheme="majorHAnsi" w:cstheme="majorHAnsi"/>
+                <w:sz w:val="20"/>
+                <w:szCs w:val="20"/>
+              </w:rPr>
+              <w:t>Logit transformed</w:t>
+            </w:r>
+          </w:p>
+        </w:tc>
+        <w:tc>
+          <w:tcPr>
+            <w:tcW w:w="630" w:type="dxa"/>
+          </w:tcPr>
+          <w:p>
+            <w:pPr>
+              <w:cnfStyle w:val="000000100000" w:firstRow="0" w:lastRow="0" w:firstColumn="0" w:lastColumn="0" w:oddVBand="0" w:evenVBand="0" w:oddHBand="1" w:evenHBand="0" w:firstRowFirstColumn="0" w:firstRowLastColumn="0" w:lastRowFirstColumn="0" w:lastRowLastColumn="0"/>
+              <w:rPr>
+                <w:rFonts w:asciiTheme="majorHAnsi" w:hAnsiTheme="majorHAnsi" w:cstheme="majorHAnsi"/>
+                <w:sz w:val="20"/>
+                <w:szCs w:val="20"/>
+              </w:rPr>
+            </w:pPr>
+            <w:r>
+              <w:rPr>
+                <w:rFonts w:asciiTheme="majorHAnsi" w:hAnsiTheme="majorHAnsi" w:cstheme="majorHAnsi"/>
+                <w:sz w:val="20"/>
+                <w:szCs w:val="20"/>
+              </w:rPr>
+              <w:t>Numeric</w:t>
+            </w:r>
+          </w:p>
+        </w:tc>
+      </w:tr>
+      <w:tr>
+        <w:tc>
+          <w:tcPr>
+            <w:cnfStyle w:val="001000000000" w:firstRow="0" w:lastRow="0" w:firstColumn="1" w:lastColumn="0" w:oddVBand="0" w:evenVBand="0" w:oddHBand="0" w:evenHBand="0" w:firstRowFirstColumn="0" w:firstRowLastColumn="0" w:lastRowFirstColumn="0" w:lastRowLastColumn="0"/>
+            <w:tcW w:w="2448" w:type="dxa"/>
+          </w:tcPr>
+          <w:p>
+            <w:pPr>
+              <w:rPr>
+                <w:rFonts w:asciiTheme="majorHAnsi" w:hAnsiTheme="majorHAnsi" w:cstheme="majorHAnsi"/>
+                <w:sz w:val="20"/>
+                <w:szCs w:val="20"/>
+              </w:rPr>
+            </w:pPr>
+            <w:r>
+              <w:rPr>
+                <w:rFonts w:asciiTheme="majorHAnsi" w:hAnsiTheme="majorHAnsi" w:cstheme="majorHAnsi"/>
+                <w:sz w:val="20"/>
+                <w:szCs w:val="20"/>
+              </w:rPr>
+              <w:t>laver_porphyra_spp</w:t>
+            </w:r>
+          </w:p>
+        </w:tc>
+        <w:tc>
+          <w:tcPr>
+            <w:tcW w:w="3019" w:type="dxa"/>
+          </w:tcPr>
+          <w:p>
+            <w:pPr>
+              <w:cnfStyle w:val="000000000000" w:firstRow="0" w:lastRow="0" w:firstColumn="0" w:lastColumn="0" w:oddVBand="0" w:evenVBand="0" w:oddHBand="0" w:evenHBand="0" w:firstRowFirstColumn="0" w:firstRowLastColumn="0" w:lastRowFirstColumn="0" w:lastRowLastColumn="0"/>
+              <w:rPr>
+                <w:rFonts w:asciiTheme="majorHAnsi" w:hAnsiTheme="majorHAnsi" w:cstheme="majorHAnsi"/>
+                <w:sz w:val="20"/>
+                <w:szCs w:val="20"/>
+              </w:rPr>
+            </w:pPr>
+            <w:r>
+              <w:rPr>
+                <w:rFonts w:asciiTheme="majorHAnsi" w:hAnsiTheme="majorHAnsi" w:cstheme="majorHAnsi"/>
+                <w:sz w:val="20"/>
+                <w:szCs w:val="20"/>
+              </w:rPr>
+              <w:t>Percent cover of laver (*Porphyra* spp.)</w:t>
+            </w:r>
+          </w:p>
+        </w:tc>
+        <w:tc>
+          <w:tcPr>
+            <w:tcW w:w="1661" w:type="dxa"/>
+          </w:tcPr>
+          <w:p>
+            <w:pPr>
+              <w:cnfStyle w:val="000000000000" w:firstRow="0" w:lastRow="0" w:firstColumn="0" w:lastColumn="0" w:oddVBand="0" w:evenVBand="0" w:oddHBand="0" w:evenHBand="0" w:firstRowFirstColumn="0" w:firstRowLastColumn="0" w:lastRowFirstColumn="0" w:lastRowLastColumn="0"/>
+              <w:rPr>
+                <w:rFonts w:asciiTheme="majorHAnsi" w:hAnsiTheme="majorHAnsi" w:cstheme="majorHAnsi"/>
+                <w:sz w:val="20"/>
+                <w:szCs w:val="20"/>
+              </w:rPr>
+            </w:pPr>
+            <w:r>
+              <w:rPr>
+                <w:rFonts w:asciiTheme="majorHAnsi" w:hAnsiTheme="majorHAnsi" w:cstheme="majorHAnsi"/>
+                <w:sz w:val="20"/>
+                <w:szCs w:val="20"/>
+              </w:rPr>
+              <w:t>Percent cover (%)</w:t>
+            </w:r>
+          </w:p>
+        </w:tc>
+        <w:tc>
+          <w:tcPr>
+            <w:tcW w:w="1350" w:type="dxa"/>
+          </w:tcPr>
+          <w:p>
+            <w:pPr>
+              <w:cnfStyle w:val="000000000000" w:firstRow="0" w:lastRow="0" w:firstColumn="0" w:lastColumn="0" w:oddVBand="0" w:evenVBand="0" w:oddHBand="0" w:evenHBand="0" w:firstRowFirstColumn="0" w:firstRowLastColumn="0" w:lastRowFirstColumn="0" w:lastRowLastColumn="0"/>
+              <w:rPr>
+                <w:rFonts w:asciiTheme="majorHAnsi" w:hAnsiTheme="majorHAnsi" w:cstheme="majorHAnsi"/>
+                <w:sz w:val="20"/>
+                <w:szCs w:val="20"/>
+              </w:rPr>
+            </w:pPr>
+            <w:r>
+              <w:rPr>
+                <w:rFonts w:asciiTheme="majorHAnsi" w:hAnsiTheme="majorHAnsi" w:cstheme="majorHAnsi"/>
+                <w:sz w:val="20"/>
+                <w:szCs w:val="20"/>
+              </w:rPr>
+              <w:t>Logit transformed</w:t>
+            </w:r>
+          </w:p>
+        </w:tc>
+        <w:tc>
+          <w:tcPr>
+            <w:tcW w:w="630" w:type="dxa"/>
+          </w:tcPr>
+          <w:p>
+            <w:pPr>
+              <w:cnfStyle w:val="000000000000" w:firstRow="0" w:lastRow="0" w:firstColumn="0" w:lastColumn="0" w:oddVBand="0" w:evenVBand="0" w:oddHBand="0" w:evenHBand="0" w:firstRowFirstColumn="0" w:firstRowLastColumn="0" w:lastRowFirstColumn="0" w:lastRowLastColumn="0"/>
+              <w:rPr>
+                <w:rFonts w:asciiTheme="majorHAnsi" w:hAnsiTheme="majorHAnsi" w:cstheme="majorHAnsi"/>
+                <w:sz w:val="20"/>
+                <w:szCs w:val="20"/>
+              </w:rPr>
+            </w:pPr>
+            <w:r>
+              <w:rPr>
+                <w:rFonts w:asciiTheme="majorHAnsi" w:hAnsiTheme="majorHAnsi" w:cstheme="majorHAnsi"/>
+                <w:sz w:val="20"/>
+                <w:szCs w:val="20"/>
+              </w:rPr>
+              <w:t>Numeric</w:t>
+            </w:r>
+          </w:p>
+        </w:tc>
+      </w:tr>
+      <w:tr>
+        <w:trPr>
+          <w:cnfStyle w:val="000000100000" w:firstRow="0" w:lastRow="0" w:firstColumn="0" w:lastColumn="0" w:oddVBand="0" w:evenVBand="0" w:oddHBand="1" w:evenHBand="0" w:firstRowFirstColumn="0" w:firstRowLastColumn="0" w:lastRowFirstColumn="0" w:lastRowLastColumn="0"/>
+        </w:trPr>
+        <w:tc>
+          <w:tcPr>
+            <w:cnfStyle w:val="001000000000" w:firstRow="0" w:lastRow="0" w:firstColumn="1" w:lastColumn="0" w:oddVBand="0" w:evenVBand="0" w:oddHBand="0" w:evenHBand="0" w:firstRowFirstColumn="0" w:firstRowLastColumn="0" w:lastRowFirstColumn="0" w:lastRowLastColumn="0"/>
+            <w:tcW w:w="2448" w:type="dxa"/>
+          </w:tcPr>
+          <w:p>
+            <w:pPr>
+              <w:rPr>
+                <w:rFonts w:asciiTheme="majorHAnsi" w:hAnsiTheme="majorHAnsi" w:cstheme="majorHAnsi"/>
+                <w:sz w:val="20"/>
+                <w:szCs w:val="20"/>
+              </w:rPr>
+            </w:pPr>
+            <w:r>
+              <w:rPr>
+                <w:rFonts w:asciiTheme="majorHAnsi" w:hAnsiTheme="majorHAnsi" w:cstheme="majorHAnsi"/>
+                <w:sz w:val="20"/>
+                <w:szCs w:val="20"/>
+              </w:rPr>
+              <w:t>sea_lettuce_ulva_lactuca</w:t>
+            </w:r>
+          </w:p>
+        </w:tc>
+        <w:tc>
+          <w:tcPr>
+            <w:tcW w:w="3019" w:type="dxa"/>
+          </w:tcPr>
+          <w:p>
+            <w:pPr>
+              <w:cnfStyle w:val="000000100000" w:firstRow="0" w:lastRow="0" w:firstColumn="0" w:lastColumn="0" w:oddVBand="0" w:evenVBand="0" w:oddHBand="1" w:evenHBand="0" w:firstRowFirstColumn="0" w:firstRowLastColumn="0" w:lastRowFirstColumn="0" w:lastRowLastColumn="0"/>
+              <w:rPr>
+                <w:rFonts w:asciiTheme="majorHAnsi" w:hAnsiTheme="majorHAnsi" w:cstheme="majorHAnsi"/>
+                <w:sz w:val="20"/>
+                <w:szCs w:val="20"/>
+              </w:rPr>
+            </w:pPr>
+            <w:r>
+              <w:rPr>
+                <w:rFonts w:asciiTheme="majorHAnsi" w:hAnsiTheme="majorHAnsi" w:cstheme="majorHAnsi"/>
+                <w:sz w:val="20"/>
+                <w:szCs w:val="20"/>
+              </w:rPr>
+              <w:t xml:space="preserve">Percent cover of sea lettuce (*Ulva </w:t>
+            </w:r>
+            <w:proofErr w:type="spellStart"/>
+            <w:r>
+              <w:rPr>
+                <w:rFonts w:asciiTheme="majorHAnsi" w:hAnsiTheme="majorHAnsi" w:cstheme="majorHAnsi"/>
+                <w:sz w:val="20"/>
+                <w:szCs w:val="20"/>
+              </w:rPr>
+              <w:t>lactuca</w:t>
+            </w:r>
+            <w:proofErr w:type="spellEnd"/>
+            <w:r>
+              <w:rPr>
+                <w:rFonts w:asciiTheme="majorHAnsi" w:hAnsiTheme="majorHAnsi" w:cstheme="majorHAnsi"/>
+                <w:sz w:val="20"/>
+                <w:szCs w:val="20"/>
+              </w:rPr>
+              <w:t>*)</w:t>
+            </w:r>
+          </w:p>
+        </w:tc>
+        <w:tc>
+          <w:tcPr>
+            <w:tcW w:w="1661" w:type="dxa"/>
+          </w:tcPr>
+          <w:p>
+            <w:pPr>
+              <w:cnfStyle w:val="000000100000" w:firstRow="0" w:lastRow="0" w:firstColumn="0" w:lastColumn="0" w:oddVBand="0" w:evenVBand="0" w:oddHBand="1" w:evenHBand="0" w:firstRowFirstColumn="0" w:firstRowLastColumn="0" w:lastRowFirstColumn="0" w:lastRowLastColumn="0"/>
+              <w:rPr>
+                <w:rFonts w:asciiTheme="majorHAnsi" w:hAnsiTheme="majorHAnsi" w:cstheme="majorHAnsi"/>
+                <w:sz w:val="20"/>
+                <w:szCs w:val="20"/>
+              </w:rPr>
+            </w:pPr>
+            <w:r>
+              <w:rPr>
+                <w:rFonts w:asciiTheme="majorHAnsi" w:hAnsiTheme="majorHAnsi" w:cstheme="majorHAnsi"/>
+                <w:sz w:val="20"/>
+                <w:szCs w:val="20"/>
+              </w:rPr>
+              <w:t>Percent cover (%)</w:t>
+            </w:r>
+          </w:p>
+        </w:tc>
+        <w:tc>
+          <w:tcPr>
+            <w:tcW w:w="1350" w:type="dxa"/>
+          </w:tcPr>
+          <w:p>
+            <w:pPr>
+              <w:cnfStyle w:val="000000100000" w:firstRow="0" w:lastRow="0" w:firstColumn="0" w:lastColumn="0" w:oddVBand="0" w:evenVBand="0" w:oddHBand="1" w:evenHBand="0" w:firstRowFirstColumn="0" w:firstRowLastColumn="0" w:lastRowFirstColumn="0" w:lastRowLastColumn="0"/>
+              <w:rPr>
+                <w:rFonts w:asciiTheme="majorHAnsi" w:hAnsiTheme="majorHAnsi" w:cstheme="majorHAnsi"/>
+                <w:sz w:val="20"/>
+                <w:szCs w:val="20"/>
+              </w:rPr>
+            </w:pPr>
+            <w:r>
+              <w:rPr>
+                <w:rFonts w:asciiTheme="majorHAnsi" w:hAnsiTheme="majorHAnsi" w:cstheme="majorHAnsi"/>
+                <w:sz w:val="20"/>
+                <w:szCs w:val="20"/>
+              </w:rPr>
+              <w:t>Logit transformed</w:t>
+            </w:r>
+          </w:p>
+        </w:tc>
+        <w:tc>
+          <w:tcPr>
+            <w:tcW w:w="630" w:type="dxa"/>
+          </w:tcPr>
+          <w:p>
+            <w:pPr>
+              <w:cnfStyle w:val="000000100000" w:firstRow="0" w:lastRow="0" w:firstColumn="0" w:lastColumn="0" w:oddVBand="0" w:evenVBand="0" w:oddHBand="1" w:evenHBand="0" w:firstRowFirstColumn="0" w:firstRowLastColumn="0" w:lastRowFirstColumn="0" w:lastRowLastColumn="0"/>
+              <w:rPr>
+                <w:rFonts w:asciiTheme="majorHAnsi" w:hAnsiTheme="majorHAnsi" w:cstheme="majorHAnsi"/>
+                <w:sz w:val="20"/>
+                <w:szCs w:val="20"/>
+              </w:rPr>
+            </w:pPr>
+            <w:r>
+              <w:rPr>
+                <w:rFonts w:asciiTheme="majorHAnsi" w:hAnsiTheme="majorHAnsi" w:cstheme="majorHAnsi"/>
+                <w:sz w:val="20"/>
+                <w:szCs w:val="20"/>
+              </w:rPr>
+              <w:t>Numeric</w:t>
+            </w:r>
+          </w:p>
+        </w:tc>
+      </w:tr>
+      <w:tr>
+        <w:tc>
+          <w:tcPr>
+            <w:cnfStyle w:val="001000000000" w:firstRow="0" w:lastRow="0" w:firstColumn="1" w:lastColumn="0" w:oddVBand="0" w:evenVBand="0" w:oddHBand="0" w:evenHBand="0" w:firstRowFirstColumn="0" w:firstRowLastColumn="0" w:lastRowFirstColumn="0" w:lastRowLastColumn="0"/>
+            <w:tcW w:w="2448" w:type="dxa"/>
+          </w:tcPr>
+          <w:p>
+            <w:pPr>
+              <w:rPr>
+                <w:rFonts w:asciiTheme="majorHAnsi" w:hAnsiTheme="majorHAnsi" w:cstheme="majorHAnsi"/>
+                <w:sz w:val="20"/>
+                <w:szCs w:val="20"/>
+              </w:rPr>
+            </w:pPr>
+            <w:r>
+              <w:rPr>
+                <w:rFonts w:asciiTheme="majorHAnsi" w:hAnsiTheme="majorHAnsi" w:cstheme="majorHAnsi"/>
+                <w:sz w:val="20"/>
+                <w:szCs w:val="20"/>
+              </w:rPr>
+              <w:t>articulated_corallines</w:t>
+            </w:r>
+          </w:p>
+        </w:tc>
+        <w:tc>
+          <w:tcPr>
+            <w:tcW w:w="3019" w:type="dxa"/>
+          </w:tcPr>
+          <w:p>
+            <w:pPr>
+              <w:cnfStyle w:val="000000000000" w:firstRow="0" w:lastRow="0" w:firstColumn="0" w:lastColumn="0" w:oddVBand="0" w:evenVBand="0" w:oddHBand="0" w:evenHBand="0" w:firstRowFirstColumn="0" w:firstRowLastColumn="0" w:lastRowFirstColumn="0" w:lastRowLastColumn="0"/>
+              <w:rPr>
+                <w:rFonts w:asciiTheme="majorHAnsi" w:hAnsiTheme="majorHAnsi" w:cstheme="majorHAnsi"/>
+                <w:sz w:val="20"/>
+                <w:szCs w:val="20"/>
+              </w:rPr>
+            </w:pPr>
+            <w:r>
+              <w:rPr>
+                <w:rFonts w:asciiTheme="majorHAnsi" w:hAnsiTheme="majorHAnsi" w:cstheme="majorHAnsi"/>
+                <w:sz w:val="20"/>
+                <w:szCs w:val="20"/>
+              </w:rPr>
+              <w:t>Percent cover of articulated coralline algae</w:t>
+            </w:r>
+          </w:p>
+        </w:tc>
+        <w:tc>
+          <w:tcPr>
+            <w:tcW w:w="1661" w:type="dxa"/>
+          </w:tcPr>
+          <w:p>
+            <w:pPr>
+              <w:cnfStyle w:val="000000000000" w:firstRow="0" w:lastRow="0" w:firstColumn="0" w:lastColumn="0" w:oddVBand="0" w:evenVBand="0" w:oddHBand="0" w:evenHBand="0" w:firstRowFirstColumn="0" w:firstRowLastColumn="0" w:lastRowFirstColumn="0" w:lastRowLastColumn="0"/>
+              <w:rPr>
+                <w:rFonts w:asciiTheme="majorHAnsi" w:hAnsiTheme="majorHAnsi" w:cstheme="majorHAnsi"/>
+                <w:sz w:val="20"/>
+                <w:szCs w:val="20"/>
+              </w:rPr>
+            </w:pPr>
+            <w:r>
+              <w:rPr>
+                <w:rFonts w:asciiTheme="majorHAnsi" w:hAnsiTheme="majorHAnsi" w:cstheme="majorHAnsi"/>
+                <w:sz w:val="20"/>
+                <w:szCs w:val="20"/>
+              </w:rPr>
+              <w:t>Percent cover (%)</w:t>
+            </w:r>
+          </w:p>
+        </w:tc>
+        <w:tc>
+          <w:tcPr>
+            <w:tcW w:w="1350" w:type="dxa"/>
+          </w:tcPr>
+          <w:p>
+            <w:pPr>
+              <w:cnfStyle w:val="000000000000" w:firstRow="0" w:lastRow="0" w:firstColumn="0" w:lastColumn="0" w:oddVBand="0" w:evenVBand="0" w:oddHBand="0" w:evenHBand="0" w:firstRowFirstColumn="0" w:firstRowLastColumn="0" w:lastRowFirstColumn="0" w:lastRowLastColumn="0"/>
+              <w:rPr>
+                <w:rFonts w:asciiTheme="majorHAnsi" w:hAnsiTheme="majorHAnsi" w:cstheme="majorHAnsi"/>
+                <w:sz w:val="20"/>
+                <w:szCs w:val="20"/>
+              </w:rPr>
+            </w:pPr>
+            <w:r>
+              <w:rPr>
+                <w:rFonts w:asciiTheme="majorHAnsi" w:hAnsiTheme="majorHAnsi" w:cstheme="majorHAnsi"/>
+                <w:sz w:val="20"/>
+                <w:szCs w:val="20"/>
+              </w:rPr>
+              <w:t>Logit transformed</w:t>
+            </w:r>
+          </w:p>
+        </w:tc>
+        <w:tc>
+          <w:tcPr>
+            <w:tcW w:w="630" w:type="dxa"/>
+          </w:tcPr>
+          <w:p>
+            <w:pPr>
+              <w:cnfStyle w:val="000000000000" w:firstRow="0" w:lastRow="0" w:firstColumn="0" w:lastColumn="0" w:oddVBand="0" w:evenVBand="0" w:oddHBand="0" w:evenHBand="0" w:firstRowFirstColumn="0" w:firstRowLastColumn="0" w:lastRowFirstColumn="0" w:lastRowLastColumn="0"/>
+              <w:rPr>
+                <w:rFonts w:asciiTheme="majorHAnsi" w:hAnsiTheme="majorHAnsi" w:cstheme="majorHAnsi"/>
+                <w:sz w:val="20"/>
+                <w:szCs w:val="20"/>
+              </w:rPr>
+            </w:pPr>
+            <w:r>
+              <w:rPr>
+                <w:rFonts w:asciiTheme="majorHAnsi" w:hAnsiTheme="majorHAnsi" w:cstheme="majorHAnsi"/>
+                <w:sz w:val="20"/>
+                <w:szCs w:val="20"/>
+              </w:rPr>
+              <w:t>Numeric</w:t>
+            </w:r>
+          </w:p>
+        </w:tc>
+      </w:tr>
+      <w:tr>
+        <w:trPr>
+          <w:cnfStyle w:val="000000100000" w:firstRow="0" w:lastRow="0" w:firstColumn="0" w:lastColumn="0" w:oddVBand="0" w:evenVBand="0" w:oddHBand="1" w:evenHBand="0" w:firstRowFirstColumn="0" w:firstRowLastColumn="0" w:lastRowFirstColumn="0" w:lastRowLastColumn="0"/>
+        </w:trPr>
+        <w:tc>
+          <w:tcPr>
+            <w:cnfStyle w:val="001000000000" w:firstRow="0" w:lastRow="0" w:firstColumn="1" w:lastColumn="0" w:oddVBand="0" w:evenVBand="0" w:oddHBand="0" w:evenHBand="0" w:firstRowFirstColumn="0" w:firstRowLastColumn="0" w:lastRowFirstColumn="0" w:lastRowLastColumn="0"/>
+            <w:tcW w:w="2448" w:type="dxa"/>
+          </w:tcPr>
+          <w:p>
+            <w:pPr>
+              <w:rPr>
+                <w:rFonts w:asciiTheme="majorHAnsi" w:hAnsiTheme="majorHAnsi" w:cstheme="majorHAnsi"/>
+                <w:sz w:val="20"/>
+                <w:szCs w:val="20"/>
+              </w:rPr>
+            </w:pPr>
+            <w:r>
+              <w:rPr>
+                <w:rFonts w:asciiTheme="majorHAnsi" w:hAnsiTheme="majorHAnsi" w:cstheme="majorHAnsi"/>
+                <w:sz w:val="20"/>
+                <w:szCs w:val="20"/>
+              </w:rPr>
+              <w:t>crustose_non_coraline</w:t>
+            </w:r>
+          </w:p>
+        </w:tc>
+        <w:tc>
+          <w:tcPr>
+            <w:tcW w:w="3019" w:type="dxa"/>
+          </w:tcPr>
+          <w:p>
+            <w:pPr>
+              <w:cnfStyle w:val="000000100000" w:firstRow="0" w:lastRow="0" w:firstColumn="0" w:lastColumn="0" w:oddVBand="0" w:evenVBand="0" w:oddHBand="1" w:evenHBand="0" w:firstRowFirstColumn="0" w:firstRowLastColumn="0" w:lastRowFirstColumn="0" w:lastRowLastColumn="0"/>
+              <w:rPr>
+                <w:rFonts w:asciiTheme="majorHAnsi" w:hAnsiTheme="majorHAnsi" w:cstheme="majorHAnsi"/>
+                <w:sz w:val="20"/>
+                <w:szCs w:val="20"/>
+              </w:rPr>
+            </w:pPr>
+            <w:r>
+              <w:rPr>
+                <w:rFonts w:asciiTheme="majorHAnsi" w:hAnsiTheme="majorHAnsi" w:cstheme="majorHAnsi"/>
+                <w:sz w:val="20"/>
+                <w:szCs w:val="20"/>
+              </w:rPr>
+              <w:t>Percent cover of crustose non-coralline algae</w:t>
+            </w:r>
+          </w:p>
+        </w:tc>
+        <w:tc>
+          <w:tcPr>
+            <w:tcW w:w="1661" w:type="dxa"/>
+          </w:tcPr>
+          <w:p>
+            <w:pPr>
+              <w:cnfStyle w:val="000000100000" w:firstRow="0" w:lastRow="0" w:firstColumn="0" w:lastColumn="0" w:oddVBand="0" w:evenVBand="0" w:oddHBand="1" w:evenHBand="0" w:firstRowFirstColumn="0" w:firstRowLastColumn="0" w:lastRowFirstColumn="0" w:lastRowLastColumn="0"/>
+              <w:rPr>
+                <w:rFonts w:asciiTheme="majorHAnsi" w:hAnsiTheme="majorHAnsi" w:cstheme="majorHAnsi"/>
+                <w:sz w:val="20"/>
+                <w:szCs w:val="20"/>
+              </w:rPr>
+            </w:pPr>
+            <w:r>
+              <w:rPr>
+                <w:rFonts w:asciiTheme="majorHAnsi" w:hAnsiTheme="majorHAnsi" w:cstheme="majorHAnsi"/>
+                <w:sz w:val="20"/>
+                <w:szCs w:val="20"/>
+              </w:rPr>
+              <w:t>Percent cover (%)</w:t>
+            </w:r>
+          </w:p>
+        </w:tc>
+        <w:tc>
+          <w:tcPr>
+            <w:tcW w:w="1350" w:type="dxa"/>
+          </w:tcPr>
+          <w:p>
+            <w:pPr>
+              <w:cnfStyle w:val="000000100000" w:firstRow="0" w:lastRow="0" w:firstColumn="0" w:lastColumn="0" w:oddVBand="0" w:evenVBand="0" w:oddHBand="1" w:evenHBand="0" w:firstRowFirstColumn="0" w:firstRowLastColumn="0" w:lastRowFirstColumn="0" w:lastRowLastColumn="0"/>
+              <w:rPr>
+                <w:rFonts w:asciiTheme="majorHAnsi" w:hAnsiTheme="majorHAnsi" w:cstheme="majorHAnsi"/>
+                <w:sz w:val="20"/>
+                <w:szCs w:val="20"/>
+              </w:rPr>
+            </w:pPr>
+            <w:r>
+              <w:rPr>
+                <w:rFonts w:asciiTheme="majorHAnsi" w:hAnsiTheme="majorHAnsi" w:cstheme="majorHAnsi"/>
+                <w:sz w:val="20"/>
+                <w:szCs w:val="20"/>
+              </w:rPr>
+              <w:t>Logit transformed</w:t>
+            </w:r>
+          </w:p>
+        </w:tc>
+        <w:tc>
+          <w:tcPr>
+            <w:tcW w:w="630" w:type="dxa"/>
+          </w:tcPr>
+          <w:p>
+            <w:pPr>
+              <w:cnfStyle w:val="000000100000" w:firstRow="0" w:lastRow="0" w:firstColumn="0" w:lastColumn="0" w:oddVBand="0" w:evenVBand="0" w:oddHBand="1" w:evenHBand="0" w:firstRowFirstColumn="0" w:firstRowLastColumn="0" w:lastRowFirstColumn="0" w:lastRowLastColumn="0"/>
+              <w:rPr>
+                <w:rFonts w:asciiTheme="majorHAnsi" w:hAnsiTheme="majorHAnsi" w:cstheme="majorHAnsi"/>
+                <w:sz w:val="20"/>
+                <w:szCs w:val="20"/>
+              </w:rPr>
+            </w:pPr>
+            <w:r>
+              <w:rPr>
+                <w:rFonts w:asciiTheme="majorHAnsi" w:hAnsiTheme="majorHAnsi" w:cstheme="majorHAnsi"/>
+                <w:sz w:val="20"/>
+                <w:szCs w:val="20"/>
+              </w:rPr>
+              <w:t>Numeric</w:t>
+            </w:r>
+          </w:p>
+        </w:tc>
+      </w:tr>
+      <w:tr>
+        <w:tc>
+          <w:tcPr>
+            <w:cnfStyle w:val="001000000000" w:firstRow="0" w:lastRow="0" w:firstColumn="1" w:lastColumn="0" w:oddVBand="0" w:evenVBand="0" w:oddHBand="0" w:evenHBand="0" w:firstRowFirstColumn="0" w:firstRowLastColumn="0" w:lastRowFirstColumn="0" w:lastRowLastColumn="0"/>
+            <w:tcW w:w="2448" w:type="dxa"/>
+          </w:tcPr>
+          <w:p>
+            <w:pPr>
+              <w:rPr>
+                <w:rFonts w:asciiTheme="majorHAnsi" w:hAnsiTheme="majorHAnsi" w:cstheme="majorHAnsi"/>
+                <w:sz w:val="20"/>
+                <w:szCs w:val="20"/>
+              </w:rPr>
+            </w:pPr>
+            <w:r>
+              <w:rPr>
+                <w:rFonts w:asciiTheme="majorHAnsi" w:hAnsiTheme="majorHAnsi" w:cstheme="majorHAnsi"/>
+                <w:sz w:val="20"/>
+                <w:szCs w:val="20"/>
+              </w:rPr>
+              <w:t>other_algae_green</w:t>
+            </w:r>
+          </w:p>
+        </w:tc>
+        <w:tc>
+          <w:tcPr>
+            <w:tcW w:w="3019" w:type="dxa"/>
+          </w:tcPr>
+          <w:p>
+            <w:pPr>
+              <w:cnfStyle w:val="000000000000" w:firstRow="0" w:lastRow="0" w:firstColumn="0" w:lastColumn="0" w:oddVBand="0" w:evenVBand="0" w:oddHBand="0" w:evenHBand="0" w:firstRowFirstColumn="0" w:firstRowLastColumn="0" w:lastRowFirstColumn="0" w:lastRowLastColumn="0"/>
+              <w:rPr>
+                <w:rFonts w:asciiTheme="majorHAnsi" w:hAnsiTheme="majorHAnsi" w:cstheme="majorHAnsi"/>
+                <w:sz w:val="20"/>
+                <w:szCs w:val="20"/>
+              </w:rPr>
+            </w:pPr>
+            <w:r>
+              <w:rPr>
+                <w:rFonts w:asciiTheme="majorHAnsi" w:hAnsiTheme="majorHAnsi" w:cstheme="majorHAnsi"/>
+                <w:sz w:val="20"/>
+                <w:szCs w:val="20"/>
+              </w:rPr>
+              <w:t>Percent cover of other green algae species</w:t>
+            </w:r>
+          </w:p>
+        </w:tc>
+        <w:tc>
+          <w:tcPr>
+            <w:tcW w:w="1661" w:type="dxa"/>
+          </w:tcPr>
+          <w:p>
+            <w:pPr>
+              <w:cnfStyle w:val="000000000000" w:firstRow="0" w:lastRow="0" w:firstColumn="0" w:lastColumn="0" w:oddVBand="0" w:evenVBand="0" w:oddHBand="0" w:evenHBand="0" w:firstRowFirstColumn="0" w:firstRowLastColumn="0" w:lastRowFirstColumn="0" w:lastRowLastColumn="0"/>
+              <w:rPr>
+                <w:rFonts w:asciiTheme="majorHAnsi" w:hAnsiTheme="majorHAnsi" w:cstheme="majorHAnsi"/>
+                <w:sz w:val="20"/>
+                <w:szCs w:val="20"/>
+              </w:rPr>
+            </w:pPr>
+            <w:r>
+              <w:rPr>
+                <w:rFonts w:asciiTheme="majorHAnsi" w:hAnsiTheme="majorHAnsi" w:cstheme="majorHAnsi"/>
+                <w:sz w:val="20"/>
+                <w:szCs w:val="20"/>
+              </w:rPr>
+              <w:t>Percent cover (%)</w:t>
+            </w:r>
+          </w:p>
+        </w:tc>
+        <w:tc>
+          <w:tcPr>
+            <w:tcW w:w="1350" w:type="dxa"/>
+          </w:tcPr>
+          <w:p>
+            <w:pPr>
+              <w:cnfStyle w:val="000000000000" w:firstRow="0" w:lastRow="0" w:firstColumn="0" w:lastColumn="0" w:oddVBand="0" w:evenVBand="0" w:oddHBand="0" w:evenHBand="0" w:firstRowFirstColumn="0" w:firstRowLastColumn="0" w:lastRowFirstColumn="0" w:lastRowLastColumn="0"/>
+              <w:rPr>
+                <w:rFonts w:asciiTheme="majorHAnsi" w:hAnsiTheme="majorHAnsi" w:cstheme="majorHAnsi"/>
+                <w:sz w:val="20"/>
+                <w:szCs w:val="20"/>
+              </w:rPr>
+            </w:pPr>
+            <w:r>
+              <w:rPr>
+                <w:rFonts w:asciiTheme="majorHAnsi" w:hAnsiTheme="majorHAnsi" w:cstheme="majorHAnsi"/>
+                <w:sz w:val="20"/>
+                <w:szCs w:val="20"/>
+              </w:rPr>
+              <w:t>Logit transformed</w:t>
+            </w:r>
+          </w:p>
+        </w:tc>
+        <w:tc>
+          <w:tcPr>
+            <w:tcW w:w="630" w:type="dxa"/>
+          </w:tcPr>
+          <w:p>
+            <w:pPr>
+              <w:cnfStyle w:val="000000000000" w:firstRow="0" w:lastRow="0" w:firstColumn="0" w:lastColumn="0" w:oddVBand="0" w:evenVBand="0" w:oddHBand="0" w:evenHBand="0" w:firstRowFirstColumn="0" w:firstRowLastColumn="0" w:lastRowFirstColumn="0" w:lastRowLastColumn="0"/>
+              <w:rPr>
+                <w:rFonts w:asciiTheme="majorHAnsi" w:hAnsiTheme="majorHAnsi" w:cstheme="majorHAnsi"/>
+                <w:sz w:val="20"/>
+                <w:szCs w:val="20"/>
+              </w:rPr>
+            </w:pPr>
+            <w:r>
+              <w:rPr>
+                <w:rFonts w:asciiTheme="majorHAnsi" w:hAnsiTheme="majorHAnsi" w:cstheme="majorHAnsi"/>
+                <w:sz w:val="20"/>
+                <w:szCs w:val="20"/>
+              </w:rPr>
+              <w:t>Numeric</w:t>
+            </w:r>
+          </w:p>
+        </w:tc>
+      </w:tr>
+      <w:tr>
+        <w:trPr>
+          <w:cnfStyle w:val="000000100000" w:firstRow="0" w:lastRow="0" w:firstColumn="0" w:lastColumn="0" w:oddVBand="0" w:evenVBand="0" w:oddHBand="1" w:evenHBand="0" w:firstRowFirstColumn="0" w:firstRowLastColumn="0" w:lastRowFirstColumn="0" w:lastRowLastColumn="0"/>
+        </w:trPr>
+        <w:tc>
+          <w:tcPr>
+            <w:cnfStyle w:val="001000000000" w:firstRow="0" w:lastRow="0" w:firstColumn="1" w:lastColumn="0" w:oddVBand="0" w:evenVBand="0" w:oddHBand="0" w:evenHBand="0" w:firstRowFirstColumn="0" w:firstRowLastColumn="0" w:lastRowFirstColumn="0" w:lastRowLastColumn="0"/>
+            <w:tcW w:w="2448" w:type="dxa"/>
+          </w:tcPr>
+          <w:p>
+            <w:pPr>
+              <w:rPr>
+                <w:rFonts w:asciiTheme="majorHAnsi" w:hAnsiTheme="majorHAnsi" w:cstheme="majorHAnsi"/>
+                <w:sz w:val="20"/>
+                <w:szCs w:val="20"/>
+              </w:rPr>
+            </w:pPr>
+            <w:r>
+              <w:rPr>
+                <w:rFonts w:asciiTheme="majorHAnsi" w:hAnsiTheme="majorHAnsi" w:cstheme="majorHAnsi"/>
+                <w:sz w:val="20"/>
+                <w:szCs w:val="20"/>
+              </w:rPr>
+              <w:t>other_algae_red</w:t>
+            </w:r>
+          </w:p>
+        </w:tc>
+        <w:tc>
+          <w:tcPr>
+            <w:tcW w:w="3019" w:type="dxa"/>
+          </w:tcPr>
+          <w:p>
+            <w:pPr>
+              <w:cnfStyle w:val="000000100000" w:firstRow="0" w:lastRow="0" w:firstColumn="0" w:lastColumn="0" w:oddVBand="0" w:evenVBand="0" w:oddHBand="1" w:evenHBand="0" w:firstRowFirstColumn="0" w:firstRowLastColumn="0" w:lastRowFirstColumn="0" w:lastRowLastColumn="0"/>
+              <w:rPr>
+                <w:rFonts w:asciiTheme="majorHAnsi" w:hAnsiTheme="majorHAnsi" w:cstheme="majorHAnsi"/>
+                <w:sz w:val="20"/>
+                <w:szCs w:val="20"/>
+              </w:rPr>
+            </w:pPr>
+            <w:r>
+              <w:rPr>
+                <w:rFonts w:asciiTheme="majorHAnsi" w:hAnsiTheme="majorHAnsi" w:cstheme="majorHAnsi"/>
+                <w:sz w:val="20"/>
+                <w:szCs w:val="20"/>
+              </w:rPr>
+              <w:t>Percent cover of other red algae species</w:t>
+            </w:r>
+          </w:p>
+        </w:tc>
+        <w:tc>
+          <w:tcPr>
+            <w:tcW w:w="1661" w:type="dxa"/>
+          </w:tcPr>
+          <w:p>
+            <w:pPr>
+              <w:cnfStyle w:val="000000100000" w:firstRow="0" w:lastRow="0" w:firstColumn="0" w:lastColumn="0" w:oddVBand="0" w:evenVBand="0" w:oddHBand="1" w:evenHBand="0" w:firstRowFirstColumn="0" w:firstRowLastColumn="0" w:lastRowFirstColumn="0" w:lastRowLastColumn="0"/>
+              <w:rPr>
+                <w:rFonts w:asciiTheme="majorHAnsi" w:hAnsiTheme="majorHAnsi" w:cstheme="majorHAnsi"/>
+                <w:sz w:val="20"/>
+                <w:szCs w:val="20"/>
+              </w:rPr>
+            </w:pPr>
+            <w:r>
+              <w:rPr>
+                <w:rFonts w:asciiTheme="majorHAnsi" w:hAnsiTheme="majorHAnsi" w:cstheme="majorHAnsi"/>
+                <w:sz w:val="20"/>
+                <w:szCs w:val="20"/>
+              </w:rPr>
+              <w:t>Percent cover (%)</w:t>
+            </w:r>
+          </w:p>
+        </w:tc>
+        <w:tc>
+          <w:tcPr>
+            <w:tcW w:w="1350" w:type="dxa"/>
+          </w:tcPr>
+          <w:p>
+            <w:pPr>
+              <w:cnfStyle w:val="000000100000" w:firstRow="0" w:lastRow="0" w:firstColumn="0" w:lastColumn="0" w:oddVBand="0" w:evenVBand="0" w:oddHBand="1" w:evenHBand="0" w:firstRowFirstColumn="0" w:firstRowLastColumn="0" w:lastRowFirstColumn="0" w:lastRowLastColumn="0"/>
+              <w:rPr>
+                <w:rFonts w:asciiTheme="majorHAnsi" w:hAnsiTheme="majorHAnsi" w:cstheme="majorHAnsi"/>
+                <w:sz w:val="20"/>
+                <w:szCs w:val="20"/>
+              </w:rPr>
+            </w:pPr>
+            <w:r>
+              <w:rPr>
+                <w:rFonts w:asciiTheme="majorHAnsi" w:hAnsiTheme="majorHAnsi" w:cstheme="majorHAnsi"/>
+                <w:sz w:val="20"/>
+                <w:szCs w:val="20"/>
+              </w:rPr>
+              <w:t>Logit transformed</w:t>
+            </w:r>
+          </w:p>
+        </w:tc>
+        <w:tc>
+          <w:tcPr>
+            <w:tcW w:w="630" w:type="dxa"/>
+          </w:tcPr>
+          <w:p>
+            <w:pPr>
+              <w:cnfStyle w:val="000000100000" w:firstRow="0" w:lastRow="0" w:firstColumn="0" w:lastColumn="0" w:oddVBand="0" w:evenVBand="0" w:oddHBand="1" w:evenHBand="0" w:firstRowFirstColumn="0" w:firstRowLastColumn="0" w:lastRowFirstColumn="0" w:lastRowLastColumn="0"/>
+              <w:rPr>
+                <w:rFonts w:asciiTheme="majorHAnsi" w:hAnsiTheme="majorHAnsi" w:cstheme="majorHAnsi"/>
+                <w:sz w:val="20"/>
+                <w:szCs w:val="20"/>
+              </w:rPr>
+            </w:pPr>
+            <w:r>
+              <w:rPr>
+                <w:rFonts w:asciiTheme="majorHAnsi" w:hAnsiTheme="majorHAnsi" w:cstheme="majorHAnsi"/>
+                <w:sz w:val="20"/>
+                <w:szCs w:val="20"/>
+              </w:rPr>
+              <w:t>Numeric</w:t>
+            </w:r>
+          </w:p>
+        </w:tc>
+      </w:tr>
+      <w:tr>
+        <w:tc>
+          <w:tcPr>
+            <w:cnfStyle w:val="001000000000" w:firstRow="0" w:lastRow="0" w:firstColumn="1" w:lastColumn="0" w:oddVBand="0" w:evenVBand="0" w:oddHBand="0" w:evenHBand="0" w:firstRowFirstColumn="0" w:firstRowLastColumn="0" w:lastRowFirstColumn="0" w:lastRowLastColumn="0"/>
+            <w:tcW w:w="2448" w:type="dxa"/>
+          </w:tcPr>
+          <w:p>
+            <w:pPr>
+              <w:rPr>
+                <w:rFonts w:asciiTheme="majorHAnsi" w:hAnsiTheme="majorHAnsi" w:cstheme="majorHAnsi"/>
+                <w:sz w:val="20"/>
+                <w:szCs w:val="20"/>
+              </w:rPr>
+            </w:pPr>
+            <w:r>
+              <w:rPr>
+                <w:rFonts w:asciiTheme="majorHAnsi" w:hAnsiTheme="majorHAnsi" w:cstheme="majorHAnsi"/>
+                <w:sz w:val="20"/>
+                <w:szCs w:val="20"/>
+              </w:rPr>
+              <w:t>fucus_epibiont</w:t>
+            </w:r>
+          </w:p>
+        </w:tc>
+        <w:tc>
+          <w:tcPr>
+            <w:tcW w:w="3019" w:type="dxa"/>
+          </w:tcPr>
+          <w:p>
+            <w:pPr>
+              <w:cnfStyle w:val="000000000000" w:firstRow="0" w:lastRow="0" w:firstColumn="0" w:lastColumn="0" w:oddVBand="0" w:evenVBand="0" w:oddHBand="0" w:evenHBand="0" w:firstRowFirstColumn="0" w:firstRowLastColumn="0" w:lastRowFirstColumn="0" w:lastRowLastColumn="0"/>
+              <w:rPr>
+                <w:rFonts w:asciiTheme="majorHAnsi" w:hAnsiTheme="majorHAnsi" w:cstheme="majorHAnsi"/>
+                <w:sz w:val="20"/>
+                <w:szCs w:val="20"/>
+              </w:rPr>
+            </w:pPr>
+            <w:r>
+              <w:rPr>
+                <w:rFonts w:asciiTheme="majorHAnsi" w:hAnsiTheme="majorHAnsi" w:cstheme="majorHAnsi"/>
+                <w:sz w:val="20"/>
+                <w:szCs w:val="20"/>
+              </w:rPr>
+              <w:t>Percent cover of epibionts on *Fucus* spp.</w:t>
+            </w:r>
+          </w:p>
+        </w:tc>
+        <w:tc>
+          <w:tcPr>
+            <w:tcW w:w="1661" w:type="dxa"/>
+          </w:tcPr>
+          <w:p>
+            <w:pPr>
+              <w:cnfStyle w:val="000000000000" w:firstRow="0" w:lastRow="0" w:firstColumn="0" w:lastColumn="0" w:oddVBand="0" w:evenVBand="0" w:oddHBand="0" w:evenHBand="0" w:firstRowFirstColumn="0" w:firstRowLastColumn="0" w:lastRowFirstColumn="0" w:lastRowLastColumn="0"/>
+              <w:rPr>
+                <w:rFonts w:asciiTheme="majorHAnsi" w:hAnsiTheme="majorHAnsi" w:cstheme="majorHAnsi"/>
+                <w:sz w:val="20"/>
+                <w:szCs w:val="20"/>
+              </w:rPr>
+            </w:pPr>
+            <w:r>
+              <w:rPr>
+                <w:rFonts w:asciiTheme="majorHAnsi" w:hAnsiTheme="majorHAnsi" w:cstheme="majorHAnsi"/>
+                <w:sz w:val="20"/>
+                <w:szCs w:val="20"/>
+              </w:rPr>
+              <w:t>Percent cover (%)</w:t>
+            </w:r>
+          </w:p>
+        </w:tc>
+        <w:tc>
+          <w:tcPr>
+            <w:tcW w:w="1350" w:type="dxa"/>
+          </w:tcPr>
+          <w:p>
+            <w:pPr>
+              <w:cnfStyle w:val="000000000000" w:firstRow="0" w:lastRow="0" w:firstColumn="0" w:lastColumn="0" w:oddVBand="0" w:evenVBand="0" w:oddHBand="0" w:evenHBand="0" w:firstRowFirstColumn="0" w:firstRowLastColumn="0" w:lastRowFirstColumn="0" w:lastRowLastColumn="0"/>
+              <w:rPr>
+                <w:rFonts w:asciiTheme="majorHAnsi" w:hAnsiTheme="majorHAnsi" w:cstheme="majorHAnsi"/>
+                <w:sz w:val="20"/>
+                <w:szCs w:val="20"/>
+              </w:rPr>
+            </w:pPr>
+            <w:r>
+              <w:rPr>
+                <w:rFonts w:asciiTheme="majorHAnsi" w:hAnsiTheme="majorHAnsi" w:cstheme="majorHAnsi"/>
+                <w:sz w:val="20"/>
+                <w:szCs w:val="20"/>
+              </w:rPr>
+              <w:t>Logit transformed</w:t>
+            </w:r>
+          </w:p>
+        </w:tc>
+        <w:tc>
+          <w:tcPr>
+            <w:tcW w:w="630" w:type="dxa"/>
+          </w:tcPr>
+          <w:p>
+            <w:pPr>
+              <w:cnfStyle w:val="000000000000" w:firstRow="0" w:lastRow="0" w:firstColumn="0" w:lastColumn="0" w:oddVBand="0" w:evenVBand="0" w:oddHBand="0" w:evenHBand="0" w:firstRowFirstColumn="0" w:firstRowLastColumn="0" w:lastRowFirstColumn="0" w:lastRowLastColumn="0"/>
+              <w:rPr>
+                <w:rFonts w:asciiTheme="majorHAnsi" w:hAnsiTheme="majorHAnsi" w:cstheme="majorHAnsi"/>
+                <w:sz w:val="20"/>
+                <w:szCs w:val="20"/>
+              </w:rPr>
+            </w:pPr>
+            <w:r>
+              <w:rPr>
+                <w:rFonts w:asciiTheme="majorHAnsi" w:hAnsiTheme="majorHAnsi" w:cstheme="majorHAnsi"/>
+                <w:sz w:val="20"/>
+                <w:szCs w:val="20"/>
+              </w:rPr>
+              <w:t>Numeric</w:t>
+            </w:r>
+          </w:p>
+        </w:tc>
+      </w:tr>
+      <w:tr>
+        <w:trPr>
+          <w:cnfStyle w:val="000000100000" w:firstRow="0" w:lastRow="0" w:firstColumn="0" w:lastColumn="0" w:oddVBand="0" w:evenVBand="0" w:oddHBand="1" w:evenHBand="0" w:firstRowFirstColumn="0" w:firstRowLastColumn="0" w:lastRowFirstColumn="0" w:lastRowLastColumn="0"/>
+        </w:trPr>
+        <w:tc>
+          <w:tcPr>
+            <w:cnfStyle w:val="001000000000" w:firstRow="0" w:lastRow="0" w:firstColumn="1" w:lastColumn="0" w:oddVBand="0" w:evenVBand="0" w:oddHBand="0" w:evenHBand="0" w:firstRowFirstColumn="0" w:firstRowLastColumn="0" w:lastRowFirstColumn="0" w:lastRowLastColumn="0"/>
+            <w:tcW w:w="2448" w:type="dxa"/>
+          </w:tcPr>
+          <w:p>
+            <w:pPr>
+              <w:rPr>
+                <w:rFonts w:asciiTheme="majorHAnsi" w:hAnsiTheme="majorHAnsi" w:cstheme="majorHAnsi"/>
+                <w:sz w:val="20"/>
+                <w:szCs w:val="20"/>
+              </w:rPr>
+            </w:pPr>
+            <w:r>
+              <w:rPr>
+                <w:rFonts w:asciiTheme="majorHAnsi" w:hAnsiTheme="majorHAnsi" w:cstheme="majorHAnsi"/>
+                <w:sz w:val="20"/>
+                <w:szCs w:val="20"/>
+              </w:rPr>
+              <w:t>ascophyllum_epibont</w:t>
+            </w:r>
+          </w:p>
+        </w:tc>
+        <w:tc>
+          <w:tcPr>
+            <w:tcW w:w="3019" w:type="dxa"/>
+          </w:tcPr>
+          <w:p>
+            <w:pPr>
+              <w:cnfStyle w:val="000000100000" w:firstRow="0" w:lastRow="0" w:firstColumn="0" w:lastColumn="0" w:oddVBand="0" w:evenVBand="0" w:oddHBand="1" w:evenHBand="0" w:firstRowFirstColumn="0" w:firstRowLastColumn="0" w:lastRowFirstColumn="0" w:lastRowLastColumn="0"/>
+              <w:rPr>
+                <w:rFonts w:asciiTheme="majorHAnsi" w:hAnsiTheme="majorHAnsi" w:cstheme="majorHAnsi"/>
+                <w:sz w:val="20"/>
+                <w:szCs w:val="20"/>
+              </w:rPr>
+            </w:pPr>
+            <w:r>
+              <w:rPr>
+                <w:rFonts w:asciiTheme="majorHAnsi" w:hAnsiTheme="majorHAnsi" w:cstheme="majorHAnsi"/>
+                <w:sz w:val="20"/>
+                <w:szCs w:val="20"/>
+              </w:rPr>
+              <w:t>Percent cover of epibionts on *Ascophyllum nodosum*</w:t>
+            </w:r>
+          </w:p>
+        </w:tc>
+        <w:tc>
+          <w:tcPr>
+            <w:tcW w:w="1661" w:type="dxa"/>
+          </w:tcPr>
+          <w:p>
+            <w:pPr>
+              <w:cnfStyle w:val="000000100000" w:firstRow="0" w:lastRow="0" w:firstColumn="0" w:lastColumn="0" w:oddVBand="0" w:evenVBand="0" w:oddHBand="1" w:evenHBand="0" w:firstRowFirstColumn="0" w:firstRowLastColumn="0" w:lastRowFirstColumn="0" w:lastRowLastColumn="0"/>
+              <w:rPr>
+                <w:rFonts w:asciiTheme="majorHAnsi" w:hAnsiTheme="majorHAnsi" w:cstheme="majorHAnsi"/>
+                <w:sz w:val="20"/>
+                <w:szCs w:val="20"/>
+              </w:rPr>
+            </w:pPr>
+            <w:r>
+              <w:rPr>
+                <w:rFonts w:asciiTheme="majorHAnsi" w:hAnsiTheme="majorHAnsi" w:cstheme="majorHAnsi"/>
+                <w:sz w:val="20"/>
+                <w:szCs w:val="20"/>
+              </w:rPr>
+              <w:t>Percent cover (%)</w:t>
+            </w:r>
+          </w:p>
+        </w:tc>
+        <w:tc>
+          <w:tcPr>
+            <w:tcW w:w="1350" w:type="dxa"/>
+          </w:tcPr>
+          <w:p>
+            <w:pPr>
+              <w:cnfStyle w:val="000000100000" w:firstRow="0" w:lastRow="0" w:firstColumn="0" w:lastColumn="0" w:oddVBand="0" w:evenVBand="0" w:oddHBand="1" w:evenHBand="0" w:firstRowFirstColumn="0" w:firstRowLastColumn="0" w:lastRowFirstColumn="0" w:lastRowLastColumn="0"/>
+              <w:rPr>
+                <w:rFonts w:asciiTheme="majorHAnsi" w:hAnsiTheme="majorHAnsi" w:cstheme="majorHAnsi"/>
+                <w:sz w:val="20"/>
+                <w:szCs w:val="20"/>
+              </w:rPr>
+            </w:pPr>
+            <w:r>
+              <w:rPr>
+                <w:rFonts w:asciiTheme="majorHAnsi" w:hAnsiTheme="majorHAnsi" w:cstheme="majorHAnsi"/>
+                <w:sz w:val="20"/>
+                <w:szCs w:val="20"/>
+              </w:rPr>
+              <w:t>Logit transformed</w:t>
+            </w:r>
+          </w:p>
+        </w:tc>
+        <w:tc>
+          <w:tcPr>
+            <w:tcW w:w="630" w:type="dxa"/>
+          </w:tcPr>
+          <w:p>
+            <w:pPr>
+              <w:cnfStyle w:val="000000100000" w:firstRow="0" w:lastRow="0" w:firstColumn="0" w:lastColumn="0" w:oddVBand="0" w:evenVBand="0" w:oddHBand="1" w:evenHBand="0" w:firstRowFirstColumn="0" w:firstRowLastColumn="0" w:lastRowFirstColumn="0" w:lastRowLastColumn="0"/>
+              <w:rPr>
+                <w:rFonts w:asciiTheme="majorHAnsi" w:hAnsiTheme="majorHAnsi" w:cstheme="majorHAnsi"/>
+                <w:sz w:val="20"/>
+                <w:szCs w:val="20"/>
+              </w:rPr>
+            </w:pPr>
+            <w:r>
+              <w:rPr>
+                <w:rFonts w:asciiTheme="majorHAnsi" w:hAnsiTheme="majorHAnsi" w:cstheme="majorHAnsi"/>
+                <w:sz w:val="20"/>
+                <w:szCs w:val="20"/>
+              </w:rPr>
+              <w:t>Numeric</w:t>
+            </w:r>
+          </w:p>
+        </w:tc>
+      </w:tr>
+      <w:tr>
+        <w:tc>
+          <w:tcPr>
+            <w:cnfStyle w:val="001000000000" w:firstRow="0" w:lastRow="0" w:firstColumn="1" w:lastColumn="0" w:oddVBand="0" w:evenVBand="0" w:oddHBand="0" w:evenHBand="0" w:firstRowFirstColumn="0" w:firstRowLastColumn="0" w:lastRowFirstColumn="0" w:lastRowLastColumn="0"/>
+            <w:tcW w:w="2448" w:type="dxa"/>
+          </w:tcPr>
+          <w:p>
+            <w:pPr>
+              <w:rPr>
+                <w:rFonts w:asciiTheme="majorHAnsi" w:hAnsiTheme="majorHAnsi" w:cstheme="majorHAnsi"/>
+                <w:sz w:val="20"/>
+                <w:szCs w:val="20"/>
+              </w:rPr>
+            </w:pPr>
+            <w:r>
+              <w:rPr>
+                <w:rFonts w:asciiTheme="majorHAnsi" w:hAnsiTheme="majorHAnsi" w:cstheme="majorHAnsi"/>
+                <w:sz w:val="20"/>
+                <w:szCs w:val="20"/>
+              </w:rPr>
+              <w:t>other_invertebrate</w:t>
+            </w:r>
+          </w:p>
+        </w:tc>
+        <w:tc>
+          <w:tcPr>
+            <w:tcW w:w="3019" w:type="dxa"/>
+          </w:tcPr>
+          <w:p>
+            <w:pPr>
+              <w:cnfStyle w:val="000000000000" w:firstRow="0" w:lastRow="0" w:firstColumn="0" w:lastColumn="0" w:oddVBand="0" w:evenVBand="0" w:oddHBand="0" w:evenHBand="0" w:firstRowFirstColumn="0" w:firstRowLastColumn="0" w:lastRowFirstColumn="0" w:lastRowLastColumn="0"/>
+              <w:rPr>
+                <w:rFonts w:asciiTheme="majorHAnsi" w:hAnsiTheme="majorHAnsi" w:cstheme="majorHAnsi"/>
+                <w:sz w:val="20"/>
+                <w:szCs w:val="20"/>
+              </w:rPr>
+            </w:pPr>
+            <w:r>
+              <w:rPr>
+                <w:rFonts w:asciiTheme="majorHAnsi" w:hAnsiTheme="majorHAnsi" w:cstheme="majorHAnsi"/>
+                <w:sz w:val="20"/>
+                <w:szCs w:val="20"/>
+              </w:rPr>
+              <w:t>Percent cover of other sessile invertebrate species (non-listed)</w:t>
+            </w:r>
+          </w:p>
+        </w:tc>
+        <w:tc>
+          <w:tcPr>
+            <w:tcW w:w="1661" w:type="dxa"/>
+          </w:tcPr>
+          <w:p>
+            <w:pPr>
+              <w:cnfStyle w:val="000000000000" w:firstRow="0" w:lastRow="0" w:firstColumn="0" w:lastColumn="0" w:oddVBand="0" w:evenVBand="0" w:oddHBand="0" w:evenHBand="0" w:firstRowFirstColumn="0" w:firstRowLastColumn="0" w:lastRowFirstColumn="0" w:lastRowLastColumn="0"/>
+              <w:rPr>
+                <w:rFonts w:asciiTheme="majorHAnsi" w:hAnsiTheme="majorHAnsi" w:cstheme="majorHAnsi"/>
+                <w:sz w:val="20"/>
+                <w:szCs w:val="20"/>
+              </w:rPr>
+            </w:pPr>
+            <w:r>
+              <w:rPr>
+                <w:rFonts w:asciiTheme="majorHAnsi" w:hAnsiTheme="majorHAnsi" w:cstheme="majorHAnsi"/>
+                <w:sz w:val="20"/>
+                <w:szCs w:val="20"/>
+              </w:rPr>
+              <w:t>Percent cover (%)</w:t>
+            </w:r>
+          </w:p>
+        </w:tc>
+        <w:tc>
+          <w:tcPr>
+            <w:tcW w:w="1350" w:type="dxa"/>
+          </w:tcPr>
+          <w:p>
+            <w:pPr>
+              <w:cnfStyle w:val="000000000000" w:firstRow="0" w:lastRow="0" w:firstColumn="0" w:lastColumn="0" w:oddVBand="0" w:evenVBand="0" w:oddHBand="0" w:evenHBand="0" w:firstRowFirstColumn="0" w:firstRowLastColumn="0" w:lastRowFirstColumn="0" w:lastRowLastColumn="0"/>
+              <w:rPr>
+                <w:rFonts w:asciiTheme="majorHAnsi" w:hAnsiTheme="majorHAnsi" w:cstheme="majorHAnsi"/>
+                <w:sz w:val="20"/>
+                <w:szCs w:val="20"/>
+              </w:rPr>
+            </w:pPr>
+            <w:r>
+              <w:rPr>
+                <w:rFonts w:asciiTheme="majorHAnsi" w:hAnsiTheme="majorHAnsi" w:cstheme="majorHAnsi"/>
+                <w:sz w:val="20"/>
+                <w:szCs w:val="20"/>
+              </w:rPr>
+              <w:t>Logit transformed</w:t>
+            </w:r>
+          </w:p>
+        </w:tc>
+        <w:tc>
+          <w:tcPr>
+            <w:tcW w:w="630" w:type="dxa"/>
+          </w:tcPr>
+          <w:p>
+            <w:pPr>
+              <w:cnfStyle w:val="000000000000" w:firstRow="0" w:lastRow="0" w:firstColumn="0" w:lastColumn="0" w:oddVBand="0" w:evenVBand="0" w:oddHBand="0" w:evenHBand="0" w:firstRowFirstColumn="0" w:firstRowLastColumn="0" w:lastRowFirstColumn="0" w:lastRowLastColumn="0"/>
+              <w:rPr>
+                <w:rFonts w:asciiTheme="majorHAnsi" w:hAnsiTheme="majorHAnsi" w:cstheme="majorHAnsi"/>
+                <w:sz w:val="20"/>
+                <w:szCs w:val="20"/>
+              </w:rPr>
+            </w:pPr>
+            <w:r>
+              <w:rPr>
+                <w:rFonts w:asciiTheme="majorHAnsi" w:hAnsiTheme="majorHAnsi" w:cstheme="majorHAnsi"/>
+                <w:sz w:val="20"/>
+                <w:szCs w:val="20"/>
+              </w:rPr>
+              <w:t>Numeric</w:t>
+            </w:r>
+          </w:p>
+        </w:tc>
+      </w:tr>
+      <w:tr>
+        <w:trPr>
+          <w:cnfStyle w:val="000000100000" w:firstRow="0" w:lastRow="0" w:firstColumn="0" w:lastColumn="0" w:oddVBand="0" w:evenVBand="0" w:oddHBand="1" w:evenHBand="0" w:firstRowFirstColumn="0" w:firstRowLastColumn="0" w:lastRowFirstColumn="0" w:lastRowLastColumn="0"/>
+        </w:trPr>
+        <w:tc>
+          <w:tcPr>
+            <w:cnfStyle w:val="001000000000" w:firstRow="0" w:lastRow="0" w:firstColumn="1" w:lastColumn="0" w:oddVBand="0" w:evenVBand="0" w:oddHBand="0" w:evenHBand="0" w:firstRowFirstColumn="0" w:firstRowLastColumn="0" w:lastRowFirstColumn="0" w:lastRowLastColumn="0"/>
+            <w:tcW w:w="2448" w:type="dxa"/>
+          </w:tcPr>
+          <w:p>
+            <w:pPr>
+              <w:rPr>
+                <w:rFonts w:asciiTheme="majorHAnsi" w:hAnsiTheme="majorHAnsi" w:cstheme="majorHAnsi"/>
+                <w:sz w:val="20"/>
+                <w:szCs w:val="20"/>
+              </w:rPr>
+            </w:pPr>
+            <w:r>
+              <w:rPr>
+                <w:rFonts w:asciiTheme="majorHAnsi" w:hAnsiTheme="majorHAnsi" w:cstheme="majorHAnsi"/>
+                <w:sz w:val="20"/>
+                <w:szCs w:val="20"/>
+              </w:rPr>
+              <w:t>rock</w:t>
+            </w:r>
+          </w:p>
+        </w:tc>
+        <w:tc>
+          <w:tcPr>
+            <w:tcW w:w="3019" w:type="dxa"/>
+          </w:tcPr>
+          <w:p>
+            <w:pPr>
+              <w:cnfStyle w:val="000000100000" w:firstRow="0" w:lastRow="0" w:firstColumn="0" w:lastColumn="0" w:oddVBand="0" w:evenVBand="0" w:oddHBand="1" w:evenHBand="0" w:firstRowFirstColumn="0" w:firstRowLastColumn="0" w:lastRowFirstColumn="0" w:lastRowLastColumn="0"/>
+              <w:rPr>
+                <w:rFonts w:asciiTheme="majorHAnsi" w:hAnsiTheme="majorHAnsi" w:cstheme="majorHAnsi"/>
+                <w:sz w:val="20"/>
+                <w:szCs w:val="20"/>
+              </w:rPr>
+            </w:pPr>
+            <w:r>
+              <w:rPr>
+                <w:rFonts w:asciiTheme="majorHAnsi" w:hAnsiTheme="majorHAnsi" w:cstheme="majorHAnsi"/>
+                <w:sz w:val="20"/>
+                <w:szCs w:val="20"/>
+              </w:rPr>
+              <w:t>Percent cover of bare rock substrate</w:t>
+            </w:r>
+          </w:p>
+        </w:tc>
+        <w:tc>
+          <w:tcPr>
+            <w:tcW w:w="1661" w:type="dxa"/>
+          </w:tcPr>
+          <w:p>
+            <w:pPr>
+              <w:cnfStyle w:val="000000100000" w:firstRow="0" w:lastRow="0" w:firstColumn="0" w:lastColumn="0" w:oddVBand="0" w:evenVBand="0" w:oddHBand="1" w:evenHBand="0" w:firstRowFirstColumn="0" w:firstRowLastColumn="0" w:lastRowFirstColumn="0" w:lastRowLastColumn="0"/>
+              <w:rPr>
+                <w:rFonts w:asciiTheme="majorHAnsi" w:hAnsiTheme="majorHAnsi" w:cstheme="majorHAnsi"/>
+                <w:sz w:val="20"/>
+                <w:szCs w:val="20"/>
+              </w:rPr>
+            </w:pPr>
+            <w:r>
+              <w:rPr>
+                <w:rFonts w:asciiTheme="majorHAnsi" w:hAnsiTheme="majorHAnsi" w:cstheme="majorHAnsi"/>
+                <w:sz w:val="20"/>
+                <w:szCs w:val="20"/>
+              </w:rPr>
+              <w:t>Percent cover (%)</w:t>
+            </w:r>
+          </w:p>
+        </w:tc>
+        <w:tc>
+          <w:tcPr>
+            <w:tcW w:w="1350" w:type="dxa"/>
+          </w:tcPr>
+          <w:p>
+            <w:pPr>
+              <w:cnfStyle w:val="000000100000" w:firstRow="0" w:lastRow="0" w:firstColumn="0" w:lastColumn="0" w:oddVBand="0" w:evenVBand="0" w:oddHBand="1" w:evenHBand="0" w:firstRowFirstColumn="0" w:firstRowLastColumn="0" w:lastRowFirstColumn="0" w:lastRowLastColumn="0"/>
+              <w:rPr>
+                <w:rFonts w:asciiTheme="majorHAnsi" w:hAnsiTheme="majorHAnsi" w:cstheme="majorHAnsi"/>
+                <w:sz w:val="20"/>
+                <w:szCs w:val="20"/>
+              </w:rPr>
+            </w:pPr>
+            <w:r>
+              <w:rPr>
+                <w:rFonts w:asciiTheme="majorHAnsi" w:hAnsiTheme="majorHAnsi" w:cstheme="majorHAnsi"/>
+                <w:sz w:val="20"/>
+                <w:szCs w:val="20"/>
+              </w:rPr>
+              <w:t>Logit transformed</w:t>
+            </w:r>
+          </w:p>
+        </w:tc>
+        <w:tc>
+          <w:tcPr>
+            <w:tcW w:w="630" w:type="dxa"/>
+          </w:tcPr>
+          <w:p>
+            <w:pPr>
+              <w:cnfStyle w:val="000000100000" w:firstRow="0" w:lastRow="0" w:firstColumn="0" w:lastColumn="0" w:oddVBand="0" w:evenVBand="0" w:oddHBand="1" w:evenHBand="0" w:firstRowFirstColumn="0" w:firstRowLastColumn="0" w:lastRowFirstColumn="0" w:lastRowLastColumn="0"/>
+              <w:rPr>
+                <w:rFonts w:asciiTheme="majorHAnsi" w:hAnsiTheme="majorHAnsi" w:cstheme="majorHAnsi"/>
+                <w:sz w:val="20"/>
+                <w:szCs w:val="20"/>
+              </w:rPr>
+            </w:pPr>
+            <w:r>
+              <w:rPr>
+                <w:rFonts w:asciiTheme="majorHAnsi" w:hAnsiTheme="majorHAnsi" w:cstheme="majorHAnsi"/>
+                <w:sz w:val="20"/>
+                <w:szCs w:val="20"/>
+              </w:rPr>
+              <w:t>Numeric</w:t>
+            </w:r>
+          </w:p>
+        </w:tc>
+      </w:tr>
+      <w:tr>
+        <w:tc>
+          <w:tcPr>
+            <w:cnfStyle w:val="001000000000" w:firstRow="0" w:lastRow="0" w:firstColumn="1" w:lastColumn="0" w:oddVBand="0" w:evenVBand="0" w:oddHBand="0" w:evenHBand="0" w:firstRowFirstColumn="0" w:firstRowLastColumn="0" w:lastRowFirstColumn="0" w:lastRowLastColumn="0"/>
+            <w:tcW w:w="2448" w:type="dxa"/>
+          </w:tcPr>
+          <w:p>
+            <w:pPr>
+              <w:rPr>
+                <w:rFonts w:asciiTheme="majorHAnsi" w:hAnsiTheme="majorHAnsi" w:cstheme="majorHAnsi"/>
+                <w:sz w:val="20"/>
+                <w:szCs w:val="20"/>
+              </w:rPr>
+            </w:pPr>
+            <w:r>
+              <w:rPr>
+                <w:rFonts w:asciiTheme="majorHAnsi" w:hAnsiTheme="majorHAnsi" w:cstheme="majorHAnsi"/>
+                <w:sz w:val="20"/>
+                <w:szCs w:val="20"/>
+              </w:rPr>
+              <w:t>other_substrate</w:t>
+            </w:r>
+          </w:p>
+        </w:tc>
+        <w:tc>
+          <w:tcPr>
+            <w:tcW w:w="3019" w:type="dxa"/>
+          </w:tcPr>
+          <w:p>
+            <w:pPr>
+              <w:cnfStyle w:val="000000000000" w:firstRow="0" w:lastRow="0" w:firstColumn="0" w:lastColumn="0" w:oddVBand="0" w:evenVBand="0" w:oddHBand="0" w:evenHBand="0" w:firstRowFirstColumn="0" w:firstRowLastColumn="0" w:lastRowFirstColumn="0" w:lastRowLastColumn="0"/>
+              <w:rPr>
+                <w:rFonts w:asciiTheme="majorHAnsi" w:hAnsiTheme="majorHAnsi" w:cstheme="majorHAnsi"/>
+                <w:sz w:val="20"/>
+                <w:szCs w:val="20"/>
+              </w:rPr>
+            </w:pPr>
+            <w:r>
+              <w:rPr>
+                <w:rFonts w:asciiTheme="majorHAnsi" w:hAnsiTheme="majorHAnsi" w:cstheme="majorHAnsi"/>
+                <w:sz w:val="20"/>
+                <w:szCs w:val="20"/>
+              </w:rPr>
+              <w:t>Percent cover of substrate types not listed elsewhere</w:t>
+            </w:r>
+          </w:p>
+        </w:tc>
+        <w:tc>
+          <w:tcPr>
+            <w:tcW w:w="1661" w:type="dxa"/>
+          </w:tcPr>
+          <w:p>
+            <w:pPr>
+              <w:cnfStyle w:val="000000000000" w:firstRow="0" w:lastRow="0" w:firstColumn="0" w:lastColumn="0" w:oddVBand="0" w:evenVBand="0" w:oddHBand="0" w:evenHBand="0" w:firstRowFirstColumn="0" w:firstRowLastColumn="0" w:lastRowFirstColumn="0" w:lastRowLastColumn="0"/>
+              <w:rPr>
+                <w:rFonts w:asciiTheme="majorHAnsi" w:hAnsiTheme="majorHAnsi" w:cstheme="majorHAnsi"/>
+                <w:sz w:val="20"/>
+                <w:szCs w:val="20"/>
+              </w:rPr>
+            </w:pPr>
+            <w:r>
+              <w:rPr>
+                <w:rFonts w:asciiTheme="majorHAnsi" w:hAnsiTheme="majorHAnsi" w:cstheme="majorHAnsi"/>
+                <w:sz w:val="20"/>
+                <w:szCs w:val="20"/>
+              </w:rPr>
+              <w:t>Percent cover (%)</w:t>
+            </w:r>
+          </w:p>
+        </w:tc>
+        <w:tc>
+          <w:tcPr>
+            <w:tcW w:w="1350" w:type="dxa"/>
+          </w:tcPr>
+          <w:p>
+            <w:pPr>
+              <w:cnfStyle w:val="000000000000" w:firstRow="0" w:lastRow="0" w:firstColumn="0" w:lastColumn="0" w:oddVBand="0" w:evenVBand="0" w:oddHBand="0" w:evenHBand="0" w:firstRowFirstColumn="0" w:firstRowLastColumn="0" w:lastRowFirstColumn="0" w:lastRowLastColumn="0"/>
+              <w:rPr>
+                <w:rFonts w:asciiTheme="majorHAnsi" w:hAnsiTheme="majorHAnsi" w:cstheme="majorHAnsi"/>
+                <w:sz w:val="20"/>
+                <w:szCs w:val="20"/>
+              </w:rPr>
+            </w:pPr>
+            <w:r>
+              <w:rPr>
+                <w:rFonts w:asciiTheme="majorHAnsi" w:hAnsiTheme="majorHAnsi" w:cstheme="majorHAnsi"/>
+                <w:sz w:val="20"/>
+                <w:szCs w:val="20"/>
+              </w:rPr>
+              <w:t>Logit transformed</w:t>
+            </w:r>
+          </w:p>
+        </w:tc>
+        <w:tc>
+          <w:tcPr>
+            <w:tcW w:w="630" w:type="dxa"/>
+          </w:tcPr>
+          <w:p>
+            <w:pPr>
+              <w:cnfStyle w:val="000000000000" w:firstRow="0" w:lastRow="0" w:firstColumn="0" w:lastColumn="0" w:oddVBand="0" w:evenVBand="0" w:oddHBand="0" w:evenHBand="0" w:firstRowFirstColumn="0" w:firstRowLastColumn="0" w:lastRowFirstColumn="0" w:lastRowLastColumn="0"/>
+              <w:rPr>
+                <w:rFonts w:asciiTheme="majorHAnsi" w:hAnsiTheme="majorHAnsi" w:cstheme="majorHAnsi"/>
+                <w:sz w:val="20"/>
+                <w:szCs w:val="20"/>
+              </w:rPr>
+            </w:pPr>
+            <w:r>
+              <w:rPr>
+                <w:rFonts w:asciiTheme="majorHAnsi" w:hAnsiTheme="majorHAnsi" w:cstheme="majorHAnsi"/>
+                <w:sz w:val="20"/>
+                <w:szCs w:val="20"/>
+              </w:rPr>
+              <w:t>Numeric</w:t>
+            </w:r>
+          </w:p>
+        </w:tc>
+      </w:tr>
+      <w:tr>
+        <w:trPr>
+          <w:cnfStyle w:val="000000100000" w:firstRow="0" w:lastRow="0" w:firstColumn="0" w:lastColumn="0" w:oddVBand="0" w:evenVBand="0" w:oddHBand="1" w:evenHBand="0" w:firstRowFirstColumn="0" w:firstRowLastColumn="0" w:lastRowFirstColumn="0" w:lastRowLastColumn="0"/>
+        </w:trPr>
+        <w:tc>
+          <w:tcPr>
+            <w:cnfStyle w:val="001000000000" w:firstRow="0" w:lastRow="0" w:firstColumn="1" w:lastColumn="0" w:oddVBand="0" w:evenVBand="0" w:oddHBand="0" w:evenHBand="0" w:firstRowFirstColumn="0" w:firstRowLastColumn="0" w:lastRowFirstColumn="0" w:lastRowLastColumn="0"/>
+            <w:tcW w:w="2448" w:type="dxa"/>
+          </w:tcPr>
+          <w:p>
+            <w:pPr>
+              <w:rPr>
+                <w:rFonts w:asciiTheme="majorHAnsi" w:hAnsiTheme="majorHAnsi" w:cstheme="majorHAnsi"/>
+                <w:sz w:val="20"/>
+                <w:szCs w:val="20"/>
+              </w:rPr>
+            </w:pPr>
+            <w:r>
+              <w:rPr>
+                <w:rFonts w:asciiTheme="majorHAnsi" w:hAnsiTheme="majorHAnsi" w:cstheme="majorHAnsi"/>
+                <w:sz w:val="20"/>
+                <w:szCs w:val="20"/>
+              </w:rPr>
+              <w:t>not_sampled</w:t>
+            </w:r>
+          </w:p>
+        </w:tc>
+        <w:tc>
+          <w:tcPr>
+            <w:tcW w:w="3019" w:type="dxa"/>
+          </w:tcPr>
+          <w:p>
+            <w:pPr>
+              <w:cnfStyle w:val="000000100000" w:firstRow="0" w:lastRow="0" w:firstColumn="0" w:lastColumn="0" w:oddVBand="0" w:evenVBand="0" w:oddHBand="1" w:evenHBand="0" w:firstRowFirstColumn="0" w:firstRowLastColumn="0" w:lastRowFirstColumn="0" w:lastRowLastColumn="0"/>
+              <w:rPr>
+                <w:rFonts w:asciiTheme="majorHAnsi" w:hAnsiTheme="majorHAnsi" w:cstheme="majorHAnsi"/>
+                <w:sz w:val="20"/>
+                <w:szCs w:val="20"/>
+              </w:rPr>
+            </w:pPr>
+            <w:r>
+              <w:rPr>
+                <w:rFonts w:asciiTheme="majorHAnsi" w:hAnsiTheme="majorHAnsi" w:cstheme="majorHAnsi"/>
+                <w:sz w:val="20"/>
+                <w:szCs w:val="20"/>
+              </w:rPr>
+              <w:t>Percent cover of quadrat area not surveyed or unable to be sampled</w:t>
+            </w:r>
+          </w:p>
+        </w:tc>
+        <w:tc>
+          <w:tcPr>
+            <w:tcW w:w="1661" w:type="dxa"/>
+          </w:tcPr>
+          <w:p>
+            <w:pPr>
+              <w:cnfStyle w:val="000000100000" w:firstRow="0" w:lastRow="0" w:firstColumn="0" w:lastColumn="0" w:oddVBand="0" w:evenVBand="0" w:oddHBand="1" w:evenHBand="0" w:firstRowFirstColumn="0" w:firstRowLastColumn="0" w:lastRowFirstColumn="0" w:lastRowLastColumn="0"/>
+              <w:rPr>
+                <w:rFonts w:asciiTheme="majorHAnsi" w:hAnsiTheme="majorHAnsi" w:cstheme="majorHAnsi"/>
+                <w:sz w:val="20"/>
+                <w:szCs w:val="20"/>
+              </w:rPr>
+            </w:pPr>
+            <w:r>
+              <w:rPr>
+                <w:rFonts w:asciiTheme="majorHAnsi" w:hAnsiTheme="majorHAnsi" w:cstheme="majorHAnsi"/>
+                <w:sz w:val="20"/>
+                <w:szCs w:val="20"/>
+              </w:rPr>
+              <w:t>Percent cover (%)</w:t>
+            </w:r>
+          </w:p>
+        </w:tc>
+        <w:tc>
+          <w:tcPr>
+            <w:tcW w:w="1350" w:type="dxa"/>
+          </w:tcPr>
+          <w:p>
+            <w:pPr>
+              <w:cnfStyle w:val="000000100000" w:firstRow="0" w:lastRow="0" w:firstColumn="0" w:lastColumn="0" w:oddVBand="0" w:evenVBand="0" w:oddHBand="1" w:evenHBand="0" w:firstRowFirstColumn="0" w:firstRowLastColumn="0" w:lastRowFirstColumn="0" w:lastRowLastColumn="0"/>
+              <w:rPr>
+                <w:rFonts w:asciiTheme="majorHAnsi" w:hAnsiTheme="majorHAnsi" w:cstheme="majorHAnsi"/>
+                <w:sz w:val="20"/>
+                <w:szCs w:val="20"/>
+              </w:rPr>
+            </w:pPr>
+            <w:r>
+              <w:rPr>
+                <w:rFonts w:asciiTheme="majorHAnsi" w:hAnsiTheme="majorHAnsi" w:cstheme="majorHAnsi"/>
+                <w:sz w:val="20"/>
+                <w:szCs w:val="20"/>
+              </w:rPr>
+              <w:t>Logit transformed</w:t>
+            </w:r>
+          </w:p>
+        </w:tc>
+        <w:tc>
+          <w:tcPr>
+            <w:tcW w:w="630" w:type="dxa"/>
+          </w:tcPr>
+          <w:p>
+            <w:pPr>
+              <w:cnfStyle w:val="000000100000" w:firstRow="0" w:lastRow="0" w:firstColumn="0" w:lastColumn="0" w:oddVBand="0" w:evenVBand="0" w:oddHBand="1" w:evenHBand="0" w:firstRowFirstColumn="0" w:firstRowLastColumn="0" w:lastRowFirstColumn="0" w:lastRowLastColumn="0"/>
+              <w:rPr>
+                <w:rFonts w:asciiTheme="majorHAnsi" w:hAnsiTheme="majorHAnsi" w:cstheme="majorHAnsi"/>
+                <w:sz w:val="20"/>
+                <w:szCs w:val="20"/>
+              </w:rPr>
+            </w:pPr>
+            <w:r>
+              <w:rPr>
+                <w:rFonts w:asciiTheme="majorHAnsi" w:hAnsiTheme="majorHAnsi" w:cstheme="majorHAnsi"/>
+                <w:sz w:val="20"/>
+                <w:szCs w:val="20"/>
+              </w:rPr>
+              <w:t>Numeric</w:t>
+            </w:r>
+          </w:p>
+        </w:tc>
+      </w:tr>
+      <w:tr>
+        <w:tc>
+          <w:tcPr>
+            <w:cnfStyle w:val="001000000000" w:firstRow="0" w:lastRow="0" w:firstColumn="1" w:lastColumn="0" w:oddVBand="0" w:evenVBand="0" w:oddHBand="0" w:evenHBand="0" w:firstRowFirstColumn="0" w:firstRowLastColumn="0" w:lastRowFirstColumn="0" w:lastRowLastColumn="0"/>
+            <w:tcW w:w="2448" w:type="dxa"/>
+          </w:tcPr>
+          <w:p>
+            <w:pPr>
+              <w:rPr>
+                <w:rFonts w:asciiTheme="majorHAnsi" w:hAnsiTheme="majorHAnsi" w:cstheme="majorHAnsi"/>
+                <w:sz w:val="20"/>
+                <w:szCs w:val="20"/>
+              </w:rPr>
+            </w:pPr>
+            <w:r>
+              <w:rPr>
+                <w:rFonts w:asciiTheme="majorHAnsi" w:hAnsiTheme="majorHAnsi" w:cstheme="majorHAnsi"/>
+                <w:sz w:val="20"/>
+                <w:szCs w:val="20"/>
+              </w:rPr>
+              <w:lastRenderedPageBreak/>
+              <w:t>common_periwinkle_littorina_littorea</w:t>
+            </w:r>
+          </w:p>
+        </w:tc>
+        <w:tc>
+          <w:tcPr>
+            <w:tcW w:w="3019" w:type="dxa"/>
+          </w:tcPr>
+          <w:p>
+            <w:pPr>
+              <w:cnfStyle w:val="000000000000" w:firstRow="0" w:lastRow="0" w:firstColumn="0" w:lastColumn="0" w:oddVBand="0" w:evenVBand="0" w:oddHBand="0" w:evenHBand="0" w:firstRowFirstColumn="0" w:firstRowLastColumn="0" w:lastRowFirstColumn="0" w:lastRowLastColumn="0"/>
+              <w:rPr>
+                <w:rFonts w:asciiTheme="majorHAnsi" w:hAnsiTheme="majorHAnsi" w:cstheme="majorHAnsi"/>
+                <w:sz w:val="20"/>
+                <w:szCs w:val="20"/>
+              </w:rPr>
+            </w:pPr>
+            <w:r>
+              <w:rPr>
+                <w:rFonts w:asciiTheme="majorHAnsi" w:hAnsiTheme="majorHAnsi" w:cstheme="majorHAnsi"/>
+                <w:sz w:val="20"/>
+                <w:szCs w:val="20"/>
+              </w:rPr>
+              <w:t xml:space="preserve">Abundance of common </w:t>
+            </w:r>
+            <w:proofErr w:type="gramStart"/>
+            <w:r>
+              <w:rPr>
+                <w:rFonts w:asciiTheme="majorHAnsi" w:hAnsiTheme="majorHAnsi" w:cstheme="majorHAnsi"/>
+                <w:sz w:val="20"/>
+                <w:szCs w:val="20"/>
+              </w:rPr>
+              <w:t>periwinkle</w:t>
+            </w:r>
+            <w:proofErr w:type="gramEnd"/>
+            <w:r>
+              <w:rPr>
+                <w:rFonts w:asciiTheme="majorHAnsi" w:hAnsiTheme="majorHAnsi" w:cstheme="majorHAnsi"/>
+                <w:sz w:val="20"/>
+                <w:szCs w:val="20"/>
+              </w:rPr>
+              <w:t xml:space="preserve"> (*Littorina littorea*) per plot</w:t>
+            </w:r>
+          </w:p>
+        </w:tc>
+        <w:tc>
+          <w:tcPr>
+            <w:tcW w:w="1661" w:type="dxa"/>
+          </w:tcPr>
+          <w:p>
+            <w:pPr>
+              <w:cnfStyle w:val="000000000000" w:firstRow="0" w:lastRow="0" w:firstColumn="0" w:lastColumn="0" w:oddVBand="0" w:evenVBand="0" w:oddHBand="0" w:evenHBand="0" w:firstRowFirstColumn="0" w:firstRowLastColumn="0" w:lastRowFirstColumn="0" w:lastRowLastColumn="0"/>
+              <w:rPr>
+                <w:rFonts w:asciiTheme="majorHAnsi" w:hAnsiTheme="majorHAnsi" w:cstheme="majorHAnsi"/>
+                <w:sz w:val="20"/>
+                <w:szCs w:val="20"/>
+              </w:rPr>
+            </w:pPr>
+            <w:r>
+              <w:rPr>
+                <w:rFonts w:asciiTheme="majorHAnsi" w:hAnsiTheme="majorHAnsi" w:cstheme="majorHAnsi"/>
+                <w:sz w:val="20"/>
+                <w:szCs w:val="20"/>
+              </w:rPr>
+              <w:t>Count</w:t>
+            </w:r>
+          </w:p>
+        </w:tc>
+        <w:tc>
+          <w:tcPr>
+            <w:tcW w:w="1350" w:type="dxa"/>
+          </w:tcPr>
+          <w:p>
+            <w:pPr>
+              <w:cnfStyle w:val="000000000000" w:firstRow="0" w:lastRow="0" w:firstColumn="0" w:lastColumn="0" w:oddVBand="0" w:evenVBand="0" w:oddHBand="0" w:evenHBand="0" w:firstRowFirstColumn="0" w:firstRowLastColumn="0" w:lastRowFirstColumn="0" w:lastRowLastColumn="0"/>
+              <w:rPr>
+                <w:rFonts w:asciiTheme="majorHAnsi" w:hAnsiTheme="majorHAnsi" w:cstheme="majorHAnsi"/>
+                <w:sz w:val="20"/>
+                <w:szCs w:val="20"/>
+              </w:rPr>
+            </w:pPr>
+            <w:r>
+              <w:rPr>
+                <w:rFonts w:asciiTheme="majorHAnsi" w:hAnsiTheme="majorHAnsi" w:cstheme="majorHAnsi"/>
+                <w:sz w:val="20"/>
+                <w:szCs w:val="20"/>
+              </w:rPr>
+              <w:t>None</w:t>
+            </w:r>
+          </w:p>
+        </w:tc>
+        <w:tc>
+          <w:tcPr>
+            <w:tcW w:w="630" w:type="dxa"/>
+          </w:tcPr>
+          <w:p>
+            <w:pPr>
+              <w:cnfStyle w:val="000000000000" w:firstRow="0" w:lastRow="0" w:firstColumn="0" w:lastColumn="0" w:oddVBand="0" w:evenVBand="0" w:oddHBand="0" w:evenHBand="0" w:firstRowFirstColumn="0" w:firstRowLastColumn="0" w:lastRowFirstColumn="0" w:lastRowLastColumn="0"/>
+              <w:rPr>
+                <w:rFonts w:asciiTheme="majorHAnsi" w:hAnsiTheme="majorHAnsi" w:cstheme="majorHAnsi"/>
+                <w:sz w:val="20"/>
+                <w:szCs w:val="20"/>
+              </w:rPr>
+            </w:pPr>
+            <w:r>
+              <w:rPr>
+                <w:rFonts w:asciiTheme="majorHAnsi" w:hAnsiTheme="majorHAnsi" w:cstheme="majorHAnsi"/>
+                <w:sz w:val="20"/>
+                <w:szCs w:val="20"/>
+              </w:rPr>
+              <w:t>Numeric</w:t>
+            </w:r>
+          </w:p>
+        </w:tc>
+      </w:tr>
+      <w:tr>
+        <w:trPr>
+          <w:cnfStyle w:val="000000100000" w:firstRow="0" w:lastRow="0" w:firstColumn="0" w:lastColumn="0" w:oddVBand="0" w:evenVBand="0" w:oddHBand="1" w:evenHBand="0" w:firstRowFirstColumn="0" w:firstRowLastColumn="0" w:lastRowFirstColumn="0" w:lastRowLastColumn="0"/>
+        </w:trPr>
+        <w:tc>
+          <w:tcPr>
+            <w:cnfStyle w:val="001000000000" w:firstRow="0" w:lastRow="0" w:firstColumn="1" w:lastColumn="0" w:oddVBand="0" w:evenVBand="0" w:oddHBand="0" w:evenHBand="0" w:firstRowFirstColumn="0" w:firstRowLastColumn="0" w:lastRowFirstColumn="0" w:lastRowLastColumn="0"/>
+            <w:tcW w:w="2448" w:type="dxa"/>
+          </w:tcPr>
+          <w:p>
+            <w:pPr>
+              <w:rPr>
+                <w:rFonts w:asciiTheme="majorHAnsi" w:hAnsiTheme="majorHAnsi" w:cstheme="majorHAnsi"/>
+                <w:sz w:val="20"/>
+                <w:szCs w:val="20"/>
+              </w:rPr>
+            </w:pPr>
+            <w:r>
+              <w:rPr>
+                <w:rFonts w:asciiTheme="majorHAnsi" w:hAnsiTheme="majorHAnsi" w:cstheme="majorHAnsi"/>
+                <w:sz w:val="20"/>
+                <w:szCs w:val="20"/>
+              </w:rPr>
+              <w:t>smooth_periwinkle_littorina_obtusata</w:t>
+            </w:r>
+          </w:p>
+        </w:tc>
+        <w:tc>
+          <w:tcPr>
+            <w:tcW w:w="3019" w:type="dxa"/>
+          </w:tcPr>
+          <w:p>
+            <w:pPr>
+              <w:cnfStyle w:val="000000100000" w:firstRow="0" w:lastRow="0" w:firstColumn="0" w:lastColumn="0" w:oddVBand="0" w:evenVBand="0" w:oddHBand="1" w:evenHBand="0" w:firstRowFirstColumn="0" w:firstRowLastColumn="0" w:lastRowFirstColumn="0" w:lastRowLastColumn="0"/>
+              <w:rPr>
+                <w:rFonts w:asciiTheme="majorHAnsi" w:hAnsiTheme="majorHAnsi" w:cstheme="majorHAnsi"/>
+                <w:sz w:val="20"/>
+                <w:szCs w:val="20"/>
+              </w:rPr>
+            </w:pPr>
+            <w:r>
+              <w:rPr>
+                <w:rFonts w:asciiTheme="majorHAnsi" w:hAnsiTheme="majorHAnsi" w:cstheme="majorHAnsi"/>
+                <w:sz w:val="20"/>
+                <w:szCs w:val="20"/>
+              </w:rPr>
+              <w:t xml:space="preserve">Abundance of smooth </w:t>
+            </w:r>
+            <w:proofErr w:type="gramStart"/>
+            <w:r>
+              <w:rPr>
+                <w:rFonts w:asciiTheme="majorHAnsi" w:hAnsiTheme="majorHAnsi" w:cstheme="majorHAnsi"/>
+                <w:sz w:val="20"/>
+                <w:szCs w:val="20"/>
+              </w:rPr>
+              <w:t>periwinkle</w:t>
+            </w:r>
+            <w:proofErr w:type="gramEnd"/>
+            <w:r>
+              <w:rPr>
+                <w:rFonts w:asciiTheme="majorHAnsi" w:hAnsiTheme="majorHAnsi" w:cstheme="majorHAnsi"/>
+                <w:sz w:val="20"/>
+                <w:szCs w:val="20"/>
+              </w:rPr>
+              <w:t xml:space="preserve"> (*Littorina obtusata*) per plot</w:t>
+            </w:r>
+          </w:p>
+        </w:tc>
+        <w:tc>
+          <w:tcPr>
+            <w:tcW w:w="1661" w:type="dxa"/>
+          </w:tcPr>
+          <w:p>
+            <w:pPr>
+              <w:cnfStyle w:val="000000100000" w:firstRow="0" w:lastRow="0" w:firstColumn="0" w:lastColumn="0" w:oddVBand="0" w:evenVBand="0" w:oddHBand="1" w:evenHBand="0" w:firstRowFirstColumn="0" w:firstRowLastColumn="0" w:lastRowFirstColumn="0" w:lastRowLastColumn="0"/>
+              <w:rPr>
+                <w:rFonts w:asciiTheme="majorHAnsi" w:hAnsiTheme="majorHAnsi" w:cstheme="majorHAnsi"/>
+                <w:sz w:val="20"/>
+                <w:szCs w:val="20"/>
+              </w:rPr>
+            </w:pPr>
+            <w:r>
+              <w:rPr>
+                <w:rFonts w:asciiTheme="majorHAnsi" w:hAnsiTheme="majorHAnsi" w:cstheme="majorHAnsi"/>
+                <w:sz w:val="20"/>
+                <w:szCs w:val="20"/>
+              </w:rPr>
+              <w:t>Count</w:t>
+            </w:r>
+          </w:p>
+        </w:tc>
+        <w:tc>
+          <w:tcPr>
+            <w:tcW w:w="1350" w:type="dxa"/>
+          </w:tcPr>
+          <w:p>
+            <w:pPr>
+              <w:cnfStyle w:val="000000100000" w:firstRow="0" w:lastRow="0" w:firstColumn="0" w:lastColumn="0" w:oddVBand="0" w:evenVBand="0" w:oddHBand="1" w:evenHBand="0" w:firstRowFirstColumn="0" w:firstRowLastColumn="0" w:lastRowFirstColumn="0" w:lastRowLastColumn="0"/>
+              <w:rPr>
+                <w:rFonts w:asciiTheme="majorHAnsi" w:hAnsiTheme="majorHAnsi" w:cstheme="majorHAnsi"/>
+                <w:sz w:val="20"/>
+                <w:szCs w:val="20"/>
+              </w:rPr>
+            </w:pPr>
+            <w:r>
+              <w:rPr>
+                <w:rFonts w:asciiTheme="majorHAnsi" w:hAnsiTheme="majorHAnsi" w:cstheme="majorHAnsi"/>
+                <w:sz w:val="20"/>
+                <w:szCs w:val="20"/>
+              </w:rPr>
+              <w:t>None</w:t>
+            </w:r>
+          </w:p>
+        </w:tc>
+        <w:tc>
+          <w:tcPr>
+            <w:tcW w:w="630" w:type="dxa"/>
+          </w:tcPr>
+          <w:p>
+            <w:pPr>
+              <w:cnfStyle w:val="000000100000" w:firstRow="0" w:lastRow="0" w:firstColumn="0" w:lastColumn="0" w:oddVBand="0" w:evenVBand="0" w:oddHBand="1" w:evenHBand="0" w:firstRowFirstColumn="0" w:firstRowLastColumn="0" w:lastRowFirstColumn="0" w:lastRowLastColumn="0"/>
+              <w:rPr>
+                <w:rFonts w:asciiTheme="majorHAnsi" w:hAnsiTheme="majorHAnsi" w:cstheme="majorHAnsi"/>
+                <w:sz w:val="20"/>
+                <w:szCs w:val="20"/>
+              </w:rPr>
+            </w:pPr>
+            <w:r>
+              <w:rPr>
+                <w:rFonts w:asciiTheme="majorHAnsi" w:hAnsiTheme="majorHAnsi" w:cstheme="majorHAnsi"/>
+                <w:sz w:val="20"/>
+                <w:szCs w:val="20"/>
+              </w:rPr>
+              <w:t>Numeric</w:t>
+            </w:r>
+          </w:p>
+        </w:tc>
+      </w:tr>
+      <w:tr>
+        <w:tc>
+          <w:tcPr>
+            <w:cnfStyle w:val="001000000000" w:firstRow="0" w:lastRow="0" w:firstColumn="1" w:lastColumn="0" w:oddVBand="0" w:evenVBand="0" w:oddHBand="0" w:evenHBand="0" w:firstRowFirstColumn="0" w:firstRowLastColumn="0" w:lastRowFirstColumn="0" w:lastRowLastColumn="0"/>
+            <w:tcW w:w="2448" w:type="dxa"/>
+          </w:tcPr>
+          <w:p>
+            <w:pPr>
+              <w:rPr>
+                <w:rFonts w:asciiTheme="majorHAnsi" w:hAnsiTheme="majorHAnsi" w:cstheme="majorHAnsi"/>
+                <w:sz w:val="20"/>
+                <w:szCs w:val="20"/>
+              </w:rPr>
+            </w:pPr>
+            <w:r>
+              <w:rPr>
+                <w:rFonts w:asciiTheme="majorHAnsi" w:hAnsiTheme="majorHAnsi" w:cstheme="majorHAnsi"/>
+                <w:sz w:val="20"/>
+                <w:szCs w:val="20"/>
+              </w:rPr>
+              <w:t>rough_periwinkle_littorina_saxatilis</w:t>
+            </w:r>
+          </w:p>
+        </w:tc>
+        <w:tc>
+          <w:tcPr>
+            <w:tcW w:w="3019" w:type="dxa"/>
+          </w:tcPr>
+          <w:p>
+            <w:pPr>
+              <w:cnfStyle w:val="000000000000" w:firstRow="0" w:lastRow="0" w:firstColumn="0" w:lastColumn="0" w:oddVBand="0" w:evenVBand="0" w:oddHBand="0" w:evenHBand="0" w:firstRowFirstColumn="0" w:firstRowLastColumn="0" w:lastRowFirstColumn="0" w:lastRowLastColumn="0"/>
+              <w:rPr>
+                <w:rFonts w:asciiTheme="majorHAnsi" w:hAnsiTheme="majorHAnsi" w:cstheme="majorHAnsi"/>
+                <w:sz w:val="20"/>
+                <w:szCs w:val="20"/>
+              </w:rPr>
+            </w:pPr>
+            <w:r>
+              <w:rPr>
+                <w:rFonts w:asciiTheme="majorHAnsi" w:hAnsiTheme="majorHAnsi" w:cstheme="majorHAnsi"/>
+                <w:sz w:val="20"/>
+                <w:szCs w:val="20"/>
+              </w:rPr>
+              <w:t xml:space="preserve">Abundance of rough </w:t>
+            </w:r>
+            <w:proofErr w:type="gramStart"/>
+            <w:r>
+              <w:rPr>
+                <w:rFonts w:asciiTheme="majorHAnsi" w:hAnsiTheme="majorHAnsi" w:cstheme="majorHAnsi"/>
+                <w:sz w:val="20"/>
+                <w:szCs w:val="20"/>
+              </w:rPr>
+              <w:t>periwinkle</w:t>
+            </w:r>
+            <w:proofErr w:type="gramEnd"/>
+            <w:r>
+              <w:rPr>
+                <w:rFonts w:asciiTheme="majorHAnsi" w:hAnsiTheme="majorHAnsi" w:cstheme="majorHAnsi"/>
+                <w:sz w:val="20"/>
+                <w:szCs w:val="20"/>
+              </w:rPr>
+              <w:t xml:space="preserve"> (*Littorina saxatilis*) per plot</w:t>
+            </w:r>
+          </w:p>
+        </w:tc>
+        <w:tc>
+          <w:tcPr>
+            <w:tcW w:w="1661" w:type="dxa"/>
+          </w:tcPr>
+          <w:p>
+            <w:pPr>
+              <w:cnfStyle w:val="000000000000" w:firstRow="0" w:lastRow="0" w:firstColumn="0" w:lastColumn="0" w:oddVBand="0" w:evenVBand="0" w:oddHBand="0" w:evenHBand="0" w:firstRowFirstColumn="0" w:firstRowLastColumn="0" w:lastRowFirstColumn="0" w:lastRowLastColumn="0"/>
+              <w:rPr>
+                <w:rFonts w:asciiTheme="majorHAnsi" w:hAnsiTheme="majorHAnsi" w:cstheme="majorHAnsi"/>
+                <w:sz w:val="20"/>
+                <w:szCs w:val="20"/>
+              </w:rPr>
+            </w:pPr>
+            <w:r>
+              <w:rPr>
+                <w:rFonts w:asciiTheme="majorHAnsi" w:hAnsiTheme="majorHAnsi" w:cstheme="majorHAnsi"/>
+                <w:sz w:val="20"/>
+                <w:szCs w:val="20"/>
+              </w:rPr>
+              <w:t>Count</w:t>
+            </w:r>
+          </w:p>
+        </w:tc>
+        <w:tc>
+          <w:tcPr>
+            <w:tcW w:w="1350" w:type="dxa"/>
+          </w:tcPr>
+          <w:p>
+            <w:pPr>
+              <w:cnfStyle w:val="000000000000" w:firstRow="0" w:lastRow="0" w:firstColumn="0" w:lastColumn="0" w:oddVBand="0" w:evenVBand="0" w:oddHBand="0" w:evenHBand="0" w:firstRowFirstColumn="0" w:firstRowLastColumn="0" w:lastRowFirstColumn="0" w:lastRowLastColumn="0"/>
+              <w:rPr>
+                <w:rFonts w:asciiTheme="majorHAnsi" w:hAnsiTheme="majorHAnsi" w:cstheme="majorHAnsi"/>
+                <w:sz w:val="20"/>
+                <w:szCs w:val="20"/>
+              </w:rPr>
+            </w:pPr>
+            <w:r>
+              <w:rPr>
+                <w:rFonts w:asciiTheme="majorHAnsi" w:hAnsiTheme="majorHAnsi" w:cstheme="majorHAnsi"/>
+                <w:sz w:val="20"/>
+                <w:szCs w:val="20"/>
+              </w:rPr>
+              <w:t>None</w:t>
+            </w:r>
+          </w:p>
+        </w:tc>
+        <w:tc>
+          <w:tcPr>
+            <w:tcW w:w="630" w:type="dxa"/>
+          </w:tcPr>
+          <w:p>
+            <w:pPr>
+              <w:cnfStyle w:val="000000000000" w:firstRow="0" w:lastRow="0" w:firstColumn="0" w:lastColumn="0" w:oddVBand="0" w:evenVBand="0" w:oddHBand="0" w:evenHBand="0" w:firstRowFirstColumn="0" w:firstRowLastColumn="0" w:lastRowFirstColumn="0" w:lastRowLastColumn="0"/>
+              <w:rPr>
+                <w:rFonts w:asciiTheme="majorHAnsi" w:hAnsiTheme="majorHAnsi" w:cstheme="majorHAnsi"/>
+                <w:sz w:val="20"/>
+                <w:szCs w:val="20"/>
+              </w:rPr>
+            </w:pPr>
+            <w:r>
+              <w:rPr>
+                <w:rFonts w:asciiTheme="majorHAnsi" w:hAnsiTheme="majorHAnsi" w:cstheme="majorHAnsi"/>
+                <w:sz w:val="20"/>
+                <w:szCs w:val="20"/>
+              </w:rPr>
+              <w:t>Numeric</w:t>
+            </w:r>
+          </w:p>
+        </w:tc>
+      </w:tr>
+      <w:tr>
+        <w:trPr>
+          <w:cnfStyle w:val="000000100000" w:firstRow="0" w:lastRow="0" w:firstColumn="0" w:lastColumn="0" w:oddVBand="0" w:evenVBand="0" w:oddHBand="1" w:evenHBand="0" w:firstRowFirstColumn="0" w:firstRowLastColumn="0" w:lastRowFirstColumn="0" w:lastRowLastColumn="0"/>
+        </w:trPr>
+        <w:tc>
+          <w:tcPr>
+            <w:cnfStyle w:val="001000000000" w:firstRow="0" w:lastRow="0" w:firstColumn="1" w:lastColumn="0" w:oddVBand="0" w:evenVBand="0" w:oddHBand="0" w:evenHBand="0" w:firstRowFirstColumn="0" w:firstRowLastColumn="0" w:lastRowFirstColumn="0" w:lastRowLastColumn="0"/>
+            <w:tcW w:w="2448" w:type="dxa"/>
+          </w:tcPr>
+          <w:p>
+            <w:pPr>
+              <w:rPr>
+                <w:rFonts w:asciiTheme="majorHAnsi" w:hAnsiTheme="majorHAnsi" w:cstheme="majorHAnsi"/>
+                <w:sz w:val="20"/>
+                <w:szCs w:val="20"/>
+              </w:rPr>
+            </w:pPr>
+            <w:r>
+              <w:rPr>
+                <w:rFonts w:asciiTheme="majorHAnsi" w:hAnsiTheme="majorHAnsi" w:cstheme="majorHAnsi"/>
+                <w:sz w:val="20"/>
+                <w:szCs w:val="20"/>
+              </w:rPr>
+              <w:t>dogwhelk_nucella_lapillus</w:t>
+            </w:r>
+          </w:p>
+        </w:tc>
+        <w:tc>
+          <w:tcPr>
+            <w:tcW w:w="3019" w:type="dxa"/>
+          </w:tcPr>
+          <w:p>
+            <w:pPr>
+              <w:cnfStyle w:val="000000100000" w:firstRow="0" w:lastRow="0" w:firstColumn="0" w:lastColumn="0" w:oddVBand="0" w:evenVBand="0" w:oddHBand="1" w:evenHBand="0" w:firstRowFirstColumn="0" w:firstRowLastColumn="0" w:lastRowFirstColumn="0" w:lastRowLastColumn="0"/>
+              <w:rPr>
+                <w:rFonts w:asciiTheme="majorHAnsi" w:hAnsiTheme="majorHAnsi" w:cstheme="majorHAnsi"/>
+                <w:sz w:val="20"/>
+                <w:szCs w:val="20"/>
+              </w:rPr>
+            </w:pPr>
+            <w:r>
+              <w:rPr>
+                <w:rFonts w:asciiTheme="majorHAnsi" w:hAnsiTheme="majorHAnsi" w:cstheme="majorHAnsi"/>
+                <w:sz w:val="20"/>
+                <w:szCs w:val="20"/>
+              </w:rPr>
+              <w:t>Abundance of dogwhelk (*Nucella lapillus*) per plot</w:t>
+            </w:r>
+          </w:p>
+        </w:tc>
+        <w:tc>
+          <w:tcPr>
+            <w:tcW w:w="1661" w:type="dxa"/>
+          </w:tcPr>
+          <w:p>
+            <w:pPr>
+              <w:cnfStyle w:val="000000100000" w:firstRow="0" w:lastRow="0" w:firstColumn="0" w:lastColumn="0" w:oddVBand="0" w:evenVBand="0" w:oddHBand="1" w:evenHBand="0" w:firstRowFirstColumn="0" w:firstRowLastColumn="0" w:lastRowFirstColumn="0" w:lastRowLastColumn="0"/>
+              <w:rPr>
+                <w:rFonts w:asciiTheme="majorHAnsi" w:hAnsiTheme="majorHAnsi" w:cstheme="majorHAnsi"/>
+                <w:sz w:val="20"/>
+                <w:szCs w:val="20"/>
+              </w:rPr>
+            </w:pPr>
+            <w:r>
+              <w:rPr>
+                <w:rFonts w:asciiTheme="majorHAnsi" w:hAnsiTheme="majorHAnsi" w:cstheme="majorHAnsi"/>
+                <w:sz w:val="20"/>
+                <w:szCs w:val="20"/>
+              </w:rPr>
+              <w:t>Count</w:t>
+            </w:r>
+          </w:p>
+        </w:tc>
+        <w:tc>
+          <w:tcPr>
+            <w:tcW w:w="1350" w:type="dxa"/>
+          </w:tcPr>
+          <w:p>
+            <w:pPr>
+              <w:cnfStyle w:val="000000100000" w:firstRow="0" w:lastRow="0" w:firstColumn="0" w:lastColumn="0" w:oddVBand="0" w:evenVBand="0" w:oddHBand="1" w:evenHBand="0" w:firstRowFirstColumn="0" w:firstRowLastColumn="0" w:lastRowFirstColumn="0" w:lastRowLastColumn="0"/>
+              <w:rPr>
+                <w:rFonts w:asciiTheme="majorHAnsi" w:hAnsiTheme="majorHAnsi" w:cstheme="majorHAnsi"/>
+                <w:sz w:val="20"/>
+                <w:szCs w:val="20"/>
+              </w:rPr>
+            </w:pPr>
+            <w:r>
+              <w:rPr>
+                <w:rFonts w:asciiTheme="majorHAnsi" w:hAnsiTheme="majorHAnsi" w:cstheme="majorHAnsi"/>
+                <w:sz w:val="20"/>
+                <w:szCs w:val="20"/>
+              </w:rPr>
+              <w:t>None</w:t>
+            </w:r>
+          </w:p>
+        </w:tc>
+        <w:tc>
+          <w:tcPr>
+            <w:tcW w:w="630" w:type="dxa"/>
+          </w:tcPr>
+          <w:p>
+            <w:pPr>
+              <w:cnfStyle w:val="000000100000" w:firstRow="0" w:lastRow="0" w:firstColumn="0" w:lastColumn="0" w:oddVBand="0" w:evenVBand="0" w:oddHBand="1" w:evenHBand="0" w:firstRowFirstColumn="0" w:firstRowLastColumn="0" w:lastRowFirstColumn="0" w:lastRowLastColumn="0"/>
+              <w:rPr>
+                <w:rFonts w:asciiTheme="majorHAnsi" w:hAnsiTheme="majorHAnsi" w:cstheme="majorHAnsi"/>
+                <w:sz w:val="20"/>
+                <w:szCs w:val="20"/>
+              </w:rPr>
+            </w:pPr>
+            <w:r>
+              <w:rPr>
+                <w:rFonts w:asciiTheme="majorHAnsi" w:hAnsiTheme="majorHAnsi" w:cstheme="majorHAnsi"/>
+                <w:sz w:val="20"/>
+                <w:szCs w:val="20"/>
+              </w:rPr>
+              <w:t>Numeric</w:t>
+            </w:r>
+          </w:p>
+        </w:tc>
+      </w:tr>
+      <w:tr>
+        <w:tc>
+          <w:tcPr>
+            <w:cnfStyle w:val="001000000000" w:firstRow="0" w:lastRow="0" w:firstColumn="1" w:lastColumn="0" w:oddVBand="0" w:evenVBand="0" w:oddHBand="0" w:evenHBand="0" w:firstRowFirstColumn="0" w:firstRowLastColumn="0" w:lastRowFirstColumn="0" w:lastRowLastColumn="0"/>
+            <w:tcW w:w="2448" w:type="dxa"/>
+          </w:tcPr>
+          <w:p>
+            <w:pPr>
+              <w:rPr>
+                <w:rFonts w:asciiTheme="majorHAnsi" w:hAnsiTheme="majorHAnsi" w:cstheme="majorHAnsi"/>
+                <w:sz w:val="20"/>
+                <w:szCs w:val="20"/>
+              </w:rPr>
+            </w:pPr>
+            <w:r>
+              <w:rPr>
+                <w:rFonts w:asciiTheme="majorHAnsi" w:hAnsiTheme="majorHAnsi" w:cstheme="majorHAnsi"/>
+                <w:sz w:val="20"/>
+                <w:szCs w:val="20"/>
+              </w:rPr>
+              <w:t>limpet_tectura_testudinalis</w:t>
+            </w:r>
+          </w:p>
+        </w:tc>
+        <w:tc>
+          <w:tcPr>
+            <w:tcW w:w="3019" w:type="dxa"/>
+          </w:tcPr>
+          <w:p>
+            <w:pPr>
+              <w:cnfStyle w:val="000000000000" w:firstRow="0" w:lastRow="0" w:firstColumn="0" w:lastColumn="0" w:oddVBand="0" w:evenVBand="0" w:oddHBand="0" w:evenHBand="0" w:firstRowFirstColumn="0" w:firstRowLastColumn="0" w:lastRowFirstColumn="0" w:lastRowLastColumn="0"/>
+              <w:rPr>
+                <w:rFonts w:asciiTheme="majorHAnsi" w:hAnsiTheme="majorHAnsi" w:cstheme="majorHAnsi"/>
+                <w:sz w:val="20"/>
+                <w:szCs w:val="20"/>
+              </w:rPr>
+            </w:pPr>
+            <w:r>
+              <w:rPr>
+                <w:rFonts w:asciiTheme="majorHAnsi" w:hAnsiTheme="majorHAnsi" w:cstheme="majorHAnsi"/>
+                <w:sz w:val="20"/>
+                <w:szCs w:val="20"/>
+              </w:rPr>
+              <w:t>Abundance of limpet (*Tectura testudinalis*) per plot</w:t>
+            </w:r>
+          </w:p>
+        </w:tc>
+        <w:tc>
+          <w:tcPr>
+            <w:tcW w:w="1661" w:type="dxa"/>
+          </w:tcPr>
+          <w:p>
+            <w:pPr>
+              <w:cnfStyle w:val="000000000000" w:firstRow="0" w:lastRow="0" w:firstColumn="0" w:lastColumn="0" w:oddVBand="0" w:evenVBand="0" w:oddHBand="0" w:evenHBand="0" w:firstRowFirstColumn="0" w:firstRowLastColumn="0" w:lastRowFirstColumn="0" w:lastRowLastColumn="0"/>
+              <w:rPr>
+                <w:rFonts w:asciiTheme="majorHAnsi" w:hAnsiTheme="majorHAnsi" w:cstheme="majorHAnsi"/>
+                <w:sz w:val="20"/>
+                <w:szCs w:val="20"/>
+              </w:rPr>
+            </w:pPr>
+            <w:r>
+              <w:rPr>
+                <w:rFonts w:asciiTheme="majorHAnsi" w:hAnsiTheme="majorHAnsi" w:cstheme="majorHAnsi"/>
+                <w:sz w:val="20"/>
+                <w:szCs w:val="20"/>
+              </w:rPr>
+              <w:t>Count</w:t>
+            </w:r>
+          </w:p>
+        </w:tc>
+        <w:tc>
+          <w:tcPr>
+            <w:tcW w:w="1350" w:type="dxa"/>
+          </w:tcPr>
+          <w:p>
+            <w:pPr>
+              <w:cnfStyle w:val="000000000000" w:firstRow="0" w:lastRow="0" w:firstColumn="0" w:lastColumn="0" w:oddVBand="0" w:evenVBand="0" w:oddHBand="0" w:evenHBand="0" w:firstRowFirstColumn="0" w:firstRowLastColumn="0" w:lastRowFirstColumn="0" w:lastRowLastColumn="0"/>
+              <w:rPr>
+                <w:rFonts w:asciiTheme="majorHAnsi" w:hAnsiTheme="majorHAnsi" w:cstheme="majorHAnsi"/>
+                <w:sz w:val="20"/>
+                <w:szCs w:val="20"/>
+              </w:rPr>
+            </w:pPr>
+            <w:r>
+              <w:rPr>
+                <w:rFonts w:asciiTheme="majorHAnsi" w:hAnsiTheme="majorHAnsi" w:cstheme="majorHAnsi"/>
+                <w:sz w:val="20"/>
+                <w:szCs w:val="20"/>
+              </w:rPr>
+              <w:t>None</w:t>
+            </w:r>
+          </w:p>
+        </w:tc>
+        <w:tc>
+          <w:tcPr>
+            <w:tcW w:w="630" w:type="dxa"/>
+          </w:tcPr>
+          <w:p>
+            <w:pPr>
+              <w:cnfStyle w:val="000000000000" w:firstRow="0" w:lastRow="0" w:firstColumn="0" w:lastColumn="0" w:oddVBand="0" w:evenVBand="0" w:oddHBand="0" w:evenHBand="0" w:firstRowFirstColumn="0" w:firstRowLastColumn="0" w:lastRowFirstColumn="0" w:lastRowLastColumn="0"/>
+              <w:rPr>
+                <w:rFonts w:asciiTheme="majorHAnsi" w:hAnsiTheme="majorHAnsi" w:cstheme="majorHAnsi"/>
+                <w:sz w:val="20"/>
+                <w:szCs w:val="20"/>
+              </w:rPr>
+            </w:pPr>
+            <w:r>
+              <w:rPr>
+                <w:rFonts w:asciiTheme="majorHAnsi" w:hAnsiTheme="majorHAnsi" w:cstheme="majorHAnsi"/>
+                <w:sz w:val="20"/>
+                <w:szCs w:val="20"/>
+              </w:rPr>
+              <w:t>Numeric</w:t>
+            </w:r>
+          </w:p>
+        </w:tc>
+      </w:tr>
+      <w:tr>
+        <w:trPr>
+          <w:cnfStyle w:val="000000100000" w:firstRow="0" w:lastRow="0" w:firstColumn="0" w:lastColumn="0" w:oddVBand="0" w:evenVBand="0" w:oddHBand="1" w:evenHBand="0" w:firstRowFirstColumn="0" w:firstRowLastColumn="0" w:lastRowFirstColumn="0" w:lastRowLastColumn="0"/>
+        </w:trPr>
+        <w:tc>
+          <w:tcPr>
+            <w:cnfStyle w:val="001000000000" w:firstRow="0" w:lastRow="0" w:firstColumn="1" w:lastColumn="0" w:oddVBand="0" w:evenVBand="0" w:oddHBand="0" w:evenHBand="0" w:firstRowFirstColumn="0" w:firstRowLastColumn="0" w:lastRowFirstColumn="0" w:lastRowLastColumn="0"/>
+            <w:tcW w:w="2448" w:type="dxa"/>
+          </w:tcPr>
+          <w:p>
+            <w:pPr>
+              <w:rPr>
+                <w:rFonts w:asciiTheme="majorHAnsi" w:hAnsiTheme="majorHAnsi" w:cstheme="majorHAnsi"/>
+                <w:sz w:val="20"/>
+                <w:szCs w:val="20"/>
+              </w:rPr>
+            </w:pPr>
+            <w:r>
+              <w:rPr>
+                <w:rFonts w:asciiTheme="majorHAnsi" w:hAnsiTheme="majorHAnsi" w:cstheme="majorHAnsi"/>
+                <w:sz w:val="20"/>
+                <w:szCs w:val="20"/>
+              </w:rPr>
+              <w:t>common_periwinkle_littorina_littorea_mean_measure</w:t>
+            </w:r>
+          </w:p>
+        </w:tc>
+        <w:tc>
+          <w:tcPr>
+            <w:tcW w:w="3019" w:type="dxa"/>
+          </w:tcPr>
+          <w:p>
+            <w:pPr>
+              <w:cnfStyle w:val="000000100000" w:firstRow="0" w:lastRow="0" w:firstColumn="0" w:lastColumn="0" w:oddVBand="0" w:evenVBand="0" w:oddHBand="1" w:evenHBand="0" w:firstRowFirstColumn="0" w:firstRowLastColumn="0" w:lastRowFirstColumn="0" w:lastRowLastColumn="0"/>
+              <w:rPr>
+                <w:rFonts w:asciiTheme="majorHAnsi" w:hAnsiTheme="majorHAnsi" w:cstheme="majorHAnsi"/>
+                <w:sz w:val="20"/>
+                <w:szCs w:val="20"/>
+              </w:rPr>
+            </w:pPr>
+            <w:r>
+              <w:rPr>
+                <w:rFonts w:asciiTheme="majorHAnsi" w:hAnsiTheme="majorHAnsi" w:cstheme="majorHAnsi"/>
+                <w:sz w:val="20"/>
+                <w:szCs w:val="20"/>
+              </w:rPr>
+              <w:t>Mean shell length of common periwinkle (average of up to 10 individuals if abundance &gt; 10)</w:t>
+            </w:r>
+          </w:p>
+        </w:tc>
+        <w:tc>
+          <w:tcPr>
+            <w:tcW w:w="1661" w:type="dxa"/>
+          </w:tcPr>
+          <w:p>
+            <w:pPr>
+              <w:cnfStyle w:val="000000100000" w:firstRow="0" w:lastRow="0" w:firstColumn="0" w:lastColumn="0" w:oddVBand="0" w:evenVBand="0" w:oddHBand="1" w:evenHBand="0" w:firstRowFirstColumn="0" w:firstRowLastColumn="0" w:lastRowFirstColumn="0" w:lastRowLastColumn="0"/>
+              <w:rPr>
+                <w:rFonts w:asciiTheme="majorHAnsi" w:hAnsiTheme="majorHAnsi" w:cstheme="majorHAnsi"/>
+                <w:sz w:val="20"/>
+                <w:szCs w:val="20"/>
+              </w:rPr>
+            </w:pPr>
+            <w:r>
+              <w:rPr>
+                <w:rFonts w:asciiTheme="majorHAnsi" w:hAnsiTheme="majorHAnsi" w:cstheme="majorHAnsi"/>
+                <w:sz w:val="20"/>
+                <w:szCs w:val="20"/>
+              </w:rPr>
+              <w:t>Millimeters (mm)</w:t>
+            </w:r>
+          </w:p>
+        </w:tc>
+        <w:tc>
+          <w:tcPr>
+            <w:tcW w:w="1350" w:type="dxa"/>
+          </w:tcPr>
+          <w:p>
+            <w:pPr>
+              <w:cnfStyle w:val="000000100000" w:firstRow="0" w:lastRow="0" w:firstColumn="0" w:lastColumn="0" w:oddVBand="0" w:evenVBand="0" w:oddHBand="1" w:evenHBand="0" w:firstRowFirstColumn="0" w:firstRowLastColumn="0" w:lastRowFirstColumn="0" w:lastRowLastColumn="0"/>
+              <w:rPr>
+                <w:rFonts w:asciiTheme="majorHAnsi" w:hAnsiTheme="majorHAnsi" w:cstheme="majorHAnsi"/>
+                <w:sz w:val="20"/>
+                <w:szCs w:val="20"/>
+              </w:rPr>
+            </w:pPr>
+            <w:r>
+              <w:rPr>
+                <w:rFonts w:asciiTheme="majorHAnsi" w:hAnsiTheme="majorHAnsi" w:cstheme="majorHAnsi"/>
+                <w:sz w:val="20"/>
+                <w:szCs w:val="20"/>
+              </w:rPr>
+              <w:t>None</w:t>
+            </w:r>
+          </w:p>
+        </w:tc>
+        <w:tc>
+          <w:tcPr>
+            <w:tcW w:w="630" w:type="dxa"/>
+          </w:tcPr>
+          <w:p>
+            <w:pPr>
+              <w:cnfStyle w:val="000000100000" w:firstRow="0" w:lastRow="0" w:firstColumn="0" w:lastColumn="0" w:oddVBand="0" w:evenVBand="0" w:oddHBand="1" w:evenHBand="0" w:firstRowFirstColumn="0" w:firstRowLastColumn="0" w:lastRowFirstColumn="0" w:lastRowLastColumn="0"/>
+              <w:rPr>
+                <w:rFonts w:asciiTheme="majorHAnsi" w:hAnsiTheme="majorHAnsi" w:cstheme="majorHAnsi"/>
+                <w:sz w:val="20"/>
+                <w:szCs w:val="20"/>
+              </w:rPr>
+            </w:pPr>
+            <w:r>
+              <w:rPr>
+                <w:rFonts w:asciiTheme="majorHAnsi" w:hAnsiTheme="majorHAnsi" w:cstheme="majorHAnsi"/>
+                <w:sz w:val="20"/>
+                <w:szCs w:val="20"/>
+              </w:rPr>
+              <w:t>Numeric</w:t>
+            </w:r>
+          </w:p>
+        </w:tc>
+      </w:tr>
+      <w:tr>
+        <w:tc>
+          <w:tcPr>
+            <w:cnfStyle w:val="001000000000" w:firstRow="0" w:lastRow="0" w:firstColumn="1" w:lastColumn="0" w:oddVBand="0" w:evenVBand="0" w:oddHBand="0" w:evenHBand="0" w:firstRowFirstColumn="0" w:firstRowLastColumn="0" w:lastRowFirstColumn="0" w:lastRowLastColumn="0"/>
+            <w:tcW w:w="2448" w:type="dxa"/>
+          </w:tcPr>
+          <w:p>
+            <w:pPr>
+              <w:rPr>
+                <w:rFonts w:asciiTheme="majorHAnsi" w:hAnsiTheme="majorHAnsi" w:cstheme="majorHAnsi"/>
+                <w:sz w:val="20"/>
+                <w:szCs w:val="20"/>
+              </w:rPr>
+            </w:pPr>
+            <w:r>
+              <w:rPr>
+                <w:rFonts w:asciiTheme="majorHAnsi" w:hAnsiTheme="majorHAnsi" w:cstheme="majorHAnsi"/>
+                <w:sz w:val="20"/>
+                <w:szCs w:val="20"/>
+              </w:rPr>
+              <w:t>smooth_periwinkle_littorina_obtusata_mean_measure</w:t>
+            </w:r>
+          </w:p>
+        </w:tc>
+        <w:tc>
+          <w:tcPr>
+            <w:tcW w:w="3019" w:type="dxa"/>
+          </w:tcPr>
+          <w:p>
+            <w:pPr>
+              <w:cnfStyle w:val="000000000000" w:firstRow="0" w:lastRow="0" w:firstColumn="0" w:lastColumn="0" w:oddVBand="0" w:evenVBand="0" w:oddHBand="0" w:evenHBand="0" w:firstRowFirstColumn="0" w:firstRowLastColumn="0" w:lastRowFirstColumn="0" w:lastRowLastColumn="0"/>
+              <w:rPr>
+                <w:rFonts w:asciiTheme="majorHAnsi" w:hAnsiTheme="majorHAnsi" w:cstheme="majorHAnsi"/>
+                <w:sz w:val="20"/>
+                <w:szCs w:val="20"/>
+              </w:rPr>
+            </w:pPr>
+            <w:r>
+              <w:rPr>
+                <w:rFonts w:asciiTheme="majorHAnsi" w:hAnsiTheme="majorHAnsi" w:cstheme="majorHAnsi"/>
+                <w:sz w:val="20"/>
+                <w:szCs w:val="20"/>
+              </w:rPr>
+              <w:t>Mean shell length of smooth periwinkle</w:t>
+            </w:r>
+          </w:p>
+        </w:tc>
+        <w:tc>
+          <w:tcPr>
+            <w:tcW w:w="1661" w:type="dxa"/>
+          </w:tcPr>
+          <w:p>
+            <w:pPr>
+              <w:cnfStyle w:val="000000000000" w:firstRow="0" w:lastRow="0" w:firstColumn="0" w:lastColumn="0" w:oddVBand="0" w:evenVBand="0" w:oddHBand="0" w:evenHBand="0" w:firstRowFirstColumn="0" w:firstRowLastColumn="0" w:lastRowFirstColumn="0" w:lastRowLastColumn="0"/>
+              <w:rPr>
+                <w:rFonts w:asciiTheme="majorHAnsi" w:hAnsiTheme="majorHAnsi" w:cstheme="majorHAnsi"/>
+                <w:sz w:val="20"/>
+                <w:szCs w:val="20"/>
+              </w:rPr>
+            </w:pPr>
+            <w:r>
+              <w:rPr>
+                <w:rFonts w:asciiTheme="majorHAnsi" w:hAnsiTheme="majorHAnsi" w:cstheme="majorHAnsi"/>
+                <w:sz w:val="20"/>
+                <w:szCs w:val="20"/>
+              </w:rPr>
+              <w:t>Millimeters (mm)</w:t>
+            </w:r>
+          </w:p>
+        </w:tc>
+        <w:tc>
+          <w:tcPr>
+            <w:tcW w:w="1350" w:type="dxa"/>
+          </w:tcPr>
+          <w:p>
+            <w:pPr>
+              <w:cnfStyle w:val="000000000000" w:firstRow="0" w:lastRow="0" w:firstColumn="0" w:lastColumn="0" w:oddVBand="0" w:evenVBand="0" w:oddHBand="0" w:evenHBand="0" w:firstRowFirstColumn="0" w:firstRowLastColumn="0" w:lastRowFirstColumn="0" w:lastRowLastColumn="0"/>
+              <w:rPr>
+                <w:rFonts w:asciiTheme="majorHAnsi" w:hAnsiTheme="majorHAnsi" w:cstheme="majorHAnsi"/>
+                <w:sz w:val="20"/>
+                <w:szCs w:val="20"/>
+              </w:rPr>
+            </w:pPr>
+            <w:r>
+              <w:rPr>
+                <w:rFonts w:asciiTheme="majorHAnsi" w:hAnsiTheme="majorHAnsi" w:cstheme="majorHAnsi"/>
+                <w:sz w:val="20"/>
+                <w:szCs w:val="20"/>
+              </w:rPr>
+              <w:t>None</w:t>
+            </w:r>
+          </w:p>
+        </w:tc>
+        <w:tc>
+          <w:tcPr>
+            <w:tcW w:w="630" w:type="dxa"/>
+          </w:tcPr>
+          <w:p>
+            <w:pPr>
+              <w:cnfStyle w:val="000000000000" w:firstRow="0" w:lastRow="0" w:firstColumn="0" w:lastColumn="0" w:oddVBand="0" w:evenVBand="0" w:oddHBand="0" w:evenHBand="0" w:firstRowFirstColumn="0" w:firstRowLastColumn="0" w:lastRowFirstColumn="0" w:lastRowLastColumn="0"/>
+              <w:rPr>
+                <w:rFonts w:asciiTheme="majorHAnsi" w:hAnsiTheme="majorHAnsi" w:cstheme="majorHAnsi"/>
+                <w:sz w:val="20"/>
+                <w:szCs w:val="20"/>
+              </w:rPr>
+            </w:pPr>
+            <w:r>
+              <w:rPr>
+                <w:rFonts w:asciiTheme="majorHAnsi" w:hAnsiTheme="majorHAnsi" w:cstheme="majorHAnsi"/>
+                <w:sz w:val="20"/>
+                <w:szCs w:val="20"/>
+              </w:rPr>
+              <w:t>Numeric</w:t>
+            </w:r>
+          </w:p>
+        </w:tc>
+      </w:tr>
+      <w:tr>
+        <w:trPr>
+          <w:cnfStyle w:val="000000100000" w:firstRow="0" w:lastRow="0" w:firstColumn="0" w:lastColumn="0" w:oddVBand="0" w:evenVBand="0" w:oddHBand="1" w:evenHBand="0" w:firstRowFirstColumn="0" w:firstRowLastColumn="0" w:lastRowFirstColumn="0" w:lastRowLastColumn="0"/>
+        </w:trPr>
+        <w:tc>
+          <w:tcPr>
+            <w:cnfStyle w:val="001000000000" w:firstRow="0" w:lastRow="0" w:firstColumn="1" w:lastColumn="0" w:oddVBand="0" w:evenVBand="0" w:oddHBand="0" w:evenHBand="0" w:firstRowFirstColumn="0" w:firstRowLastColumn="0" w:lastRowFirstColumn="0" w:lastRowLastColumn="0"/>
+            <w:tcW w:w="2448" w:type="dxa"/>
+          </w:tcPr>
+          <w:p>
+            <w:pPr>
+              <w:rPr>
+                <w:rFonts w:asciiTheme="majorHAnsi" w:hAnsiTheme="majorHAnsi" w:cstheme="majorHAnsi"/>
+                <w:sz w:val="20"/>
+                <w:szCs w:val="20"/>
+              </w:rPr>
+            </w:pPr>
+            <w:r>
+              <w:rPr>
+                <w:rFonts w:asciiTheme="majorHAnsi" w:hAnsiTheme="majorHAnsi" w:cstheme="majorHAnsi"/>
+                <w:sz w:val="20"/>
+                <w:szCs w:val="20"/>
+              </w:rPr>
+              <w:t>rough_periwinkle_littorina_saxatilis_mean_measure</w:t>
+            </w:r>
+          </w:p>
+        </w:tc>
+        <w:tc>
+          <w:tcPr>
+            <w:tcW w:w="3019" w:type="dxa"/>
+          </w:tcPr>
+          <w:p>
+            <w:pPr>
+              <w:cnfStyle w:val="000000100000" w:firstRow="0" w:lastRow="0" w:firstColumn="0" w:lastColumn="0" w:oddVBand="0" w:evenVBand="0" w:oddHBand="1" w:evenHBand="0" w:firstRowFirstColumn="0" w:firstRowLastColumn="0" w:lastRowFirstColumn="0" w:lastRowLastColumn="0"/>
+              <w:rPr>
+                <w:rFonts w:asciiTheme="majorHAnsi" w:hAnsiTheme="majorHAnsi" w:cstheme="majorHAnsi"/>
+                <w:sz w:val="20"/>
+                <w:szCs w:val="20"/>
+              </w:rPr>
+            </w:pPr>
+            <w:r>
+              <w:rPr>
+                <w:rFonts w:asciiTheme="majorHAnsi" w:hAnsiTheme="majorHAnsi" w:cstheme="majorHAnsi"/>
+                <w:sz w:val="20"/>
+                <w:szCs w:val="20"/>
+              </w:rPr>
+              <w:t>Mean shell length of rough periwinkle</w:t>
+            </w:r>
+          </w:p>
+        </w:tc>
+        <w:tc>
+          <w:tcPr>
+            <w:tcW w:w="1661" w:type="dxa"/>
+          </w:tcPr>
+          <w:p>
+            <w:pPr>
+              <w:cnfStyle w:val="000000100000" w:firstRow="0" w:lastRow="0" w:firstColumn="0" w:lastColumn="0" w:oddVBand="0" w:evenVBand="0" w:oddHBand="1" w:evenHBand="0" w:firstRowFirstColumn="0" w:firstRowLastColumn="0" w:lastRowFirstColumn="0" w:lastRowLastColumn="0"/>
+              <w:rPr>
+                <w:rFonts w:asciiTheme="majorHAnsi" w:hAnsiTheme="majorHAnsi" w:cstheme="majorHAnsi"/>
+                <w:sz w:val="20"/>
+                <w:szCs w:val="20"/>
+              </w:rPr>
+            </w:pPr>
+            <w:r>
+              <w:rPr>
+                <w:rFonts w:asciiTheme="majorHAnsi" w:hAnsiTheme="majorHAnsi" w:cstheme="majorHAnsi"/>
+                <w:sz w:val="20"/>
+                <w:szCs w:val="20"/>
+              </w:rPr>
+              <w:t>Millimeters (mm)</w:t>
+            </w:r>
+          </w:p>
+        </w:tc>
+        <w:tc>
+          <w:tcPr>
+            <w:tcW w:w="1350" w:type="dxa"/>
+          </w:tcPr>
+          <w:p>
+            <w:pPr>
+              <w:cnfStyle w:val="000000100000" w:firstRow="0" w:lastRow="0" w:firstColumn="0" w:lastColumn="0" w:oddVBand="0" w:evenVBand="0" w:oddHBand="1" w:evenHBand="0" w:firstRowFirstColumn="0" w:firstRowLastColumn="0" w:lastRowFirstColumn="0" w:lastRowLastColumn="0"/>
+              <w:rPr>
+                <w:rFonts w:asciiTheme="majorHAnsi" w:hAnsiTheme="majorHAnsi" w:cstheme="majorHAnsi"/>
+                <w:sz w:val="20"/>
+                <w:szCs w:val="20"/>
+              </w:rPr>
+            </w:pPr>
+            <w:r>
+              <w:rPr>
+                <w:rFonts w:asciiTheme="majorHAnsi" w:hAnsiTheme="majorHAnsi" w:cstheme="majorHAnsi"/>
+                <w:sz w:val="20"/>
+                <w:szCs w:val="20"/>
+              </w:rPr>
+              <w:t>None</w:t>
+            </w:r>
+          </w:p>
+        </w:tc>
+        <w:tc>
+          <w:tcPr>
+            <w:tcW w:w="630" w:type="dxa"/>
+          </w:tcPr>
+          <w:p>
+            <w:pPr>
+              <w:cnfStyle w:val="000000100000" w:firstRow="0" w:lastRow="0" w:firstColumn="0" w:lastColumn="0" w:oddVBand="0" w:evenVBand="0" w:oddHBand="1" w:evenHBand="0" w:firstRowFirstColumn="0" w:firstRowLastColumn="0" w:lastRowFirstColumn="0" w:lastRowLastColumn="0"/>
+              <w:rPr>
+                <w:rFonts w:asciiTheme="majorHAnsi" w:hAnsiTheme="majorHAnsi" w:cstheme="majorHAnsi"/>
+                <w:sz w:val="20"/>
+                <w:szCs w:val="20"/>
+              </w:rPr>
+            </w:pPr>
+            <w:r>
+              <w:rPr>
+                <w:rFonts w:asciiTheme="majorHAnsi" w:hAnsiTheme="majorHAnsi" w:cstheme="majorHAnsi"/>
+                <w:sz w:val="20"/>
+                <w:szCs w:val="20"/>
+              </w:rPr>
+              <w:t>Numeric</w:t>
+            </w:r>
+          </w:p>
+        </w:tc>
+      </w:tr>
+      <w:tr>
+        <w:tc>
+          <w:tcPr>
+            <w:cnfStyle w:val="001000000000" w:firstRow="0" w:lastRow="0" w:firstColumn="1" w:lastColumn="0" w:oddVBand="0" w:evenVBand="0" w:oddHBand="0" w:evenHBand="0" w:firstRowFirstColumn="0" w:firstRowLastColumn="0" w:lastRowFirstColumn="0" w:lastRowLastColumn="0"/>
+            <w:tcW w:w="2448" w:type="dxa"/>
+          </w:tcPr>
+          <w:p>
+            <w:pPr>
+              <w:rPr>
+                <w:rFonts w:asciiTheme="majorHAnsi" w:hAnsiTheme="majorHAnsi" w:cstheme="majorHAnsi"/>
+                <w:sz w:val="20"/>
+                <w:szCs w:val="20"/>
+              </w:rPr>
+            </w:pPr>
+            <w:r>
+              <w:rPr>
+                <w:rFonts w:asciiTheme="majorHAnsi" w:hAnsiTheme="majorHAnsi" w:cstheme="majorHAnsi"/>
+                <w:sz w:val="20"/>
+                <w:szCs w:val="20"/>
+              </w:rPr>
+              <w:t>dogwhelk_nucella_lapillus_mean_measure</w:t>
+            </w:r>
+          </w:p>
+        </w:tc>
+        <w:tc>
+          <w:tcPr>
+            <w:tcW w:w="3019" w:type="dxa"/>
+          </w:tcPr>
+          <w:p>
+            <w:pPr>
+              <w:cnfStyle w:val="000000000000" w:firstRow="0" w:lastRow="0" w:firstColumn="0" w:lastColumn="0" w:oddVBand="0" w:evenVBand="0" w:oddHBand="0" w:evenHBand="0" w:firstRowFirstColumn="0" w:firstRowLastColumn="0" w:lastRowFirstColumn="0" w:lastRowLastColumn="0"/>
+              <w:rPr>
+                <w:rFonts w:asciiTheme="majorHAnsi" w:hAnsiTheme="majorHAnsi" w:cstheme="majorHAnsi"/>
+                <w:sz w:val="20"/>
+                <w:szCs w:val="20"/>
+              </w:rPr>
+            </w:pPr>
+            <w:r>
+              <w:rPr>
+                <w:rFonts w:asciiTheme="majorHAnsi" w:hAnsiTheme="majorHAnsi" w:cstheme="majorHAnsi"/>
+                <w:sz w:val="20"/>
+                <w:szCs w:val="20"/>
+              </w:rPr>
+              <w:t>Mean shell length of dogwhelk</w:t>
+            </w:r>
+          </w:p>
+        </w:tc>
+        <w:tc>
+          <w:tcPr>
+            <w:tcW w:w="1661" w:type="dxa"/>
+          </w:tcPr>
+          <w:p>
+            <w:pPr>
+              <w:cnfStyle w:val="000000000000" w:firstRow="0" w:lastRow="0" w:firstColumn="0" w:lastColumn="0" w:oddVBand="0" w:evenVBand="0" w:oddHBand="0" w:evenHBand="0" w:firstRowFirstColumn="0" w:firstRowLastColumn="0" w:lastRowFirstColumn="0" w:lastRowLastColumn="0"/>
+              <w:rPr>
+                <w:rFonts w:asciiTheme="majorHAnsi" w:hAnsiTheme="majorHAnsi" w:cstheme="majorHAnsi"/>
+                <w:sz w:val="20"/>
+                <w:szCs w:val="20"/>
+              </w:rPr>
+            </w:pPr>
+            <w:r>
+              <w:rPr>
+                <w:rFonts w:asciiTheme="majorHAnsi" w:hAnsiTheme="majorHAnsi" w:cstheme="majorHAnsi"/>
+                <w:sz w:val="20"/>
+                <w:szCs w:val="20"/>
+              </w:rPr>
+              <w:t>Millimeters (mm)</w:t>
+            </w:r>
+          </w:p>
+        </w:tc>
+        <w:tc>
+          <w:tcPr>
+            <w:tcW w:w="1350" w:type="dxa"/>
+          </w:tcPr>
+          <w:p>
+            <w:pPr>
+              <w:cnfStyle w:val="000000000000" w:firstRow="0" w:lastRow="0" w:firstColumn="0" w:lastColumn="0" w:oddVBand="0" w:evenVBand="0" w:oddHBand="0" w:evenHBand="0" w:firstRowFirstColumn="0" w:firstRowLastColumn="0" w:lastRowFirstColumn="0" w:lastRowLastColumn="0"/>
+              <w:rPr>
+                <w:rFonts w:asciiTheme="majorHAnsi" w:hAnsiTheme="majorHAnsi" w:cstheme="majorHAnsi"/>
+                <w:sz w:val="20"/>
+                <w:szCs w:val="20"/>
+              </w:rPr>
+            </w:pPr>
+            <w:r>
+              <w:rPr>
+                <w:rFonts w:asciiTheme="majorHAnsi" w:hAnsiTheme="majorHAnsi" w:cstheme="majorHAnsi"/>
+                <w:sz w:val="20"/>
+                <w:szCs w:val="20"/>
+              </w:rPr>
+              <w:t>None</w:t>
+            </w:r>
+          </w:p>
+        </w:tc>
+        <w:tc>
+          <w:tcPr>
+            <w:tcW w:w="630" w:type="dxa"/>
+          </w:tcPr>
+          <w:p>
+            <w:pPr>
+              <w:cnfStyle w:val="000000000000" w:firstRow="0" w:lastRow="0" w:firstColumn="0" w:lastColumn="0" w:oddVBand="0" w:evenVBand="0" w:oddHBand="0" w:evenHBand="0" w:firstRowFirstColumn="0" w:firstRowLastColumn="0" w:lastRowFirstColumn="0" w:lastRowLastColumn="0"/>
+              <w:rPr>
+                <w:rFonts w:asciiTheme="majorHAnsi" w:hAnsiTheme="majorHAnsi" w:cstheme="majorHAnsi"/>
+                <w:sz w:val="20"/>
+                <w:szCs w:val="20"/>
+              </w:rPr>
+            </w:pPr>
+            <w:r>
+              <w:rPr>
+                <w:rFonts w:asciiTheme="majorHAnsi" w:hAnsiTheme="majorHAnsi" w:cstheme="majorHAnsi"/>
+                <w:sz w:val="20"/>
+                <w:szCs w:val="20"/>
+              </w:rPr>
+              <w:t>Numeric</w:t>
+            </w:r>
+          </w:p>
+        </w:tc>
+      </w:tr>
+      <w:tr>
+        <w:trPr>
+          <w:cnfStyle w:val="000000100000" w:firstRow="0" w:lastRow="0" w:firstColumn="0" w:lastColumn="0" w:oddVBand="0" w:evenVBand="0" w:oddHBand="1" w:evenHBand="0" w:firstRowFirstColumn="0" w:firstRowLastColumn="0" w:lastRowFirstColumn="0" w:lastRowLastColumn="0"/>
+        </w:trPr>
+        <w:tc>
+          <w:tcPr>
+            <w:cnfStyle w:val="001000000000" w:firstRow="0" w:lastRow="0" w:firstColumn="1" w:lastColumn="0" w:oddVBand="0" w:evenVBand="0" w:oddHBand="0" w:evenHBand="0" w:firstRowFirstColumn="0" w:firstRowLastColumn="0" w:lastRowFirstColumn="0" w:lastRowLastColumn="0"/>
+            <w:tcW w:w="2448" w:type="dxa"/>
+          </w:tcPr>
+          <w:p>
+            <w:pPr>
+              <w:rPr>
+                <w:rFonts w:asciiTheme="majorHAnsi" w:hAnsiTheme="majorHAnsi" w:cstheme="majorHAnsi"/>
+                <w:sz w:val="20"/>
+                <w:szCs w:val="20"/>
+              </w:rPr>
+            </w:pPr>
+            <w:r>
+              <w:rPr>
+                <w:rFonts w:asciiTheme="majorHAnsi" w:hAnsiTheme="majorHAnsi" w:cstheme="majorHAnsi"/>
+                <w:sz w:val="20"/>
+                <w:szCs w:val="20"/>
+              </w:rPr>
+              <w:t>limpet_tectura_testudinalis_mean_measure</w:t>
+            </w:r>
+          </w:p>
+        </w:tc>
+        <w:tc>
+          <w:tcPr>
+            <w:tcW w:w="3019" w:type="dxa"/>
+          </w:tcPr>
+          <w:p>
+            <w:pPr>
+              <w:cnfStyle w:val="000000100000" w:firstRow="0" w:lastRow="0" w:firstColumn="0" w:lastColumn="0" w:oddVBand="0" w:evenVBand="0" w:oddHBand="1" w:evenHBand="0" w:firstRowFirstColumn="0" w:firstRowLastColumn="0" w:lastRowFirstColumn="0" w:lastRowLastColumn="0"/>
+              <w:rPr>
+                <w:rFonts w:asciiTheme="majorHAnsi" w:hAnsiTheme="majorHAnsi" w:cstheme="majorHAnsi"/>
+                <w:sz w:val="20"/>
+                <w:szCs w:val="20"/>
+              </w:rPr>
+            </w:pPr>
+            <w:r>
+              <w:rPr>
+                <w:rFonts w:asciiTheme="majorHAnsi" w:hAnsiTheme="majorHAnsi" w:cstheme="majorHAnsi"/>
+                <w:sz w:val="20"/>
+                <w:szCs w:val="20"/>
+              </w:rPr>
+              <w:t>Mean shell length of limpet</w:t>
+            </w:r>
+          </w:p>
+        </w:tc>
+        <w:tc>
+          <w:tcPr>
+            <w:tcW w:w="1661" w:type="dxa"/>
+          </w:tcPr>
+          <w:p>
+            <w:pPr>
+              <w:cnfStyle w:val="000000100000" w:firstRow="0" w:lastRow="0" w:firstColumn="0" w:lastColumn="0" w:oddVBand="0" w:evenVBand="0" w:oddHBand="1" w:evenHBand="0" w:firstRowFirstColumn="0" w:firstRowLastColumn="0" w:lastRowFirstColumn="0" w:lastRowLastColumn="0"/>
+              <w:rPr>
+                <w:rFonts w:asciiTheme="majorHAnsi" w:hAnsiTheme="majorHAnsi" w:cstheme="majorHAnsi"/>
+                <w:sz w:val="20"/>
+                <w:szCs w:val="20"/>
+              </w:rPr>
+            </w:pPr>
+            <w:r>
+              <w:rPr>
+                <w:rFonts w:asciiTheme="majorHAnsi" w:hAnsiTheme="majorHAnsi" w:cstheme="majorHAnsi"/>
+                <w:sz w:val="20"/>
+                <w:szCs w:val="20"/>
+              </w:rPr>
+              <w:t>Millimeters (mm)</w:t>
+            </w:r>
+          </w:p>
+        </w:tc>
+        <w:tc>
+          <w:tcPr>
+            <w:tcW w:w="1350" w:type="dxa"/>
+          </w:tcPr>
+          <w:p>
+            <w:pPr>
+              <w:cnfStyle w:val="000000100000" w:firstRow="0" w:lastRow="0" w:firstColumn="0" w:lastColumn="0" w:oddVBand="0" w:evenVBand="0" w:oddHBand="1" w:evenHBand="0" w:firstRowFirstColumn="0" w:firstRowLastColumn="0" w:lastRowFirstColumn="0" w:lastRowLastColumn="0"/>
+              <w:rPr>
+                <w:rFonts w:asciiTheme="majorHAnsi" w:hAnsiTheme="majorHAnsi" w:cstheme="majorHAnsi"/>
+                <w:sz w:val="20"/>
+                <w:szCs w:val="20"/>
+              </w:rPr>
+            </w:pPr>
+            <w:r>
+              <w:rPr>
+                <w:rFonts w:asciiTheme="majorHAnsi" w:hAnsiTheme="majorHAnsi" w:cstheme="majorHAnsi"/>
+                <w:sz w:val="20"/>
+                <w:szCs w:val="20"/>
+              </w:rPr>
+              <w:t>None</w:t>
+            </w:r>
+          </w:p>
+        </w:tc>
+        <w:tc>
+          <w:tcPr>
+            <w:tcW w:w="630" w:type="dxa"/>
+          </w:tcPr>
+          <w:p>
+            <w:pPr>
+              <w:cnfStyle w:val="000000100000" w:firstRow="0" w:lastRow="0" w:firstColumn="0" w:lastColumn="0" w:oddVBand="0" w:evenVBand="0" w:oddHBand="1" w:evenHBand="0" w:firstRowFirstColumn="0" w:firstRowLastColumn="0" w:lastRowFirstColumn="0" w:lastRowLastColumn="0"/>
+              <w:rPr>
+                <w:rFonts w:asciiTheme="majorHAnsi" w:hAnsiTheme="majorHAnsi" w:cstheme="majorHAnsi"/>
+                <w:sz w:val="20"/>
+                <w:szCs w:val="20"/>
+              </w:rPr>
+            </w:pPr>
+            <w:r>
+              <w:rPr>
+                <w:rFonts w:asciiTheme="majorHAnsi" w:hAnsiTheme="majorHAnsi" w:cstheme="majorHAnsi"/>
+                <w:sz w:val="20"/>
+                <w:szCs w:val="20"/>
+              </w:rPr>
+              <w:t>Numeric</w:t>
+            </w:r>
+          </w:p>
+        </w:tc>
+      </w:tr>
+    </w:tbl>
+    <w:p>
+      <w:pPr>
+        <w:rPr>
+          <w:rFonts w:ascii="Calibri" w:eastAsiaTheme="majorEastAsia" w:hAnsi="Calibri" w:cs="Calibri"/>
+          <w:b/>
+          <w:bCs/>
           <w:sz w:val="36"/>
           <w:szCs w:val="36"/>
         </w:rPr>
       </w:pPr>
       <w:r>
-        <w:lastRenderedPageBreak/>
         <w:br w:type="page"/>
       </w:r>
     </w:p>
@@ -1573,7 +5426,7 @@
         <w:rPr>
           <w:rFonts w:ascii="Calibri" w:hAnsi="Calibri" w:cs="Calibri"/>
         </w:rPr>
-        <w:t>Clarke, K. R. 1993. Non‐parametric multivariate analyses of changes in community structure. Australian Journal of Ecology 18:117–143.</w:t>
+        <w:t>Cheng, H., M. D. McMahan, S. B. Scyphers, L. McClenachan, and J. H. Grabowski. 2025. Observations, perceptions and concerns of the American lobster industry regarding the range-expansion of Black Sea Bass. Marine Policy 173:106517.</w:t>
       </w:r>
     </w:p>
     <w:p>
@@ -1587,7 +5440,7 @@
         <w:rPr>
           <w:rFonts w:ascii="Calibri" w:hAnsi="Calibri" w:cs="Calibri"/>
         </w:rPr>
-        <w:t>Dexter, E., G. Rollwagen-Bollens, and S. M. Bollens. 2018. The trouble with stress: A flexible method for the evaluation of nonmetric multidimensional scaling. Limnology and Oceanography: Methods 16:434–443.</w:t>
+        <w:t>Clarke, K. R. 1993. Non‐parametric multivariate analyses of changes in community structure. Australian Journal of Ecology 18:117–143.</w:t>
       </w:r>
     </w:p>
     <w:p>
@@ -1601,7 +5454,7 @@
         <w:rPr>
           <w:rFonts w:ascii="Calibri" w:hAnsi="Calibri" w:cs="Calibri"/>
         </w:rPr>
-        <w:t>Hadlock, R. H. 1979. The distribution of Littorina obtusata (L.) in the rocky intertidal: effects of competition with Littorina littorea (L.). Master’s thesis, Department of Zoology, University of Rhode Island, Kingston, RI.</w:t>
+        <w:t>Cohen, A. N., J. T. Carlton, and M. C. Fountain. 1995. Introduction, dispersal and potential impacts of the green crab Carcinus maenas in San Francisco Bay, California. Marine Biology 122:225–237.</w:t>
       </w:r>
     </w:p>
     <w:p>
@@ -1615,7 +5468,7 @@
         <w:rPr>
           <w:rFonts w:ascii="Calibri" w:hAnsi="Calibri" w:cs="Calibri"/>
         </w:rPr>
-        <w:t>Joseph, V. R. 2022. Optimal ratio for data splitting. Statistical Analysis and Data Mining: The ASA Data Science Journal 15:531–538.</w:t>
+        <w:t>Epifanio, C. E. 2013. Invasion biology of the Asian shore crab Hemigrapsus sanguineus: A review. Journal of Experimental Marine Biology and Ecology 441:33–49.</w:t>
       </w:r>
     </w:p>
     <w:p>
@@ -1629,7 +5482,7 @@
         <w:rPr>
           <w:rFonts w:ascii="Calibri" w:hAnsi="Calibri" w:cs="Calibri"/>
         </w:rPr>
-        <w:t>Linnaeus, C. 1753. Species plantarum, exhibentes plantas rite cognitas ad genera relatas cum differentiis specificis, nominibus trivialibus, synonymis selectis, locis natalibus, secundum systema sexuale digestas. Vol 1.</w:t>
+        <w:t>Hadlock, R. H. 1979. The distribution of Littorina obtusata (L.) in the rocky intertidal: effects of competition with Littorina littorea (L.). Master’s thesis, Department of Zoology, University of Rhode Island, Kingston, RI.</w:t>
       </w:r>
     </w:p>
     <w:p>
@@ -1643,7 +5496,7 @@
         <w:rPr>
           <w:rFonts w:ascii="Calibri" w:hAnsi="Calibri" w:cs="Calibri"/>
         </w:rPr>
-        <w:t>Minchin, P., and L. Rennie. 2010. Does the Hellinger transformation make PCA a viable method for community ordination? 95th Annual ESA Meeting Contributed Oral Papers.</w:t>
+        <w:t>Johnson, D. S. 2015. The Savory Swimmer Swims North: A Northern Range Extension of the Blue Crab Callinectes Sapidus? Journal of Crustacean Biology 35:105–110.</w:t>
       </w:r>
     </w:p>
     <w:p>
@@ -1657,7 +5510,7 @@
         <w:rPr>
           <w:rFonts w:ascii="Calibri" w:hAnsi="Calibri" w:cs="Calibri"/>
         </w:rPr>
-        <w:t>Quebec Centre for Biodiversity Science. 2023. Chapter 10 Transformations | Workshop 9: Multivariate Analyses in R.</w:t>
+        <w:t>Joseph, V. R. 2022. Optimal ratio for data splitting. Statistical Analysis and Data Mining: The ASA Data Science Journal 15:531–538.</w:t>
       </w:r>
     </w:p>
     <w:p>
@@ -1671,7 +5524,7 @@
         <w:rPr>
           <w:rFonts w:ascii="Calibri" w:hAnsi="Calibri" w:cs="Calibri"/>
         </w:rPr>
-        <w:t>Watson, D. C., and T. A. Norton. 1985. Dietary preferences of the common periwinkle, Littorinalittorea (L.). Journal of Experimental Marine Biology and Ecology 88:193–211.</w:t>
+        <w:t>Linnaeus, C. 1753. Species plantarum, exhibentes plantas rite cognitas ad genera relatas cum differentiis specificis, nominibus trivialibus, synonymis selectis, locis natalibus, secundum systema sexuale digestas. Vol 1.</w:t>
       </w:r>
     </w:p>
     <w:p>
@@ -1685,7 +5538,63 @@
         <w:rPr>
           <w:rFonts w:ascii="Calibri" w:hAnsi="Calibri" w:cs="Calibri"/>
         </w:rPr>
+        <w:t>Minchin, P., and L. Rennie. 2010. Does the Hellinger transformation make PCA a viable method for community ordination? 95th Annual ESA Meeting Contributed Oral Papers.</w:t>
+      </w:r>
+    </w:p>
+    <w:p>
+      <w:pPr>
+        <w:pStyle w:val="Bibliography"/>
+        <w:rPr>
+          <w:rFonts w:ascii="Calibri" w:hAnsi="Calibri" w:cs="Calibri"/>
+        </w:rPr>
+      </w:pPr>
+      <w:r>
+        <w:rPr>
+          <w:rFonts w:ascii="Calibri" w:hAnsi="Calibri" w:cs="Calibri"/>
+        </w:rPr>
+        <w:t>Trott, T. J. 2022. Mesoscale Spatial Patterns of Gulf of Maine Rocky Intertidal Communities. Diversity 14:557.</w:t>
+      </w:r>
+    </w:p>
+    <w:p>
+      <w:pPr>
+        <w:pStyle w:val="Bibliography"/>
+        <w:rPr>
+          <w:rFonts w:ascii="Calibri" w:hAnsi="Calibri" w:cs="Calibri"/>
+        </w:rPr>
+      </w:pPr>
+      <w:r>
+        <w:rPr>
+          <w:rFonts w:ascii="Calibri" w:hAnsi="Calibri" w:cs="Calibri"/>
+        </w:rPr>
+        <w:t>Watson, D. C., and T. A. Norton. 1985. Dietary preferences of the common periwinkle, Littorinalittorea (L.). Journal of Experimental Marine Biology and Ecology 88:193–211.</w:t>
+      </w:r>
+    </w:p>
+    <w:p>
+      <w:pPr>
+        <w:pStyle w:val="Bibliography"/>
+        <w:rPr>
+          <w:rFonts w:ascii="Calibri" w:hAnsi="Calibri" w:cs="Calibri"/>
+        </w:rPr>
+      </w:pPr>
+      <w:r>
+        <w:rPr>
+          <w:rFonts w:ascii="Calibri" w:hAnsi="Calibri" w:cs="Calibri"/>
+        </w:rPr>
         <w:t>Watson, D. C., and T. A. Norton. 1987. The habitat and feeding preferences of Littorina obtusata (L.) and L. mariae sacchi et rastelli. Journal of Experimental Marine Biology and Ecology 112:61–72.</w:t>
+      </w:r>
+    </w:p>
+    <w:p>
+      <w:pPr>
+        <w:pStyle w:val="Bibliography"/>
+        <w:rPr>
+          <w:rFonts w:ascii="Calibri" w:hAnsi="Calibri" w:cs="Calibri"/>
+        </w:rPr>
+      </w:pPr>
+      <w:r>
+        <w:rPr>
+          <w:rFonts w:ascii="Calibri" w:hAnsi="Calibri" w:cs="Calibri"/>
+        </w:rPr>
+        <w:t>Yamada, S. B. 2001. Global invader: the European green crab.</w:t>
       </w:r>
     </w:p>
     <w:p>
@@ -1707,7 +5616,7 @@
 </file>
 
 <file path=word/endnotes.xml><?xml version="1.0" encoding="utf-8"?>
-<w:endnotes xmlns:wpc="http://schemas.microsoft.com/office/word/2010/wordprocessingCanvas" xmlns:cx="http://schemas.microsoft.com/office/drawing/2014/chartex" xmlns:cx1="http://schemas.microsoft.com/office/drawing/2015/9/8/chartex" xmlns:cx2="http://schemas.microsoft.com/office/drawing/2015/10/21/chartex" xmlns:cx3="http://schemas.microsoft.com/office/drawing/2016/5/9/chartex" xmlns:cx4="http://schemas.microsoft.com/office/drawing/2016/5/10/chartex" xmlns:cx5="http://schemas.microsoft.com/office/drawing/2016/5/11/chartex" xmlns:cx6="http://schemas.microsoft.com/office/drawing/2016/5/12/chartex" xmlns:cx7="http://schemas.microsoft.com/office/drawing/2016/5/13/chartex" xmlns:cx8="http://schemas.microsoft.com/office/drawing/2016/5/14/chartex" xmlns:mc="http://schemas.openxmlformats.org/markup-compatibility/2006" xmlns:aink="http://schemas.microsoft.com/office/drawing/2016/ink" xmlns:am3d="http://schemas.microsoft.com/office/drawing/2017/model3d" xmlns:o="urn:schemas-microsoft-com:office:office" xmlns:r="http://schemas.openxmlformats.org/officeDocument/2006/relationships" xmlns:m="http://schemas.openxmlformats.org/officeDocument/2006/math" xmlns:v="urn:schemas-microsoft-com:vml" xmlns:wp14="http://schemas.microsoft.com/office/word/2010/wordprocessingDrawing" xmlns:wp="http://schemas.openxmlformats.org/drawingml/2006/wordprocessingDrawing" xmlns:w10="urn:schemas-microsoft-com:office:word" xmlns:w="http://schemas.openxmlformats.org/wordprocessingml/2006/main" xmlns:w14="http://schemas.microsoft.com/office/word/2010/wordml" xmlns:w15="http://schemas.microsoft.com/office/word/2012/wordml" xmlns:w16cid="http://schemas.microsoft.com/office/word/2016/wordml/cid" xmlns:w16se="http://schemas.microsoft.com/office/word/2015/wordml/symex" xmlns:wpg="http://schemas.microsoft.com/office/word/2010/wordprocessingGroup" xmlns:wpi="http://schemas.microsoft.com/office/word/2010/wordprocessingInk" xmlns:wne="http://schemas.microsoft.com/office/word/2006/wordml" xmlns:wps="http://schemas.microsoft.com/office/word/2010/wordprocessingShape" mc:Ignorable="w14 w15 w16se w16cid wp14">
+<w:endnotes xmlns:wpc="http://schemas.microsoft.com/office/word/2010/wordprocessingCanvas" xmlns:cx="http://schemas.microsoft.com/office/drawing/2014/chartex" xmlns:cx1="http://schemas.microsoft.com/office/drawing/2015/9/8/chartex" xmlns:cx2="http://schemas.microsoft.com/office/drawing/2015/10/21/chartex" xmlns:cx3="http://schemas.microsoft.com/office/drawing/2016/5/9/chartex" xmlns:cx4="http://schemas.microsoft.com/office/drawing/2016/5/10/chartex" xmlns:cx5="http://schemas.microsoft.com/office/drawing/2016/5/11/chartex" xmlns:cx6="http://schemas.microsoft.com/office/drawing/2016/5/12/chartex" xmlns:cx7="http://schemas.microsoft.com/office/drawing/2016/5/13/chartex" xmlns:cx8="http://schemas.microsoft.com/office/drawing/2016/5/14/chartex" xmlns:mc="http://schemas.openxmlformats.org/markup-compatibility/2006" xmlns:aink="http://schemas.microsoft.com/office/drawing/2016/ink" xmlns:am3d="http://schemas.microsoft.com/office/drawing/2017/model3d" xmlns:o="urn:schemas-microsoft-com:office:office" xmlns:oel="http://schemas.microsoft.com/office/2019/extlst" xmlns:r="http://schemas.openxmlformats.org/officeDocument/2006/relationships" xmlns:m="http://schemas.openxmlformats.org/officeDocument/2006/math" xmlns:v="urn:schemas-microsoft-com:vml" xmlns:wp14="http://schemas.microsoft.com/office/word/2010/wordprocessingDrawing" xmlns:wp="http://schemas.openxmlformats.org/drawingml/2006/wordprocessingDrawing" xmlns:w10="urn:schemas-microsoft-com:office:word" xmlns:w="http://schemas.openxmlformats.org/wordprocessingml/2006/main" xmlns:w14="http://schemas.microsoft.com/office/word/2010/wordml" xmlns:w15="http://schemas.microsoft.com/office/word/2012/wordml" xmlns:w16cex="http://schemas.microsoft.com/office/word/2018/wordml/cex" xmlns:w16cid="http://schemas.microsoft.com/office/word/2016/wordml/cid" xmlns:w16="http://schemas.microsoft.com/office/word/2018/wordml" xmlns:w16du="http://schemas.microsoft.com/office/word/2023/wordml/word16du" xmlns:w16sdtdh="http://schemas.microsoft.com/office/word/2020/wordml/sdtdatahash" xmlns:w16sdtfl="http://schemas.microsoft.com/office/word/2024/wordml/sdtformatlock" xmlns:w16se="http://schemas.microsoft.com/office/word/2015/wordml/symex" xmlns:wpg="http://schemas.microsoft.com/office/word/2010/wordprocessingGroup" xmlns:wpi="http://schemas.microsoft.com/office/word/2010/wordprocessingInk" xmlns:wne="http://schemas.microsoft.com/office/word/2006/wordml" xmlns:wps="http://schemas.microsoft.com/office/word/2010/wordprocessingShape" mc:Ignorable="w14 w15 w16se w16cid w16 w16cex w16sdtdh w16sdtfl w16du wp14">
   <w:endnote w:type="separator" w:id="-1">
     <w:p>
       <w:pPr>
@@ -1732,7 +5641,7 @@
 </file>
 
 <file path=word/footer1.xml><?xml version="1.0" encoding="utf-8"?>
-<w:ftr xmlns:wpc="http://schemas.microsoft.com/office/word/2010/wordprocessingCanvas" xmlns:cx="http://schemas.microsoft.com/office/drawing/2014/chartex" xmlns:cx1="http://schemas.microsoft.com/office/drawing/2015/9/8/chartex" xmlns:cx2="http://schemas.microsoft.com/office/drawing/2015/10/21/chartex" xmlns:cx3="http://schemas.microsoft.com/office/drawing/2016/5/9/chartex" xmlns:cx4="http://schemas.microsoft.com/office/drawing/2016/5/10/chartex" xmlns:cx5="http://schemas.microsoft.com/office/drawing/2016/5/11/chartex" xmlns:cx6="http://schemas.microsoft.com/office/drawing/2016/5/12/chartex" xmlns:cx7="http://schemas.microsoft.com/office/drawing/2016/5/13/chartex" xmlns:cx8="http://schemas.microsoft.com/office/drawing/2016/5/14/chartex" xmlns:mc="http://schemas.openxmlformats.org/markup-compatibility/2006" xmlns:aink="http://schemas.microsoft.com/office/drawing/2016/ink" xmlns:am3d="http://schemas.microsoft.com/office/drawing/2017/model3d" xmlns:o="urn:schemas-microsoft-com:office:office" xmlns:r="http://schemas.openxmlformats.org/officeDocument/2006/relationships" xmlns:m="http://schemas.openxmlformats.org/officeDocument/2006/math" xmlns:v="urn:schemas-microsoft-com:vml" xmlns:wp14="http://schemas.microsoft.com/office/word/2010/wordprocessingDrawing" xmlns:wp="http://schemas.openxmlformats.org/drawingml/2006/wordprocessingDrawing" xmlns:w10="urn:schemas-microsoft-com:office:word" xmlns:w="http://schemas.openxmlformats.org/wordprocessingml/2006/main" xmlns:w14="http://schemas.microsoft.com/office/word/2010/wordml" xmlns:w15="http://schemas.microsoft.com/office/word/2012/wordml" xmlns:w16cid="http://schemas.microsoft.com/office/word/2016/wordml/cid" xmlns:w16se="http://schemas.microsoft.com/office/word/2015/wordml/symex" xmlns:wpg="http://schemas.microsoft.com/office/word/2010/wordprocessingGroup" xmlns:wpi="http://schemas.microsoft.com/office/word/2010/wordprocessingInk" xmlns:wne="http://schemas.microsoft.com/office/word/2006/wordml" xmlns:wps="http://schemas.microsoft.com/office/word/2010/wordprocessingShape" mc:Ignorable="w14 w15 w16se w16cid wp14">
+<w:ftr xmlns:wpc="http://schemas.microsoft.com/office/word/2010/wordprocessingCanvas" xmlns:cx="http://schemas.microsoft.com/office/drawing/2014/chartex" xmlns:cx1="http://schemas.microsoft.com/office/drawing/2015/9/8/chartex" xmlns:cx2="http://schemas.microsoft.com/office/drawing/2015/10/21/chartex" xmlns:cx3="http://schemas.microsoft.com/office/drawing/2016/5/9/chartex" xmlns:cx4="http://schemas.microsoft.com/office/drawing/2016/5/10/chartex" xmlns:cx5="http://schemas.microsoft.com/office/drawing/2016/5/11/chartex" xmlns:cx6="http://schemas.microsoft.com/office/drawing/2016/5/12/chartex" xmlns:cx7="http://schemas.microsoft.com/office/drawing/2016/5/13/chartex" xmlns:cx8="http://schemas.microsoft.com/office/drawing/2016/5/14/chartex" xmlns:mc="http://schemas.openxmlformats.org/markup-compatibility/2006" xmlns:aink="http://schemas.microsoft.com/office/drawing/2016/ink" xmlns:am3d="http://schemas.microsoft.com/office/drawing/2017/model3d" xmlns:o="urn:schemas-microsoft-com:office:office" xmlns:oel="http://schemas.microsoft.com/office/2019/extlst" xmlns:r="http://schemas.openxmlformats.org/officeDocument/2006/relationships" xmlns:m="http://schemas.openxmlformats.org/officeDocument/2006/math" xmlns:v="urn:schemas-microsoft-com:vml" xmlns:wp14="http://schemas.microsoft.com/office/word/2010/wordprocessingDrawing" xmlns:wp="http://schemas.openxmlformats.org/drawingml/2006/wordprocessingDrawing" xmlns:w10="urn:schemas-microsoft-com:office:word" xmlns:w="http://schemas.openxmlformats.org/wordprocessingml/2006/main" xmlns:w14="http://schemas.microsoft.com/office/word/2010/wordml" xmlns:w15="http://schemas.microsoft.com/office/word/2012/wordml" xmlns:w16cex="http://schemas.microsoft.com/office/word/2018/wordml/cex" xmlns:w16cid="http://schemas.microsoft.com/office/word/2016/wordml/cid" xmlns:w16="http://schemas.microsoft.com/office/word/2018/wordml" xmlns:w16du="http://schemas.microsoft.com/office/word/2023/wordml/word16du" xmlns:w16sdtdh="http://schemas.microsoft.com/office/word/2020/wordml/sdtdatahash" xmlns:w16sdtfl="http://schemas.microsoft.com/office/word/2024/wordml/sdtformatlock" xmlns:w16se="http://schemas.microsoft.com/office/word/2015/wordml/symex" xmlns:wpg="http://schemas.microsoft.com/office/word/2010/wordprocessingGroup" xmlns:wpi="http://schemas.microsoft.com/office/word/2010/wordprocessingInk" xmlns:wne="http://schemas.microsoft.com/office/word/2006/wordml" xmlns:wps="http://schemas.microsoft.com/office/word/2010/wordprocessingShape" mc:Ignorable="w14 w15 w16se w16cid w16 w16cex w16sdtdh w16sdtfl w16du wp14">
   <w:sdt>
     <w:sdtPr>
       <w:rPr>
@@ -1833,7 +5742,7 @@
 </file>
 
 <file path=word/footnotes.xml><?xml version="1.0" encoding="utf-8"?>
-<w:footnotes xmlns:wpc="http://schemas.microsoft.com/office/word/2010/wordprocessingCanvas" xmlns:cx="http://schemas.microsoft.com/office/drawing/2014/chartex" xmlns:cx1="http://schemas.microsoft.com/office/drawing/2015/9/8/chartex" xmlns:cx2="http://schemas.microsoft.com/office/drawing/2015/10/21/chartex" xmlns:cx3="http://schemas.microsoft.com/office/drawing/2016/5/9/chartex" xmlns:cx4="http://schemas.microsoft.com/office/drawing/2016/5/10/chartex" xmlns:cx5="http://schemas.microsoft.com/office/drawing/2016/5/11/chartex" xmlns:cx6="http://schemas.microsoft.com/office/drawing/2016/5/12/chartex" xmlns:cx7="http://schemas.microsoft.com/office/drawing/2016/5/13/chartex" xmlns:cx8="http://schemas.microsoft.com/office/drawing/2016/5/14/chartex" xmlns:mc="http://schemas.openxmlformats.org/markup-compatibility/2006" xmlns:aink="http://schemas.microsoft.com/office/drawing/2016/ink" xmlns:am3d="http://schemas.microsoft.com/office/drawing/2017/model3d" xmlns:o="urn:schemas-microsoft-com:office:office" xmlns:r="http://schemas.openxmlformats.org/officeDocument/2006/relationships" xmlns:m="http://schemas.openxmlformats.org/officeDocument/2006/math" xmlns:v="urn:schemas-microsoft-com:vml" xmlns:wp14="http://schemas.microsoft.com/office/word/2010/wordprocessingDrawing" xmlns:wp="http://schemas.openxmlformats.org/drawingml/2006/wordprocessingDrawing" xmlns:w10="urn:schemas-microsoft-com:office:word" xmlns:w="http://schemas.openxmlformats.org/wordprocessingml/2006/main" xmlns:w14="http://schemas.microsoft.com/office/word/2010/wordml" xmlns:w15="http://schemas.microsoft.com/office/word/2012/wordml" xmlns:w16cid="http://schemas.microsoft.com/office/word/2016/wordml/cid" xmlns:w16se="http://schemas.microsoft.com/office/word/2015/wordml/symex" xmlns:wpg="http://schemas.microsoft.com/office/word/2010/wordprocessingGroup" xmlns:wpi="http://schemas.microsoft.com/office/word/2010/wordprocessingInk" xmlns:wne="http://schemas.microsoft.com/office/word/2006/wordml" xmlns:wps="http://schemas.microsoft.com/office/word/2010/wordprocessingShape" mc:Ignorable="w14 w15 w16se w16cid wp14">
+<w:footnotes xmlns:wpc="http://schemas.microsoft.com/office/word/2010/wordprocessingCanvas" xmlns:cx="http://schemas.microsoft.com/office/drawing/2014/chartex" xmlns:cx1="http://schemas.microsoft.com/office/drawing/2015/9/8/chartex" xmlns:cx2="http://schemas.microsoft.com/office/drawing/2015/10/21/chartex" xmlns:cx3="http://schemas.microsoft.com/office/drawing/2016/5/9/chartex" xmlns:cx4="http://schemas.microsoft.com/office/drawing/2016/5/10/chartex" xmlns:cx5="http://schemas.microsoft.com/office/drawing/2016/5/11/chartex" xmlns:cx6="http://schemas.microsoft.com/office/drawing/2016/5/12/chartex" xmlns:cx7="http://schemas.microsoft.com/office/drawing/2016/5/13/chartex" xmlns:cx8="http://schemas.microsoft.com/office/drawing/2016/5/14/chartex" xmlns:mc="http://schemas.openxmlformats.org/markup-compatibility/2006" xmlns:aink="http://schemas.microsoft.com/office/drawing/2016/ink" xmlns:am3d="http://schemas.microsoft.com/office/drawing/2017/model3d" xmlns:o="urn:schemas-microsoft-com:office:office" xmlns:oel="http://schemas.microsoft.com/office/2019/extlst" xmlns:r="http://schemas.openxmlformats.org/officeDocument/2006/relationships" xmlns:m="http://schemas.openxmlformats.org/officeDocument/2006/math" xmlns:v="urn:schemas-microsoft-com:vml" xmlns:wp14="http://schemas.microsoft.com/office/word/2010/wordprocessingDrawing" xmlns:wp="http://schemas.openxmlformats.org/drawingml/2006/wordprocessingDrawing" xmlns:w10="urn:schemas-microsoft-com:office:word" xmlns:w="http://schemas.openxmlformats.org/wordprocessingml/2006/main" xmlns:w14="http://schemas.microsoft.com/office/word/2010/wordml" xmlns:w15="http://schemas.microsoft.com/office/word/2012/wordml" xmlns:w16cex="http://schemas.microsoft.com/office/word/2018/wordml/cex" xmlns:w16cid="http://schemas.microsoft.com/office/word/2016/wordml/cid" xmlns:w16="http://schemas.microsoft.com/office/word/2018/wordml" xmlns:w16du="http://schemas.microsoft.com/office/word/2023/wordml/word16du" xmlns:w16sdtdh="http://schemas.microsoft.com/office/word/2020/wordml/sdtdatahash" xmlns:w16sdtfl="http://schemas.microsoft.com/office/word/2024/wordml/sdtformatlock" xmlns:w16se="http://schemas.microsoft.com/office/word/2015/wordml/symex" xmlns:wpg="http://schemas.microsoft.com/office/word/2010/wordprocessingGroup" xmlns:wpi="http://schemas.microsoft.com/office/word/2010/wordprocessingInk" xmlns:wne="http://schemas.microsoft.com/office/word/2006/wordml" xmlns:wps="http://schemas.microsoft.com/office/word/2010/wordprocessingShape" mc:Ignorable="w14 w15 w16se w16cid w16 w16cex w16sdtdh w16sdtfl w16du wp14">
   <w:footnote w:type="separator" w:id="-1">
     <w:p>
       <w:pPr>
@@ -1858,7 +5767,7 @@
 </file>
 
 <file path=word/header1.xml><?xml version="1.0" encoding="utf-8"?>
-<w:hdr xmlns:wpc="http://schemas.microsoft.com/office/word/2010/wordprocessingCanvas" xmlns:cx="http://schemas.microsoft.com/office/drawing/2014/chartex" xmlns:cx1="http://schemas.microsoft.com/office/drawing/2015/9/8/chartex" xmlns:cx2="http://schemas.microsoft.com/office/drawing/2015/10/21/chartex" xmlns:cx3="http://schemas.microsoft.com/office/drawing/2016/5/9/chartex" xmlns:cx4="http://schemas.microsoft.com/office/drawing/2016/5/10/chartex" xmlns:cx5="http://schemas.microsoft.com/office/drawing/2016/5/11/chartex" xmlns:cx6="http://schemas.microsoft.com/office/drawing/2016/5/12/chartex" xmlns:cx7="http://schemas.microsoft.com/office/drawing/2016/5/13/chartex" xmlns:cx8="http://schemas.microsoft.com/office/drawing/2016/5/14/chartex" xmlns:mc="http://schemas.openxmlformats.org/markup-compatibility/2006" xmlns:aink="http://schemas.microsoft.com/office/drawing/2016/ink" xmlns:am3d="http://schemas.microsoft.com/office/drawing/2017/model3d" xmlns:o="urn:schemas-microsoft-com:office:office" xmlns:r="http://schemas.openxmlformats.org/officeDocument/2006/relationships" xmlns:m="http://schemas.openxmlformats.org/officeDocument/2006/math" xmlns:v="urn:schemas-microsoft-com:vml" xmlns:wp14="http://schemas.microsoft.com/office/word/2010/wordprocessingDrawing" xmlns:wp="http://schemas.openxmlformats.org/drawingml/2006/wordprocessingDrawing" xmlns:w10="urn:schemas-microsoft-com:office:word" xmlns:w="http://schemas.openxmlformats.org/wordprocessingml/2006/main" xmlns:w14="http://schemas.microsoft.com/office/word/2010/wordml" xmlns:w15="http://schemas.microsoft.com/office/word/2012/wordml" xmlns:w16cid="http://schemas.microsoft.com/office/word/2016/wordml/cid" xmlns:w16se="http://schemas.microsoft.com/office/word/2015/wordml/symex" xmlns:wpg="http://schemas.microsoft.com/office/word/2010/wordprocessingGroup" xmlns:wpi="http://schemas.microsoft.com/office/word/2010/wordprocessingInk" xmlns:wne="http://schemas.microsoft.com/office/word/2006/wordml" xmlns:wps="http://schemas.microsoft.com/office/word/2010/wordprocessingShape" mc:Ignorable="w14 w15 w16se w16cid wp14">
+<w:hdr xmlns:wpc="http://schemas.microsoft.com/office/word/2010/wordprocessingCanvas" xmlns:cx="http://schemas.microsoft.com/office/drawing/2014/chartex" xmlns:cx1="http://schemas.microsoft.com/office/drawing/2015/9/8/chartex" xmlns:cx2="http://schemas.microsoft.com/office/drawing/2015/10/21/chartex" xmlns:cx3="http://schemas.microsoft.com/office/drawing/2016/5/9/chartex" xmlns:cx4="http://schemas.microsoft.com/office/drawing/2016/5/10/chartex" xmlns:cx5="http://schemas.microsoft.com/office/drawing/2016/5/11/chartex" xmlns:cx6="http://schemas.microsoft.com/office/drawing/2016/5/12/chartex" xmlns:cx7="http://schemas.microsoft.com/office/drawing/2016/5/13/chartex" xmlns:cx8="http://schemas.microsoft.com/office/drawing/2016/5/14/chartex" xmlns:mc="http://schemas.openxmlformats.org/markup-compatibility/2006" xmlns:aink="http://schemas.microsoft.com/office/drawing/2016/ink" xmlns:am3d="http://schemas.microsoft.com/office/drawing/2017/model3d" xmlns:o="urn:schemas-microsoft-com:office:office" xmlns:oel="http://schemas.microsoft.com/office/2019/extlst" xmlns:r="http://schemas.openxmlformats.org/officeDocument/2006/relationships" xmlns:m="http://schemas.openxmlformats.org/officeDocument/2006/math" xmlns:v="urn:schemas-microsoft-com:vml" xmlns:wp14="http://schemas.microsoft.com/office/word/2010/wordprocessingDrawing" xmlns:wp="http://schemas.openxmlformats.org/drawingml/2006/wordprocessingDrawing" xmlns:w10="urn:schemas-microsoft-com:office:word" xmlns:w="http://schemas.openxmlformats.org/wordprocessingml/2006/main" xmlns:w14="http://schemas.microsoft.com/office/word/2010/wordml" xmlns:w15="http://schemas.microsoft.com/office/word/2012/wordml" xmlns:w16cex="http://schemas.microsoft.com/office/word/2018/wordml/cex" xmlns:w16cid="http://schemas.microsoft.com/office/word/2016/wordml/cid" xmlns:w16="http://schemas.microsoft.com/office/word/2018/wordml" xmlns:w16du="http://schemas.microsoft.com/office/word/2023/wordml/word16du" xmlns:w16sdtdh="http://schemas.microsoft.com/office/word/2020/wordml/sdtdatahash" xmlns:w16sdtfl="http://schemas.microsoft.com/office/word/2024/wordml/sdtformatlock" xmlns:w16se="http://schemas.microsoft.com/office/word/2015/wordml/symex" xmlns:wpg="http://schemas.microsoft.com/office/word/2010/wordprocessingGroup" xmlns:wpi="http://schemas.microsoft.com/office/word/2010/wordprocessingInk" xmlns:wne="http://schemas.microsoft.com/office/word/2006/wordml" xmlns:wps="http://schemas.microsoft.com/office/word/2010/wordprocessingShape" mc:Ignorable="w14 w15 w16se w16cid w16 w16cex w16sdtdh w16sdtfl w16du wp14">
   <w:p>
     <w:pPr>
       <w:pStyle w:val="Header"/>
@@ -1916,7 +5825,7 @@
 </file>
 
 <file path=word/numbering.xml><?xml version="1.0" encoding="utf-8"?>
-<w:numbering xmlns:wpc="http://schemas.microsoft.com/office/word/2010/wordprocessingCanvas" xmlns:cx="http://schemas.microsoft.com/office/drawing/2014/chartex" xmlns:cx1="http://schemas.microsoft.com/office/drawing/2015/9/8/chartex" xmlns:cx2="http://schemas.microsoft.com/office/drawing/2015/10/21/chartex" xmlns:cx3="http://schemas.microsoft.com/office/drawing/2016/5/9/chartex" xmlns:cx4="http://schemas.microsoft.com/office/drawing/2016/5/10/chartex" xmlns:cx5="http://schemas.microsoft.com/office/drawing/2016/5/11/chartex" xmlns:cx6="http://schemas.microsoft.com/office/drawing/2016/5/12/chartex" xmlns:cx7="http://schemas.microsoft.com/office/drawing/2016/5/13/chartex" xmlns:cx8="http://schemas.microsoft.com/office/drawing/2016/5/14/chartex" xmlns:mc="http://schemas.openxmlformats.org/markup-compatibility/2006" xmlns:aink="http://schemas.microsoft.com/office/drawing/2016/ink" xmlns:am3d="http://schemas.microsoft.com/office/drawing/2017/model3d" xmlns:o="urn:schemas-microsoft-com:office:office" xmlns:r="http://schemas.openxmlformats.org/officeDocument/2006/relationships" xmlns:m="http://schemas.openxmlformats.org/officeDocument/2006/math" xmlns:v="urn:schemas-microsoft-com:vml" xmlns:wp14="http://schemas.microsoft.com/office/word/2010/wordprocessingDrawing" xmlns:wp="http://schemas.openxmlformats.org/drawingml/2006/wordprocessingDrawing" xmlns:w10="urn:schemas-microsoft-com:office:word" xmlns:w="http://schemas.openxmlformats.org/wordprocessingml/2006/main" xmlns:w14="http://schemas.microsoft.com/office/word/2010/wordml" xmlns:w15="http://schemas.microsoft.com/office/word/2012/wordml" xmlns:w16cid="http://schemas.microsoft.com/office/word/2016/wordml/cid" xmlns:w16se="http://schemas.microsoft.com/office/word/2015/wordml/symex" xmlns:wpg="http://schemas.microsoft.com/office/word/2010/wordprocessingGroup" xmlns:wpi="http://schemas.microsoft.com/office/word/2010/wordprocessingInk" xmlns:wne="http://schemas.microsoft.com/office/word/2006/wordml" xmlns:wps="http://schemas.microsoft.com/office/word/2010/wordprocessingShape" mc:Ignorable="w14 w15 w16se w16cid wp14">
+<w:numbering xmlns:wpc="http://schemas.microsoft.com/office/word/2010/wordprocessingCanvas" xmlns:cx="http://schemas.microsoft.com/office/drawing/2014/chartex" xmlns:cx1="http://schemas.microsoft.com/office/drawing/2015/9/8/chartex" xmlns:cx2="http://schemas.microsoft.com/office/drawing/2015/10/21/chartex" xmlns:cx3="http://schemas.microsoft.com/office/drawing/2016/5/9/chartex" xmlns:cx4="http://schemas.microsoft.com/office/drawing/2016/5/10/chartex" xmlns:cx5="http://schemas.microsoft.com/office/drawing/2016/5/11/chartex" xmlns:cx6="http://schemas.microsoft.com/office/drawing/2016/5/12/chartex" xmlns:cx7="http://schemas.microsoft.com/office/drawing/2016/5/13/chartex" xmlns:cx8="http://schemas.microsoft.com/office/drawing/2016/5/14/chartex" xmlns:mc="http://schemas.openxmlformats.org/markup-compatibility/2006" xmlns:aink="http://schemas.microsoft.com/office/drawing/2016/ink" xmlns:am3d="http://schemas.microsoft.com/office/drawing/2017/model3d" xmlns:o="urn:schemas-microsoft-com:office:office" xmlns:oel="http://schemas.microsoft.com/office/2019/extlst" xmlns:r="http://schemas.openxmlformats.org/officeDocument/2006/relationships" xmlns:m="http://schemas.openxmlformats.org/officeDocument/2006/math" xmlns:v="urn:schemas-microsoft-com:vml" xmlns:wp14="http://schemas.microsoft.com/office/word/2010/wordprocessingDrawing" xmlns:wp="http://schemas.openxmlformats.org/drawingml/2006/wordprocessingDrawing" xmlns:w10="urn:schemas-microsoft-com:office:word" xmlns:w="http://schemas.openxmlformats.org/wordprocessingml/2006/main" xmlns:w14="http://schemas.microsoft.com/office/word/2010/wordml" xmlns:w15="http://schemas.microsoft.com/office/word/2012/wordml" xmlns:w16cex="http://schemas.microsoft.com/office/word/2018/wordml/cex" xmlns:w16cid="http://schemas.microsoft.com/office/word/2016/wordml/cid" xmlns:w16="http://schemas.microsoft.com/office/word/2018/wordml" xmlns:w16du="http://schemas.microsoft.com/office/word/2023/wordml/word16du" xmlns:w16sdtdh="http://schemas.microsoft.com/office/word/2020/wordml/sdtdatahash" xmlns:w16sdtfl="http://schemas.microsoft.com/office/word/2024/wordml/sdtformatlock" xmlns:w16se="http://schemas.microsoft.com/office/word/2015/wordml/symex" xmlns:wpg="http://schemas.microsoft.com/office/word/2010/wordprocessingGroup" xmlns:wpi="http://schemas.microsoft.com/office/word/2010/wordprocessingInk" xmlns:wne="http://schemas.microsoft.com/office/word/2006/wordml" xmlns:wps="http://schemas.microsoft.com/office/word/2010/wordprocessingShape" mc:Ignorable="w14 w15 w16se w16cid w16 w16cex w16sdtdh w16sdtfl w16du wp14">
   <w:abstractNum w:abstractNumId="0" w15:restartNumberingAfterBreak="0">
     <w:nsid w:val="1C064405"/>
     <w:multiLevelType w:val="hybridMultilevel"/>
@@ -2855,38 +6764,38 @@
       </w:rPr>
     </w:lvl>
   </w:abstractNum>
-  <w:num w:numId="1">
+  <w:num w:numId="1" w16cid:durableId="1191575811">
     <w:abstractNumId w:val="3"/>
   </w:num>
-  <w:num w:numId="2">
+  <w:num w:numId="2" w16cid:durableId="1438258804">
     <w:abstractNumId w:val="2"/>
   </w:num>
-  <w:num w:numId="3">
+  <w:num w:numId="3" w16cid:durableId="729960277">
     <w:abstractNumId w:val="6"/>
   </w:num>
-  <w:num w:numId="4">
+  <w:num w:numId="4" w16cid:durableId="1629123504">
     <w:abstractNumId w:val="8"/>
   </w:num>
-  <w:num w:numId="5">
+  <w:num w:numId="5" w16cid:durableId="1032999948">
     <w:abstractNumId w:val="0"/>
   </w:num>
-  <w:num w:numId="6">
+  <w:num w:numId="6" w16cid:durableId="993335131">
     <w:abstractNumId w:val="1"/>
   </w:num>
-  <w:num w:numId="7">
+  <w:num w:numId="7" w16cid:durableId="87237055">
     <w:abstractNumId w:val="4"/>
   </w:num>
-  <w:num w:numId="8">
+  <w:num w:numId="8" w16cid:durableId="540823744">
     <w:abstractNumId w:val="5"/>
   </w:num>
-  <w:num w:numId="9">
+  <w:num w:numId="9" w16cid:durableId="1697383947">
     <w:abstractNumId w:val="7"/>
   </w:num>
 </w:numbering>
 </file>
 
 <file path=word/styles.xml><?xml version="1.0" encoding="utf-8"?>
-<w:styles xmlns:mc="http://schemas.openxmlformats.org/markup-compatibility/2006" xmlns:r="http://schemas.openxmlformats.org/officeDocument/2006/relationships" xmlns:w="http://schemas.openxmlformats.org/wordprocessingml/2006/main" xmlns:w14="http://schemas.microsoft.com/office/word/2010/wordml" xmlns:w15="http://schemas.microsoft.com/office/word/2012/wordml" xmlns:w16cid="http://schemas.microsoft.com/office/word/2016/wordml/cid" xmlns:w16se="http://schemas.microsoft.com/office/word/2015/wordml/symex" mc:Ignorable="w14 w15 w16se w16cid">
+<w:styles xmlns:mc="http://schemas.openxmlformats.org/markup-compatibility/2006" xmlns:r="http://schemas.openxmlformats.org/officeDocument/2006/relationships" xmlns:w="http://schemas.openxmlformats.org/wordprocessingml/2006/main" xmlns:w14="http://schemas.microsoft.com/office/word/2010/wordml" xmlns:w15="http://schemas.microsoft.com/office/word/2012/wordml" xmlns:w16cex="http://schemas.microsoft.com/office/word/2018/wordml/cex" xmlns:w16cid="http://schemas.microsoft.com/office/word/2016/wordml/cid" xmlns:w16="http://schemas.microsoft.com/office/word/2018/wordml" xmlns:w16du="http://schemas.microsoft.com/office/word/2023/wordml/word16du" xmlns:w16sdtdh="http://schemas.microsoft.com/office/word/2020/wordml/sdtdatahash" xmlns:w16sdtfl="http://schemas.microsoft.com/office/word/2024/wordml/sdtformatlock" xmlns:w16se="http://schemas.microsoft.com/office/word/2015/wordml/symex" mc:Ignorable="w14 w15 w16se w16cid w16 w16cex w16sdtdh w16sdtfl w16du">
   <w:docDefaults>
     <w:rPrDefault>
       <w:rPr>
@@ -2902,7 +6811,7 @@
       </w:pPr>
     </w:pPrDefault>
   </w:docDefaults>
-  <w:latentStyles w:defLockedState="0" w:defUIPriority="99" w:defSemiHidden="0" w:defUnhideWhenUsed="0" w:defQFormat="0" w:count="375">
+  <w:latentStyles w:defLockedState="0" w:defUIPriority="99" w:defSemiHidden="0" w:defUnhideWhenUsed="0" w:defQFormat="0" w:count="376">
     <w:lsdException w:name="Normal" w:uiPriority="0" w:qFormat="1"/>
     <w:lsdException w:name="heading 1" w:uiPriority="9" w:qFormat="1"/>
     <w:lsdException w:name="heading 2" w:semiHidden="1" w:uiPriority="9" w:unhideWhenUsed="1" w:qFormat="1"/>
@@ -3172,7 +7081,6 @@
     <w:lsdException w:name="TOC Heading" w:semiHidden="1" w:uiPriority="39" w:unhideWhenUsed="1" w:qFormat="1"/>
     <w:lsdException w:name="Plain Table 1" w:uiPriority="41"/>
     <w:lsdException w:name="Plain Table 2" w:uiPriority="42"/>
-    <w:lsdException w:name="Plain Table 3" w:uiPriority="43"/>
     <w:lsdException w:name="Plain Table 4" w:uiPriority="44"/>
     <w:lsdException w:name="Plain Table 5" w:uiPriority="45"/>
     <w:lsdException w:name="Grid Table Light" w:uiPriority="40"/>
@@ -3278,6 +7186,7 @@
     <w:lsdException w:name="Smart Hyperlink" w:semiHidden="1" w:unhideWhenUsed="1"/>
     <w:lsdException w:name="Hashtag" w:semiHidden="1" w:unhideWhenUsed="1"/>
     <w:lsdException w:name="Unresolved Mention" w:semiHidden="1" w:unhideWhenUsed="1"/>
+    <w:lsdException w:name="Smart Link" w:semiHidden="1" w:unhideWhenUsed="1"/>
   </w:latentStyles>
   <w:style w:type="paragraph" w:default="1" w:styleId="Normal">
     <w:name w:val="Normal"/>
@@ -4097,6 +8006,102 @@
       <w:color w:val="666666"/>
     </w:rPr>
   </w:style>
+  <w:style w:type="table" w:styleId="PlainTable3">
+    <w:name w:val="Plain Table 3"/>
+    <w:basedOn w:val="TableNormal"/>
+    <w:uiPriority w:val="99"/>
+    <w:rsid w:val="00876254"/>
+    <w:pPr>
+      <w:spacing w:after="0" w:line="240" w:lineRule="auto"/>
+    </w:pPr>
+    <w:rPr>
+      <w:rFonts w:eastAsiaTheme="minorEastAsia"/>
+    </w:rPr>
+    <w:tblPr>
+      <w:tblStyleRowBandSize w:val="1"/>
+      <w:tblStyleColBandSize w:val="1"/>
+    </w:tblPr>
+    <w:tblStylePr w:type="firstRow">
+      <w:rPr>
+        <w:b/>
+        <w:bCs/>
+        <w:caps/>
+      </w:rPr>
+      <w:tblPr/>
+      <w:tcPr>
+        <w:tcBorders>
+          <w:bottom w:val="single" w:sz="4" w:space="0" w:color="7F7F7F" w:themeColor="text1" w:themeTint="80"/>
+        </w:tcBorders>
+      </w:tcPr>
+    </w:tblStylePr>
+    <w:tblStylePr w:type="lastRow">
+      <w:rPr>
+        <w:b/>
+        <w:bCs/>
+        <w:caps/>
+      </w:rPr>
+      <w:tblPr/>
+      <w:tcPr>
+        <w:tcBorders>
+          <w:top w:val="nil"/>
+        </w:tcBorders>
+      </w:tcPr>
+    </w:tblStylePr>
+    <w:tblStylePr w:type="firstCol">
+      <w:rPr>
+        <w:b/>
+        <w:bCs/>
+        <w:caps/>
+      </w:rPr>
+      <w:tblPr/>
+      <w:tcPr>
+        <w:tcBorders>
+          <w:right w:val="single" w:sz="4" w:space="0" w:color="7F7F7F" w:themeColor="text1" w:themeTint="80"/>
+        </w:tcBorders>
+      </w:tcPr>
+    </w:tblStylePr>
+    <w:tblStylePr w:type="lastCol">
+      <w:rPr>
+        <w:b/>
+        <w:bCs/>
+        <w:caps/>
+      </w:rPr>
+      <w:tblPr/>
+      <w:tcPr>
+        <w:tcBorders>
+          <w:left w:val="nil"/>
+        </w:tcBorders>
+      </w:tcPr>
+    </w:tblStylePr>
+    <w:tblStylePr w:type="band1Vert">
+      <w:tblPr/>
+      <w:tcPr>
+        <w:shd w:val="clear" w:color="auto" w:fill="F2F2F2" w:themeFill="background1" w:themeFillShade="F2"/>
+      </w:tcPr>
+    </w:tblStylePr>
+    <w:tblStylePr w:type="band1Horz">
+      <w:tblPr/>
+      <w:tcPr>
+        <w:shd w:val="clear" w:color="auto" w:fill="F2F2F2" w:themeFill="background1" w:themeFillShade="F2"/>
+      </w:tcPr>
+    </w:tblStylePr>
+    <w:tblStylePr w:type="neCell">
+      <w:tblPr/>
+      <w:tcPr>
+        <w:tcBorders>
+          <w:left w:val="nil"/>
+        </w:tcBorders>
+      </w:tcPr>
+    </w:tblStylePr>
+    <w:tblStylePr w:type="nwCell">
+      <w:tblPr/>
+      <w:tcPr>
+        <w:tcBorders>
+          <w:right w:val="nil"/>
+        </w:tcBorders>
+      </w:tcPr>
+    </w:tblStylePr>
+  </w:style>
 </w:styles>
 </file>
 

</xml_diff>